<commit_message>
Added Distributed Ledger Technology section to paper
</commit_message>
<xml_diff>
--- a/docs/IOTA_Literature_Review_JOC.docx
+++ b/docs/IOTA_Literature_Review_JOC.docx
@@ -5469,13 +5469,7 @@
         <w:rPr>
           <w:lang w:eastAsia="en-US"/>
         </w:rPr>
-        <w:t>Dedicated Short-Range Communications (DSRC) protocol</w:t>
-      </w:r>
-      <w:r>
-        <w:rPr>
-          <w:lang w:eastAsia="en-US"/>
-        </w:rPr>
-        <w:t xml:space="preserve"> (US)</w:t>
+        <w:t>Dedicated Short-Range Communications (DSRC) protocol (US)</w:t>
       </w:r>
     </w:p>
     <w:p>
@@ -5494,13 +5488,7 @@
         <w:rPr>
           <w:lang w:eastAsia="en-US"/>
         </w:rPr>
-        <w:t>Intelligent Transportation System (ITS)-G5 protocol</w:t>
-      </w:r>
-      <w:r>
-        <w:rPr>
-          <w:lang w:eastAsia="en-US"/>
-        </w:rPr>
-        <w:t xml:space="preserve"> (Europe)</w:t>
+        <w:t>Intelligent Transportation System (ITS)-G5 protocol (Europe)</w:t>
       </w:r>
     </w:p>
     <w:p>
@@ -5605,7 +5593,13 @@
         <w:rPr>
           <w:lang w:eastAsia="en-US"/>
         </w:rPr>
-        <w:t xml:space="preserve">Distributed Ledger Tech </w:t>
+        <w:t>Distributed Ledger Tech</w:t>
+      </w:r>
+      <w:r>
+        <w:rPr>
+          <w:lang w:eastAsia="en-US"/>
+        </w:rPr>
+        <w:t>nology</w:t>
       </w:r>
     </w:p>
     <w:p>
@@ -5629,6 +5623,279 @@
     </w:p>
     <w:p>
       <w:pPr>
+        <w:spacing w:line="360" w:lineRule="auto"/>
+        <w:rPr>
+          <w:lang w:eastAsia="en-US"/>
+        </w:rPr>
+      </w:pPr>
+    </w:p>
+    <w:p>
+      <w:pPr>
+        <w:spacing w:line="360" w:lineRule="auto"/>
+        <w:rPr>
+          <w:lang w:eastAsia="en-US"/>
+        </w:rPr>
+      </w:pPr>
+      <w:r>
+        <w:rPr>
+          <w:lang w:eastAsia="en-US"/>
+        </w:rPr>
+        <w:t xml:space="preserve">The definition of </w:t>
+      </w:r>
+      <w:r>
+        <w:rPr>
+          <w:lang w:eastAsia="en-US"/>
+        </w:rPr>
+        <w:t xml:space="preserve">Distributed Ledger Technology (DLT) </w:t>
+      </w:r>
+      <w:r>
+        <w:rPr>
+          <w:lang w:eastAsia="en-US"/>
+        </w:rPr>
+        <w:t>is not an easily defined concept</w:t>
+      </w:r>
+      <w:r>
+        <w:rPr>
+          <w:lang w:eastAsia="en-US"/>
+        </w:rPr>
+        <w:t xml:space="preserve">. Definitions can be wide-varying and often conflicting. Some definitions </w:t>
+      </w:r>
+      <w:r>
+        <w:rPr>
+          <w:lang w:eastAsia="en-US"/>
+        </w:rPr>
+        <w:t xml:space="preserve">are more ontological and others are more technical. </w:t>
+      </w:r>
+    </w:p>
+    <w:p>
+      <w:pPr>
+        <w:spacing w:line="360" w:lineRule="auto"/>
+        <w:rPr>
+          <w:lang w:eastAsia="en-US"/>
+        </w:rPr>
+      </w:pPr>
+    </w:p>
+    <w:p>
+      <w:pPr>
+        <w:spacing w:line="360" w:lineRule="auto"/>
+        <w:rPr>
+          <w:lang w:eastAsia="en-US"/>
+        </w:rPr>
+      </w:pPr>
+      <w:r>
+        <w:rPr>
+          <w:lang w:eastAsia="en-US"/>
+        </w:rPr>
+        <w:fldChar w:fldCharType="begin"/>
+      </w:r>
+      <w:r>
+        <w:rPr>
+          <w:lang w:eastAsia="en-US"/>
+        </w:rPr>
+        <w:instrText xml:space="preserve"> ADDIN EN.CITE &lt;EndNote&gt;&lt;Cite&gt;&lt;Author&gt;Rauchs&lt;/Author&gt;&lt;Year&gt;2018&lt;/Year&gt;&lt;IDText&gt;Distributed Ledger Technology Systems: A Conceptual Framework&lt;/IDText&gt;&lt;DisplayText&gt;[24]&lt;/DisplayText&gt;&lt;record&gt;&lt;dates&gt;&lt;pub-dates&gt;&lt;date&gt;2018-01-01&lt;/date&gt;&lt;/pub-dates&gt;&lt;year&gt;2018&lt;/year&gt;&lt;/dates&gt;&lt;isbn&gt;1556-5068&lt;/isbn&gt;&lt;titles&gt;&lt;title&gt;Distributed Ledger Technology Systems: A Conceptual Framework&lt;/title&gt;&lt;secondary-title&gt;SSRN Electronic Journal&lt;/secondary-title&gt;&lt;/titles&gt;&lt;access-date&gt;2021-11-18T22:28:01&lt;/access-date&gt;&lt;contributors&gt;&lt;authors&gt;&lt;author&gt;Rauchs, Michel&lt;/author&gt;&lt;author&gt;Glidden, Andrew&lt;/author&gt;&lt;author&gt;Gordon, Brian&lt;/author&gt;&lt;author&gt;Pieters, Gina C.&lt;/author&gt;&lt;author&gt;Recanatini, Martino&lt;/author&gt;&lt;author&gt;Rostand, François&lt;/author&gt;&lt;author&gt;Vagneur, Kathryn&lt;/author&gt;&lt;author&gt;Zhang, Bryan Zheng&lt;/author&gt;&lt;/authors&gt;&lt;/contributors&gt;&lt;added-date format="utc"&gt;1637274485&lt;/added-date&gt;&lt;ref-type name="Journal Article"&gt;17&lt;/ref-type&gt;&lt;rec-number&gt;53&lt;/rec-number&gt;&lt;publisher&gt;Elsevier BV&lt;/publisher&gt;&lt;last-updated-date format="utc"&gt;1637274486&lt;/last-updated-date&gt;&lt;electronic-resource-num&gt;10.2139/ssrn.3230013&lt;/electronic-resource-num&gt;&lt;/record&gt;&lt;/Cite&gt;&lt;/EndNote&gt;</w:instrText>
+      </w:r>
+      <w:r>
+        <w:rPr>
+          <w:lang w:eastAsia="en-US"/>
+        </w:rPr>
+        <w:fldChar w:fldCharType="separate"/>
+      </w:r>
+      <w:r>
+        <w:rPr>
+          <w:noProof/>
+          <w:lang w:eastAsia="en-US"/>
+        </w:rPr>
+        <w:t>[24]</w:t>
+      </w:r>
+      <w:r>
+        <w:rPr>
+          <w:lang w:eastAsia="en-US"/>
+        </w:rPr>
+        <w:fldChar w:fldCharType="end"/>
+      </w:r>
+      <w:r>
+        <w:rPr>
+          <w:lang w:eastAsia="en-US"/>
+        </w:rPr>
+        <w:t xml:space="preserve"> defines DLT as a consensus machine; a system with multiple actors who agree on a set of shared data and its validity</w:t>
+      </w:r>
+      <w:r>
+        <w:rPr>
+          <w:lang w:eastAsia="en-US"/>
+        </w:rPr>
+        <w:t xml:space="preserve">, in the absence of a centralized co-ordinator. In </w:t>
+      </w:r>
+      <w:r>
+        <w:rPr>
+          <w:lang w:eastAsia="en-US"/>
+        </w:rPr>
+        <w:lastRenderedPageBreak/>
+        <w:t>comparison to traditional databases, both distributed and centralized, DLTs key features are rooted in data integrity in an adversarial environment.</w:t>
+      </w:r>
+      <w:r>
+        <w:rPr>
+          <w:lang w:eastAsia="en-US"/>
+        </w:rPr>
+        <w:t xml:space="preserve"> </w:t>
+      </w:r>
+      <w:r>
+        <w:rPr>
+          <w:lang w:eastAsia="en-US"/>
+        </w:rPr>
+        <w:t>It is a system of electronic records that enables a network of participants (nodes) to reach a consensus on the authoritative order of transactions, which are linked using cryptographic hashes and persisted across all nodes of the network. This multi-party consensus</w:t>
+      </w:r>
+      <w:r>
+        <w:rPr>
+          <w:lang w:eastAsia="en-US"/>
+        </w:rPr>
+        <w:t xml:space="preserve"> produces a ledger, which is the authoritative version of transaction history. </w:t>
+      </w:r>
+    </w:p>
+    <w:p>
+      <w:pPr>
+        <w:spacing w:line="360" w:lineRule="auto"/>
+        <w:rPr>
+          <w:lang w:eastAsia="en-US"/>
+        </w:rPr>
+      </w:pPr>
+    </w:p>
+    <w:p>
+      <w:pPr>
+        <w:spacing w:line="360" w:lineRule="auto"/>
+        <w:rPr>
+          <w:lang w:eastAsia="en-US"/>
+        </w:rPr>
+      </w:pPr>
+      <w:r>
+        <w:rPr>
+          <w:lang w:eastAsia="en-US"/>
+        </w:rPr>
+        <w:t>In the financial realm, the European Central Bank defines DLTs as a technology that enables users to store</w:t>
+      </w:r>
+      <w:r>
+        <w:rPr>
+          <w:lang w:eastAsia="en-US"/>
+        </w:rPr>
+        <w:t xml:space="preserve"> and access</w:t>
+      </w:r>
+      <w:r>
+        <w:rPr>
+          <w:lang w:eastAsia="en-US"/>
+        </w:rPr>
+        <w:t xml:space="preserve"> </w:t>
+      </w:r>
+      <w:r>
+        <w:rPr>
+          <w:lang w:eastAsia="en-US"/>
+        </w:rPr>
+        <w:t>information relating to one or more assets in a shared database of transactions and balances</w:t>
+      </w:r>
+      <w:r>
+        <w:rPr>
+          <w:lang w:eastAsia="en-US"/>
+        </w:rPr>
+        <w:t xml:space="preserve"> </w:t>
+      </w:r>
+      <w:r>
+        <w:rPr>
+          <w:lang w:eastAsia="en-US"/>
+        </w:rPr>
+        <w:fldChar w:fldCharType="begin"/>
+      </w:r>
+      <w:r>
+        <w:rPr>
+          <w:lang w:eastAsia="en-US"/>
+        </w:rPr>
+        <w:instrText xml:space="preserve"> ADDIN EN.CITE &lt;EndNote&gt;&lt;Cite&gt;&lt;Author&gt;Pinna&lt;/Author&gt;&lt;Year&gt;2016&lt;/Year&gt;&lt;IDText&gt;Distributed ledger technologies in&lt;/IDText&gt;&lt;DisplayText&gt;[25]&lt;/DisplayText&gt;&lt;record&gt;&lt;titles&gt;&lt;title&gt;Distributed ledger technologies in&amp;#xA;securities post-trading&lt;/title&gt;&lt;/titles&gt;&lt;contributors&gt;&lt;authors&gt;&lt;author&gt;Pinna,  Andrea&lt;/author&gt;&lt;author&gt;Ruttenberg,  Wiebe&lt;/author&gt;&lt;/authors&gt;&lt;/contributors&gt;&lt;added-date format="utc"&gt;1637276964&lt;/added-date&gt;&lt;ref-type name="Generic"&gt;13&lt;/ref-type&gt;&lt;dates&gt;&lt;year&gt;2016&lt;/year&gt;&lt;/dates&gt;&lt;rec-number&gt;54&lt;/rec-number&gt;&lt;publisher&gt;European Central Bank&lt;/publisher&gt;&lt;last-updated-date format="utc"&gt;1637277035&lt;/last-updated-date&gt;&lt;/record&gt;&lt;/Cite&gt;&lt;/EndNote&gt;</w:instrText>
+      </w:r>
+      <w:r>
+        <w:rPr>
+          <w:lang w:eastAsia="en-US"/>
+        </w:rPr>
+        <w:fldChar w:fldCharType="separate"/>
+      </w:r>
+      <w:r>
+        <w:rPr>
+          <w:lang w:eastAsia="en-US"/>
+        </w:rPr>
+        <w:t>[25]</w:t>
+      </w:r>
+      <w:r>
+        <w:rPr>
+          <w:lang w:eastAsia="en-US"/>
+        </w:rPr>
+        <w:fldChar w:fldCharType="end"/>
+      </w:r>
+      <w:r>
+        <w:rPr>
+          <w:lang w:eastAsia="en-US"/>
+        </w:rPr>
+        <w:t xml:space="preserve">. </w:t>
+      </w:r>
+      <w:r>
+        <w:rPr>
+          <w:lang w:eastAsia="en-US"/>
+        </w:rPr>
+        <w:t xml:space="preserve">A transaction is a cryptographically signed authorised attempt to change the status of this database. </w:t>
+      </w:r>
+      <w:r>
+        <w:rPr>
+          <w:lang w:eastAsia="en-US"/>
+        </w:rPr>
+        <w:t xml:space="preserve">It allows users to reach a consensus on a specific version of </w:t>
+      </w:r>
+      <w:r>
+        <w:rPr>
+          <w:lang w:eastAsia="en-US"/>
+        </w:rPr>
+        <w:t xml:space="preserve"> the ledger, meaning that with enough actors, there cannot be any manual alteration of the ledger</w:t>
+      </w:r>
+      <w:r>
+        <w:rPr>
+          <w:lang w:eastAsia="en-US"/>
+        </w:rPr>
+        <w:t xml:space="preserve">. Cryptographic </w:t>
+      </w:r>
+      <w:r>
+        <w:rPr>
+          <w:lang w:eastAsia="en-US"/>
+        </w:rPr>
+        <w:t xml:space="preserve">solutions with economic incentives replace the concept of central validation. </w:t>
+      </w:r>
+    </w:p>
+    <w:p>
+      <w:pPr>
+        <w:spacing w:line="360" w:lineRule="auto"/>
+        <w:rPr>
+          <w:lang w:eastAsia="en-US"/>
+        </w:rPr>
+      </w:pPr>
+    </w:p>
+    <w:p>
+      <w:pPr>
+        <w:spacing w:line="360" w:lineRule="auto"/>
+        <w:rPr>
+          <w:lang w:eastAsia="en-US"/>
+        </w:rPr>
+      </w:pPr>
+      <w:r>
+        <w:rPr>
+          <w:highlight w:val="yellow"/>
+          <w:lang w:eastAsia="en-US"/>
+        </w:rPr>
+        <w:t>&lt;one more definition here&gt;</w:t>
+      </w:r>
+    </w:p>
+    <w:p>
+      <w:pPr>
+        <w:spacing w:line="360" w:lineRule="auto"/>
+        <w:rPr>
+          <w:lang w:eastAsia="en-US"/>
+        </w:rPr>
+      </w:pPr>
+    </w:p>
+    <w:p>
+      <w:pPr>
         <w:pStyle w:val="ListParagraph"/>
         <w:numPr>
           <w:ilvl w:val="1"/>
@@ -5648,6 +5915,161 @@
     </w:p>
     <w:p>
       <w:pPr>
+        <w:spacing w:line="360" w:lineRule="auto"/>
+        <w:rPr>
+          <w:lang w:eastAsia="en-US"/>
+        </w:rPr>
+      </w:pPr>
+      <w:r>
+        <w:rPr>
+          <w:lang w:eastAsia="en-US"/>
+        </w:rPr>
+        <w:t>DLT has been around in concept since the mid 1990s, built on</w:t>
+      </w:r>
+      <w:r>
+        <w:rPr>
+          <w:lang w:eastAsia="en-US"/>
+        </w:rPr>
+        <w:t xml:space="preserve"> a </w:t>
+      </w:r>
+      <w:r>
+        <w:rPr>
+          <w:lang w:eastAsia="en-US"/>
+        </w:rPr>
+        <w:t>thought experiment</w:t>
+      </w:r>
+      <w:r>
+        <w:rPr>
+          <w:lang w:eastAsia="en-US"/>
+        </w:rPr>
+        <w:t xml:space="preserve"> on a</w:t>
+      </w:r>
+      <w:r>
+        <w:rPr>
+          <w:lang w:eastAsia="en-US"/>
+        </w:rPr>
+        <w:t xml:space="preserve"> consensus mechanism</w:t>
+      </w:r>
+      <w:r>
+        <w:rPr>
+          <w:lang w:eastAsia="en-US"/>
+        </w:rPr>
+        <w:t xml:space="preserve"> called “The Byzantine Generals’ Problem” </w:t>
+      </w:r>
+      <w:r>
+        <w:rPr>
+          <w:lang w:eastAsia="en-US"/>
+        </w:rPr>
+        <w:t>created in 19</w:t>
+      </w:r>
+      <w:r>
+        <w:rPr>
+          <w:lang w:eastAsia="en-US"/>
+        </w:rPr>
+        <w:t>8</w:t>
+      </w:r>
+      <w:r>
+        <w:rPr>
+          <w:lang w:eastAsia="en-US"/>
+        </w:rPr>
+        <w:t>2</w:t>
+      </w:r>
+      <w:r>
+        <w:rPr>
+          <w:lang w:eastAsia="en-US"/>
+        </w:rPr>
+        <w:t xml:space="preserve"> </w:t>
+      </w:r>
+      <w:r>
+        <w:rPr>
+          <w:lang w:eastAsia="en-US"/>
+        </w:rPr>
+        <w:fldChar w:fldCharType="begin"/>
+      </w:r>
+      <w:r>
+        <w:rPr>
+          <w:lang w:eastAsia="en-US"/>
+        </w:rPr>
+        <w:instrText xml:space="preserve"> ADDIN EN.CITE &lt;EndNote&gt;&lt;Cite&gt;&lt;Author&gt;LAMPORT&lt;/Author&gt;&lt;Year&gt;1982&lt;/Year&gt;&lt;IDText&gt;The Byzantine Generals Problem&lt;/IDText&gt;&lt;DisplayText&gt;[26]&lt;/DisplayText&gt;&lt;record&gt;&lt;urls&gt;&lt;related-urls&gt;&lt;url&gt;https://lamport.azurewebsites.net/pubs/byz.pdf&lt;/url&gt;&lt;/related-urls&gt;&lt;/urls&gt;&lt;titles&gt;&lt;title&gt;The Byzantine Generals Problem&lt;/title&gt;&lt;secondary-title&gt;ACM Transactions on Programming Languages and System&lt;/secondary-title&gt;&lt;/titles&gt;&lt;pages&gt;382-401&lt;/pages&gt;&lt;contributors&gt;&lt;authors&gt;&lt;author&gt;LAMPORT,  LESLIE&lt;/author&gt;&lt;author&gt;SHOSTAK,  ROBERT&lt;/author&gt;&lt;author&gt;PEASE,  MARSHALL&lt;/author&gt;&lt;/authors&gt;&lt;/contributors&gt;&lt;added-date format="utc"&gt;1637285140&lt;/added-date&gt;&lt;ref-type name="Journal Article"&gt;17&lt;/ref-type&gt;&lt;dates&gt;&lt;year&gt;1982&lt;/year&gt;&lt;/dates&gt;&lt;rec-number&gt;55&lt;/rec-number&gt;&lt;last-updated-date format="utc"&gt;1637285245&lt;/last-updated-date&gt;&lt;volume&gt;4&lt;/volume&gt;&lt;/record&gt;&lt;/Cite&gt;&lt;/EndNote&gt;</w:instrText>
+      </w:r>
+      <w:r>
+        <w:rPr>
+          <w:lang w:eastAsia="en-US"/>
+        </w:rPr>
+        <w:fldChar w:fldCharType="separate"/>
+      </w:r>
+      <w:r>
+        <w:rPr>
+          <w:noProof/>
+          <w:lang w:eastAsia="en-US"/>
+        </w:rPr>
+        <w:t>[26]</w:t>
+      </w:r>
+      <w:r>
+        <w:rPr>
+          <w:lang w:eastAsia="en-US"/>
+        </w:rPr>
+        <w:fldChar w:fldCharType="end"/>
+      </w:r>
+      <w:r>
+        <w:rPr>
+          <w:lang w:eastAsia="en-US"/>
+        </w:rPr>
+        <w:t>.</w:t>
+      </w:r>
+      <w:r>
+        <w:rPr>
+          <w:lang w:eastAsia="en-US"/>
+        </w:rPr>
+        <w:t xml:space="preserve"> </w:t>
+      </w:r>
+      <w:r>
+        <w:rPr>
+          <w:lang w:eastAsia="en-US"/>
+        </w:rPr>
+        <w:t xml:space="preserve">In many cases the terms DLT and blockchain are used interchangeably. In some sense this is true, blockchain is </w:t>
+      </w:r>
+      <w:r>
+        <w:rPr>
+          <w:lang w:eastAsia="en-US"/>
+        </w:rPr>
+        <w:t xml:space="preserve">a </w:t>
+      </w:r>
+      <w:r>
+        <w:rPr>
+          <w:lang w:eastAsia="en-US"/>
+        </w:rPr>
+        <w:t>type</w:t>
+      </w:r>
+      <w:r>
+        <w:rPr>
+          <w:lang w:eastAsia="en-US"/>
+        </w:rPr>
+        <w:t xml:space="preserve"> (and most popular form)</w:t>
+      </w:r>
+      <w:r>
+        <w:rPr>
+          <w:lang w:eastAsia="en-US"/>
+        </w:rPr>
+        <w:t xml:space="preserve"> of DLT.   </w:t>
+      </w:r>
+      <w:r>
+        <w:rPr>
+          <w:lang w:eastAsia="en-US"/>
+        </w:rPr>
+        <w:t xml:space="preserve">Bitcoin, which is a cryptocurrency developed in 2008, made use of the blockchain protocol and brought the technology into mainstream focus for the first time.  </w:t>
+      </w:r>
+    </w:p>
+    <w:p>
+      <w:pPr>
+        <w:spacing w:line="360" w:lineRule="auto"/>
+        <w:rPr>
+          <w:lang w:eastAsia="en-US"/>
+        </w:rPr>
+      </w:pPr>
+    </w:p>
+    <w:p>
+      <w:pPr>
         <w:pStyle w:val="ListParagraph"/>
         <w:numPr>
           <w:ilvl w:val="1"/>
@@ -5662,7 +6084,7 @@
         <w:rPr>
           <w:lang w:eastAsia="en-US"/>
         </w:rPr>
-        <w:t xml:space="preserve">DLT Tech in AV industry </w:t>
+        <w:t>DLT Tech in AV industry</w:t>
       </w:r>
     </w:p>
     <w:p>
@@ -5674,72 +6096,14 @@
         </w:numPr>
         <w:spacing w:line="360" w:lineRule="auto"/>
         <w:rPr>
-          <w:highlight w:val="yellow"/>
-          <w:lang w:eastAsia="en-US"/>
-        </w:rPr>
-      </w:pPr>
-      <w:r>
-        <w:rPr>
-          <w:highlight w:val="yellow"/>
-          <w:lang w:eastAsia="en-US"/>
-        </w:rPr>
-        <w:t>The IOTA Framework</w:t>
-      </w:r>
-      <w:r>
-        <w:rPr>
-          <w:highlight w:val="yellow"/>
-          <w:lang w:eastAsia="en-US"/>
-        </w:rPr>
-        <w:t xml:space="preserve"> – Makes this the biggest section</w:t>
-      </w:r>
-    </w:p>
-    <w:p>
-      <w:pPr>
-        <w:pStyle w:val="ListParagraph"/>
-        <w:numPr>
-          <w:ilvl w:val="2"/>
-          <w:numId w:val="47"/>
-        </w:numPr>
-        <w:spacing w:line="360" w:lineRule="auto"/>
-        <w:rPr>
-          <w:highlight w:val="yellow"/>
-          <w:lang w:eastAsia="en-US"/>
-        </w:rPr>
-      </w:pPr>
-      <w:r>
-        <w:rPr>
-          <w:highlight w:val="yellow"/>
-          <w:lang w:eastAsia="en-US"/>
-        </w:rPr>
-        <w:t xml:space="preserve">Background </w:t>
-      </w:r>
-    </w:p>
-    <w:p>
-      <w:pPr>
-        <w:pStyle w:val="ListParagraph"/>
-        <w:numPr>
-          <w:ilvl w:val="2"/>
-          <w:numId w:val="47"/>
-        </w:numPr>
-        <w:spacing w:line="360" w:lineRule="auto"/>
-        <w:rPr>
-          <w:highlight w:val="yellow"/>
-          <w:lang w:eastAsia="en-US"/>
-        </w:rPr>
-      </w:pPr>
-      <w:r>
-        <w:rPr>
-          <w:highlight w:val="yellow"/>
-          <w:lang w:eastAsia="en-US"/>
-        </w:rPr>
-        <w:t xml:space="preserve">Current </w:t>
-      </w:r>
-      <w:r>
-        <w:rPr>
-          <w:highlight w:val="yellow"/>
-          <w:lang w:eastAsia="en-US"/>
-        </w:rPr>
-        <w:t>Use Cases</w:t>
+          <w:lang w:eastAsia="en-US"/>
+        </w:rPr>
+      </w:pPr>
+      <w:r>
+        <w:rPr>
+          <w:lang w:eastAsia="en-US"/>
+        </w:rPr>
+        <w:t xml:space="preserve">Intro to IOTA </w:t>
       </w:r>
     </w:p>
     <w:p>
@@ -5751,6 +6115,12 @@
           <w:lang w:eastAsia="en-US"/>
         </w:rPr>
       </w:pPr>
+      <w:r>
+        <w:rPr>
+          <w:lang w:eastAsia="en-US"/>
+        </w:rPr>
+        <w:t xml:space="preserve"> </w:t>
+      </w:r>
     </w:p>
     <w:p>
       <w:pPr>
@@ -5761,14 +6131,23 @@
         </w:numPr>
         <w:spacing w:line="360" w:lineRule="auto"/>
         <w:rPr>
-          <w:lang w:eastAsia="en-US"/>
-        </w:rPr>
-      </w:pPr>
-      <w:r>
-        <w:rPr>
-          <w:lang w:eastAsia="en-US"/>
-        </w:rPr>
-        <w:t xml:space="preserve">Renewable Energy </w:t>
+          <w:highlight w:val="yellow"/>
+          <w:lang w:eastAsia="en-US"/>
+        </w:rPr>
+      </w:pPr>
+      <w:r>
+        <w:rPr>
+          <w:highlight w:val="yellow"/>
+          <w:lang w:eastAsia="en-US"/>
+        </w:rPr>
+        <w:t>The IOTA Framework</w:t>
+      </w:r>
+      <w:r>
+        <w:rPr>
+          <w:highlight w:val="yellow"/>
+          <w:lang w:eastAsia="en-US"/>
+        </w:rPr>
+        <w:t xml:space="preserve"> – Makes this the biggest section</w:t>
       </w:r>
     </w:p>
     <w:p>
@@ -5780,15 +6159,16 @@
         </w:numPr>
         <w:spacing w:line="360" w:lineRule="auto"/>
         <w:rPr>
-          <w:lang w:eastAsia="en-US"/>
-        </w:rPr>
-      </w:pPr>
-      <w:r>
-        <w:rPr>
-          <w:lang w:eastAsia="en-US"/>
-        </w:rPr>
-        <w:lastRenderedPageBreak/>
-        <w:t xml:space="preserve">Intro to energy with re to AVs </w:t>
+          <w:highlight w:val="yellow"/>
+          <w:lang w:eastAsia="en-US"/>
+        </w:rPr>
+      </w:pPr>
+      <w:r>
+        <w:rPr>
+          <w:highlight w:val="yellow"/>
+          <w:lang w:eastAsia="en-US"/>
+        </w:rPr>
+        <w:t xml:space="preserve">Background </w:t>
       </w:r>
     </w:p>
     <w:p>
@@ -5800,14 +6180,52 @@
         </w:numPr>
         <w:spacing w:line="360" w:lineRule="auto"/>
         <w:rPr>
-          <w:lang w:eastAsia="en-US"/>
-        </w:rPr>
-      </w:pPr>
-      <w:r>
-        <w:rPr>
-          <w:lang w:eastAsia="en-US"/>
-        </w:rPr>
-        <w:t>Utilization of renewable resources currently</w:t>
+          <w:highlight w:val="yellow"/>
+          <w:lang w:eastAsia="en-US"/>
+        </w:rPr>
+      </w:pPr>
+      <w:r>
+        <w:rPr>
+          <w:highlight w:val="yellow"/>
+          <w:lang w:eastAsia="en-US"/>
+        </w:rPr>
+        <w:t xml:space="preserve">Current </w:t>
+      </w:r>
+      <w:r>
+        <w:rPr>
+          <w:highlight w:val="yellow"/>
+          <w:lang w:eastAsia="en-US"/>
+        </w:rPr>
+        <w:t>Use Cases</w:t>
+      </w:r>
+    </w:p>
+    <w:p>
+      <w:pPr>
+        <w:pStyle w:val="ListParagraph"/>
+        <w:spacing w:line="360" w:lineRule="auto"/>
+        <w:ind w:left="1440"/>
+        <w:rPr>
+          <w:lang w:eastAsia="en-US"/>
+        </w:rPr>
+      </w:pPr>
+    </w:p>
+    <w:p>
+      <w:pPr>
+        <w:pStyle w:val="ListParagraph"/>
+        <w:numPr>
+          <w:ilvl w:val="0"/>
+          <w:numId w:val="47"/>
+        </w:numPr>
+        <w:spacing w:line="360" w:lineRule="auto"/>
+        <w:rPr>
+          <w:lang w:eastAsia="en-US"/>
+        </w:rPr>
+      </w:pPr>
+      <w:r>
+        <w:rPr>
+          <w:lang w:eastAsia="en-US"/>
+        </w:rPr>
+        <w:t xml:space="preserve">Renewable Energy </w:t>
       </w:r>
     </w:p>
     <w:p>
@@ -5826,7 +6244,7 @@
         <w:rPr>
           <w:lang w:eastAsia="en-US"/>
         </w:rPr>
-        <w:t xml:space="preserve">Studies on smart grids/ connected grids </w:t>
+        <w:t xml:space="preserve">Intro to energy with re to AVs </w:t>
       </w:r>
     </w:p>
     <w:p>
@@ -5845,6 +6263,45 @@
         <w:rPr>
           <w:lang w:eastAsia="en-US"/>
         </w:rPr>
+        <w:lastRenderedPageBreak/>
+        <w:t>Utilization of renewable resources currently</w:t>
+      </w:r>
+    </w:p>
+    <w:p>
+      <w:pPr>
+        <w:pStyle w:val="ListParagraph"/>
+        <w:numPr>
+          <w:ilvl w:val="1"/>
+          <w:numId w:val="47"/>
+        </w:numPr>
+        <w:spacing w:line="360" w:lineRule="auto"/>
+        <w:rPr>
+          <w:lang w:eastAsia="en-US"/>
+        </w:rPr>
+      </w:pPr>
+      <w:r>
+        <w:rPr>
+          <w:lang w:eastAsia="en-US"/>
+        </w:rPr>
+        <w:t xml:space="preserve">Studies on smart grids/ connected grids </w:t>
+      </w:r>
+    </w:p>
+    <w:p>
+      <w:pPr>
+        <w:pStyle w:val="ListParagraph"/>
+        <w:numPr>
+          <w:ilvl w:val="1"/>
+          <w:numId w:val="47"/>
+        </w:numPr>
+        <w:spacing w:line="360" w:lineRule="auto"/>
+        <w:rPr>
+          <w:lang w:eastAsia="en-US"/>
+        </w:rPr>
+      </w:pPr>
+      <w:r>
+        <w:rPr>
+          <w:lang w:eastAsia="en-US"/>
+        </w:rPr>
         <w:t xml:space="preserve">DLT in renewable energy </w:t>
       </w:r>
     </w:p>
@@ -5867,11 +6324,36 @@
     </w:p>
     <w:p>
       <w:pPr>
-        <w:pStyle w:val="ListParagraph"/>
-        <w:numPr>
-          <w:ilvl w:val="0"/>
-          <w:numId w:val="47"/>
-        </w:numPr>
+        <w:spacing w:line="360" w:lineRule="auto"/>
+        <w:rPr>
+          <w:lang w:eastAsia="en-US"/>
+        </w:rPr>
+      </w:pPr>
+    </w:p>
+    <w:p>
+      <w:pPr>
+        <w:spacing w:line="360" w:lineRule="auto"/>
+        <w:rPr>
+          <w:lang w:eastAsia="en-US"/>
+        </w:rPr>
+      </w:pPr>
+      <w:r>
+        <w:rPr>
+          <w:lang w:eastAsia="en-US"/>
+        </w:rPr>
+        <w:t xml:space="preserve">*Manchester University Phrase Bank </w:t>
+      </w:r>
+    </w:p>
+    <w:p>
+      <w:pPr>
+        <w:spacing w:line="360" w:lineRule="auto"/>
+        <w:rPr>
+          <w:lang w:eastAsia="en-US"/>
+        </w:rPr>
+      </w:pPr>
+    </w:p>
+    <w:p>
+      <w:pPr>
         <w:spacing w:line="360" w:lineRule="auto"/>
         <w:rPr>
           <w:lang w:eastAsia="en-US"/>
@@ -5885,6 +6367,12 @@
           <w:docGrid w:linePitch="360"/>
         </w:sectPr>
       </w:pPr>
+      <w:r>
+        <w:rPr>
+          <w:lang w:eastAsia="en-US"/>
+        </w:rPr>
+        <w:t>https://www.phrasebank.manchester.ac.uk/</w:t>
+      </w:r>
     </w:p>
     <w:p>
       <w:pPr>
@@ -6820,20 +7308,33 @@
           <w:noProof/>
         </w:rPr>
         <w:tab/>
-        <w:t xml:space="preserve">R. M. Happach and M. Tilebein, "Simulation as Research Method: Modeling Social Interactions in Management Science," in </w:t>
+        <w:t>M. Rauchs</w:t>
       </w:r>
       <w:r>
         <w:rPr>
           <w:i/>
           <w:noProof/>
         </w:rPr>
-        <w:t>Collective Agency and Cooperation in Natural and Artificial Systems</w:t>
-      </w:r>
-      <w:r>
-        <w:rPr>
-          <w:noProof/>
-        </w:rPr>
-        <w:t>: Springer International Publishing, 2015, pp. 239-259.</w:t>
+        <w:t xml:space="preserve"> et al.</w:t>
+      </w:r>
+      <w:r>
+        <w:rPr>
+          <w:noProof/>
+        </w:rPr>
+        <w:t xml:space="preserve">, "Distributed Ledger Technology Systems: A Conceptual Framework," </w:t>
+      </w:r>
+      <w:r>
+        <w:rPr>
+          <w:i/>
+          <w:noProof/>
+        </w:rPr>
+        <w:t xml:space="preserve">SSRN Electronic Journal, </w:t>
+      </w:r>
+      <w:r>
+        <w:rPr>
+          <w:noProof/>
+        </w:rPr>
+        <w:t>2018-01-01 2018, doi: 10.2139/ssrn.3230013.</w:t>
       </w:r>
     </w:p>
     <w:p>
@@ -6855,20 +7356,21 @@
           <w:noProof/>
         </w:rPr>
         <w:tab/>
-        <w:t xml:space="preserve">U. o. Southhampton. </w:t>
-      </w:r>
-      <w:r>
-        <w:rPr>
-          <w:i/>
-          <w:noProof/>
-        </w:rPr>
-        <w:t>Ireland - Population Density</w:t>
-      </w:r>
-      <w:r>
-        <w:rPr>
-          <w:noProof/>
-        </w:rPr>
-        <w:t xml:space="preserve">, </w:t>
+        <w:t>A. Pinna and W. Ruttenberg, "Distributed ledger technologies in</w:t>
+      </w:r>
+    </w:p>
+    <w:p>
+      <w:pPr>
+        <w:pStyle w:val="EndNoteBibliography"/>
+        <w:rPr>
+          <w:noProof/>
+        </w:rPr>
+      </w:pPr>
+      <w:r>
+        <w:rPr>
+          <w:noProof/>
+        </w:rPr>
+        <w:t>securities post-trading," ed: European Central Bank, 2016.</w:t>
       </w:r>
     </w:p>
     <w:p>
@@ -6890,57 +7392,20 @@
           <w:noProof/>
         </w:rPr>
         <w:tab/>
-        <w:t xml:space="preserve">ESB. "ESB Charge Points Ireland." </w:t>
-      </w:r>
-      <w:hyperlink r:id="rId24" w:history="1">
-        <w:r>
-          <w:rPr>
-            <w:rStyle w:val="Hyperlink"/>
-            <w:noProof/>
-          </w:rPr>
-          <w:t>https://esb.ie/ecars/charge-point-map</w:t>
-        </w:r>
-      </w:hyperlink>
-      <w:r>
-        <w:rPr>
-          <w:noProof/>
-        </w:rPr>
-        <w:t xml:space="preserve"> (accessed October 21, 2021).</w:t>
-      </w:r>
-    </w:p>
-    <w:p>
-      <w:pPr>
-        <w:pStyle w:val="EndNoteBibliography"/>
-        <w:ind w:left="720" w:hanging="720"/>
-        <w:rPr>
-          <w:noProof/>
-        </w:rPr>
-      </w:pPr>
-      <w:r>
-        <w:rPr>
-          <w:noProof/>
-        </w:rPr>
-        <w:t>[27]</w:t>
-      </w:r>
-      <w:r>
-        <w:rPr>
-          <w:noProof/>
-        </w:rPr>
-        <w:tab/>
-        <w:t xml:space="preserve">E. Commission. </w:t>
+        <w:t xml:space="preserve">L. LAMPORT, R. SHOSTAK, and M. PEASE, "The Byzantine Generals Problem," </w:t>
       </w:r>
       <w:r>
         <w:rPr>
           <w:i/>
           <w:noProof/>
         </w:rPr>
-        <w:t>Photovoltaic Geographic Information System</w:t>
-      </w:r>
-      <w:r>
-        <w:rPr>
-          <w:noProof/>
-        </w:rPr>
-        <w:t xml:space="preserve">, European Commission, </w:t>
+        <w:t xml:space="preserve">ACM Transactions on Programming Languages and System, </w:t>
+      </w:r>
+      <w:r>
+        <w:rPr>
+          <w:noProof/>
+        </w:rPr>
+        <w:t>vol. 4, pp. 382-401, 1982.</w:t>
       </w:r>
     </w:p>
     <w:p>
@@ -6957,7 +7422,7 @@
       </w:r>
     </w:p>
     <w:sectPr>
-      <w:headerReference w:type="default" r:id="rId25"/>
+      <w:headerReference w:type="default" r:id="rId24"/>
       <w:pgSz w:w="11906" w:h="16838" w:code="9"/>
       <w:pgMar w:top="1440" w:right="1134" w:bottom="1440" w:left="2268" w:header="709" w:footer="709" w:gutter="0"/>
       <w:pgNumType w:start="1"/>
@@ -12013,6 +12478,95 @@
     </w:lvl>
   </w:abstractNum>
   <w:abstractNum w:abstractNumId="40" w15:restartNumberingAfterBreak="0">
+    <w:nsid w:val="787573C4"/>
+    <w:multiLevelType w:val="hybridMultilevel"/>
+    <w:tmpl w:val="6C1CCD9E"/>
+    <w:lvl w:ilvl="0" w:tplc="08090011">
+      <w:start w:val="1"/>
+      <w:numFmt w:val="decimal"/>
+      <w:lvlText w:val="%1)"/>
+      <w:lvlJc w:val="left"/>
+      <w:pPr>
+        <w:ind w:left="720" w:hanging="360"/>
+      </w:pPr>
+      <w:rPr>
+        <w:rFonts w:hint="default"/>
+      </w:rPr>
+    </w:lvl>
+    <w:lvl w:ilvl="1" w:tplc="08090019" w:tentative="1">
+      <w:start w:val="1"/>
+      <w:numFmt w:val="lowerLetter"/>
+      <w:lvlText w:val="%2."/>
+      <w:lvlJc w:val="left"/>
+      <w:pPr>
+        <w:ind w:left="1440" w:hanging="360"/>
+      </w:pPr>
+    </w:lvl>
+    <w:lvl w:ilvl="2" w:tplc="0809001B" w:tentative="1">
+      <w:start w:val="1"/>
+      <w:numFmt w:val="lowerRoman"/>
+      <w:lvlText w:val="%3."/>
+      <w:lvlJc w:val="right"/>
+      <w:pPr>
+        <w:ind w:left="2160" w:hanging="180"/>
+      </w:pPr>
+    </w:lvl>
+    <w:lvl w:ilvl="3" w:tplc="0809000F" w:tentative="1">
+      <w:start w:val="1"/>
+      <w:numFmt w:val="decimal"/>
+      <w:lvlText w:val="%4."/>
+      <w:lvlJc w:val="left"/>
+      <w:pPr>
+        <w:ind w:left="2880" w:hanging="360"/>
+      </w:pPr>
+    </w:lvl>
+    <w:lvl w:ilvl="4" w:tplc="08090019" w:tentative="1">
+      <w:start w:val="1"/>
+      <w:numFmt w:val="lowerLetter"/>
+      <w:lvlText w:val="%5."/>
+      <w:lvlJc w:val="left"/>
+      <w:pPr>
+        <w:ind w:left="3600" w:hanging="360"/>
+      </w:pPr>
+    </w:lvl>
+    <w:lvl w:ilvl="5" w:tplc="0809001B" w:tentative="1">
+      <w:start w:val="1"/>
+      <w:numFmt w:val="lowerRoman"/>
+      <w:lvlText w:val="%6."/>
+      <w:lvlJc w:val="right"/>
+      <w:pPr>
+        <w:ind w:left="4320" w:hanging="180"/>
+      </w:pPr>
+    </w:lvl>
+    <w:lvl w:ilvl="6" w:tplc="0809000F" w:tentative="1">
+      <w:start w:val="1"/>
+      <w:numFmt w:val="decimal"/>
+      <w:lvlText w:val="%7."/>
+      <w:lvlJc w:val="left"/>
+      <w:pPr>
+        <w:ind w:left="5040" w:hanging="360"/>
+      </w:pPr>
+    </w:lvl>
+    <w:lvl w:ilvl="7" w:tplc="08090019" w:tentative="1">
+      <w:start w:val="1"/>
+      <w:numFmt w:val="lowerLetter"/>
+      <w:lvlText w:val="%8."/>
+      <w:lvlJc w:val="left"/>
+      <w:pPr>
+        <w:ind w:left="5760" w:hanging="360"/>
+      </w:pPr>
+    </w:lvl>
+    <w:lvl w:ilvl="8" w:tplc="0809001B" w:tentative="1">
+      <w:start w:val="1"/>
+      <w:numFmt w:val="lowerRoman"/>
+      <w:lvlText w:val="%9."/>
+      <w:lvlJc w:val="right"/>
+      <w:pPr>
+        <w:ind w:left="6480" w:hanging="180"/>
+      </w:pPr>
+    </w:lvl>
+  </w:abstractNum>
+  <w:abstractNum w:abstractNumId="41" w15:restartNumberingAfterBreak="0">
     <w:nsid w:val="797253B4"/>
     <w:multiLevelType w:val="hybridMultilevel"/>
     <w:tmpl w:val="E496CAAA"/>
@@ -12152,7 +12706,7 @@
       </w:rPr>
     </w:lvl>
   </w:abstractNum>
-  <w:abstractNum w:abstractNumId="41" w15:restartNumberingAfterBreak="0">
+  <w:abstractNum w:abstractNumId="42" w15:restartNumberingAfterBreak="0">
     <w:nsid w:val="79B43EA0"/>
     <w:multiLevelType w:val="hybridMultilevel"/>
     <w:tmpl w:val="0892487C"/>
@@ -12241,7 +12795,7 @@
       </w:pPr>
     </w:lvl>
   </w:abstractNum>
-  <w:abstractNum w:abstractNumId="42" w15:restartNumberingAfterBreak="0">
+  <w:abstractNum w:abstractNumId="43" w15:restartNumberingAfterBreak="0">
     <w:nsid w:val="79D3773F"/>
     <w:multiLevelType w:val="hybridMultilevel"/>
     <w:tmpl w:val="0D8E4C50"/>
@@ -12360,7 +12914,7 @@
       </w:pPr>
     </w:lvl>
   </w:abstractNum>
-  <w:abstractNum w:abstractNumId="43" w15:restartNumberingAfterBreak="0">
+  <w:abstractNum w:abstractNumId="44" w15:restartNumberingAfterBreak="0">
     <w:nsid w:val="7C0A61B3"/>
     <w:multiLevelType w:val="hybridMultilevel"/>
     <w:tmpl w:val="90E4DD6A"/>
@@ -12500,7 +13054,7 @@
       </w:rPr>
     </w:lvl>
   </w:abstractNum>
-  <w:abstractNum w:abstractNumId="44" w15:restartNumberingAfterBreak="0">
+  <w:abstractNum w:abstractNumId="45" w15:restartNumberingAfterBreak="0">
     <w:nsid w:val="7E171CD0"/>
     <w:multiLevelType w:val="hybridMultilevel"/>
     <w:tmpl w:val="2334D9C2"/>
@@ -12632,7 +13186,7 @@
     <w:abstractNumId w:val="36"/>
   </w:num>
   <w:num w:numId="6">
-    <w:abstractNumId w:val="40"/>
+    <w:abstractNumId w:val="41"/>
   </w:num>
   <w:num w:numId="7">
     <w:abstractNumId w:val="14"/>
@@ -12650,7 +13204,7 @@
     <w:abstractNumId w:val="20"/>
   </w:num>
   <w:num w:numId="12">
-    <w:abstractNumId w:val="44"/>
+    <w:abstractNumId w:val="45"/>
   </w:num>
   <w:num w:numId="13">
     <w:abstractNumId w:val="25"/>
@@ -12668,7 +13222,7 @@
     <w:abstractNumId w:val="5"/>
   </w:num>
   <w:num w:numId="18">
-    <w:abstractNumId w:val="42"/>
+    <w:abstractNumId w:val="43"/>
   </w:num>
   <w:num w:numId="19">
     <w:abstractNumId w:val="0"/>
@@ -12710,7 +13264,7 @@
     <w:abstractNumId w:val="26"/>
   </w:num>
   <w:num w:numId="32">
-    <w:abstractNumId w:val="43"/>
+    <w:abstractNumId w:val="44"/>
   </w:num>
   <w:num w:numId="33">
     <w:abstractNumId w:val="37"/>
@@ -12722,7 +13276,7 @@
     <w:abstractNumId w:val="28"/>
   </w:num>
   <w:num w:numId="36">
-    <w:abstractNumId w:val="41"/>
+    <w:abstractNumId w:val="42"/>
   </w:num>
   <w:num w:numId="37">
     <w:abstractNumId w:val="31"/>
@@ -12756,6 +13310,9 @@
   </w:num>
   <w:num w:numId="47">
     <w:abstractNumId w:val="2"/>
+  </w:num>
+  <w:num w:numId="48">
+    <w:abstractNumId w:val="40"/>
   </w:num>
 </w:numbering>
 </file>
@@ -13354,7 +13911,6 @@
   <w:style w:type="character" w:default="1" w:styleId="DefaultParagraphFont">
     <w:name w:val="Default Paragraph Font"/>
     <w:uiPriority w:val="1"/>
-    <w:semiHidden/>
     <w:unhideWhenUsed/>
   </w:style>
   <w:style w:type="table" w:default="1" w:styleId="TableNormal">

</xml_diff>

<commit_message>
Added more to Blockchain in the AV Industry section
</commit_message>
<xml_diff>
--- a/docs/IOTA_Literature_Review_JOC.docx
+++ b/docs/IOTA_Literature_Review_JOC.docx
@@ -2373,7 +2373,15 @@
         <w:t xml:space="preserve"> From a security perspective, a number of challenges still exist including </w:t>
       </w:r>
       <w:r>
-        <w:t xml:space="preserve">availability (flooding, blackhole and greyhole attacks), </w:t>
+        <w:t xml:space="preserve">availability (flooding, blackhole and </w:t>
+      </w:r>
+      <w:proofErr w:type="spellStart"/>
+      <w:r>
+        <w:t>greyhole</w:t>
+      </w:r>
+      <w:proofErr w:type="spellEnd"/>
+      <w:r>
+        <w:t xml:space="preserve"> attacks), </w:t>
       </w:r>
       <w:r>
         <w:t xml:space="preserve">data privacy </w:t>
@@ -3149,7 +3157,21 @@
         <w:rPr>
           <w:lang w:eastAsia="en-US"/>
         </w:rPr>
-        <w:t xml:space="preserve"> computational power. This is called “Proof-of-Work” (PoW). The Tangle</w:t>
+        <w:t xml:space="preserve"> computational power. This is called “Proof-of-Work” (</w:t>
+      </w:r>
+      <w:proofErr w:type="spellStart"/>
+      <w:r>
+        <w:rPr>
+          <w:lang w:eastAsia="en-US"/>
+        </w:rPr>
+        <w:t>PoW</w:t>
+      </w:r>
+      <w:proofErr w:type="spellEnd"/>
+      <w:r>
+        <w:rPr>
+          <w:lang w:eastAsia="en-US"/>
+        </w:rPr>
+        <w:t>). The Tangle</w:t>
       </w:r>
       <w:r>
         <w:rPr>
@@ -3161,7 +3183,21 @@
         <w:rPr>
           <w:lang w:eastAsia="en-US"/>
         </w:rPr>
-        <w:t xml:space="preserve"> uses PoW to discourage </w:t>
+        <w:t xml:space="preserve"> uses </w:t>
+      </w:r>
+      <w:proofErr w:type="spellStart"/>
+      <w:r>
+        <w:rPr>
+          <w:lang w:eastAsia="en-US"/>
+        </w:rPr>
+        <w:t>PoW</w:t>
+      </w:r>
+      <w:proofErr w:type="spellEnd"/>
+      <w:r>
+        <w:rPr>
+          <w:lang w:eastAsia="en-US"/>
+        </w:rPr>
+        <w:t xml:space="preserve"> to discourage </w:t>
       </w:r>
       <w:r>
         <w:rPr>
@@ -3326,7 +3362,21 @@
         <w:rPr>
           <w:lang w:eastAsia="en-US"/>
         </w:rPr>
-        <w:t xml:space="preserve">In recent years, DLT networks, particularly Proof-of-Work (PoW) networks have faced scrutiny over the energy cost of running their underlying networks. Each time a transaction is added to the network, a cryptographic problem </w:t>
+        <w:t>In recent years, DLT networks, particularly Proof-of-Work (</w:t>
+      </w:r>
+      <w:proofErr w:type="spellStart"/>
+      <w:r>
+        <w:rPr>
+          <w:lang w:eastAsia="en-US"/>
+        </w:rPr>
+        <w:t>PoW</w:t>
+      </w:r>
+      <w:proofErr w:type="spellEnd"/>
+      <w:r>
+        <w:rPr>
+          <w:lang w:eastAsia="en-US"/>
+        </w:rPr>
+        <w:t xml:space="preserve">) networks have faced scrutiny over the energy cost of running their underlying networks. Each time a transaction is added to the network, a cryptographic problem </w:t>
       </w:r>
       <w:r>
         <w:rPr>
@@ -3445,7 +3495,21 @@
         <w:rPr>
           <w:lang w:eastAsia="en-US"/>
         </w:rPr>
-        <w:t xml:space="preserve"> and all PoW is done on the node where the transaction originates, thus resulting in a drastic reduction in energy consumption to run the network. A recent paper classified the IOTA network as “exceptional” when comparing the network to other networks and payment protocols such as Bitcoin, Ethereum, VISA and Mastercard </w:t>
+        <w:t xml:space="preserve"> and all </w:t>
+      </w:r>
+      <w:proofErr w:type="spellStart"/>
+      <w:r>
+        <w:rPr>
+          <w:lang w:eastAsia="en-US"/>
+        </w:rPr>
+        <w:t>PoW</w:t>
+      </w:r>
+      <w:proofErr w:type="spellEnd"/>
+      <w:r>
+        <w:rPr>
+          <w:lang w:eastAsia="en-US"/>
+        </w:rPr>
+        <w:t xml:space="preserve"> is done on the node where the transaction originates, thus resulting in a drastic reduction in energy consumption to run the network. A recent paper classified the IOTA network as “exceptional” when comparing the network to other networks and payment protocols such as Bitcoin, Ethereum, VISA and Mastercard </w:t>
       </w:r>
       <w:r>
         <w:rPr>
@@ -5579,6 +5643,30 @@
     </w:p>
     <w:p>
       <w:pPr>
+        <w:spacing w:line="360" w:lineRule="auto"/>
+        <w:rPr>
+          <w:lang w:eastAsia="en-US"/>
+        </w:rPr>
+      </w:pPr>
+    </w:p>
+    <w:p>
+      <w:pPr>
+        <w:spacing w:line="360" w:lineRule="auto"/>
+        <w:rPr>
+          <w:lang w:eastAsia="en-US"/>
+        </w:rPr>
+      </w:pPr>
+    </w:p>
+    <w:p>
+      <w:pPr>
+        <w:spacing w:line="360" w:lineRule="auto"/>
+        <w:rPr>
+          <w:lang w:eastAsia="en-US"/>
+        </w:rPr>
+      </w:pPr>
+    </w:p>
+    <w:p>
+      <w:pPr>
         <w:pStyle w:val="ListParagraph"/>
         <w:numPr>
           <w:ilvl w:val="0"/>
@@ -5640,31 +5728,74 @@
         <w:rPr>
           <w:lang w:eastAsia="en-US"/>
         </w:rPr>
-        <w:t xml:space="preserve">The definition of </w:t>
-      </w:r>
-      <w:r>
-        <w:rPr>
-          <w:lang w:eastAsia="en-US"/>
-        </w:rPr>
-        <w:t xml:space="preserve">Distributed Ledger Technology (DLT) </w:t>
-      </w:r>
-      <w:r>
-        <w:rPr>
-          <w:lang w:eastAsia="en-US"/>
-        </w:rPr>
-        <w:t>is not an easily defined concept</w:t>
-      </w:r>
-      <w:r>
-        <w:rPr>
-          <w:lang w:eastAsia="en-US"/>
-        </w:rPr>
-        <w:t xml:space="preserve">. Definitions can be wide-varying and often conflicting. Some definitions </w:t>
-      </w:r>
-      <w:r>
-        <w:rPr>
-          <w:lang w:eastAsia="en-US"/>
-        </w:rPr>
-        <w:t xml:space="preserve">are more ontological and others are more technical. </w:t>
+        <w:t>The definition of Distributed Ledger Technology (DLT) is not an easily defined concept</w:t>
+      </w:r>
+      <w:r>
+        <w:rPr>
+          <w:lang w:eastAsia="en-US"/>
+        </w:rPr>
+        <w:t>. Definitions can be wide-varying and often conflicting</w:t>
+      </w:r>
+      <w:r>
+        <w:rPr>
+          <w:lang w:eastAsia="en-US"/>
+        </w:rPr>
+        <w:t xml:space="preserve">, depending on the </w:t>
+      </w:r>
+      <w:r>
+        <w:rPr>
+          <w:lang w:eastAsia="en-US"/>
+        </w:rPr>
+        <w:lastRenderedPageBreak/>
+        <w:t>author, audience and industry in which it is defined. S</w:t>
+      </w:r>
+      <w:r>
+        <w:rPr>
+          <w:lang w:eastAsia="en-US"/>
+        </w:rPr>
+        <w:t xml:space="preserve">ome definitions </w:t>
+      </w:r>
+      <w:r>
+        <w:rPr>
+          <w:lang w:eastAsia="en-US"/>
+        </w:rPr>
+        <w:t xml:space="preserve">are more ontological </w:t>
+      </w:r>
+      <w:r>
+        <w:rPr>
+          <w:lang w:eastAsia="en-US"/>
+        </w:rPr>
+        <w:t>with</w:t>
+      </w:r>
+      <w:r>
+        <w:rPr>
+          <w:lang w:eastAsia="en-US"/>
+        </w:rPr>
+        <w:t xml:space="preserve"> others </w:t>
+      </w:r>
+      <w:r>
+        <w:rPr>
+          <w:lang w:eastAsia="en-US"/>
+        </w:rPr>
+        <w:t>being</w:t>
+      </w:r>
+      <w:r>
+        <w:rPr>
+          <w:lang w:eastAsia="en-US"/>
+        </w:rPr>
+        <w:t xml:space="preserve"> more technical</w:t>
+      </w:r>
+      <w:r>
+        <w:rPr>
+          <w:lang w:eastAsia="en-US"/>
+        </w:rPr>
+        <w:t xml:space="preserve">. </w:t>
+      </w:r>
+      <w:r>
+        <w:rPr>
+          <w:lang w:eastAsia="en-US"/>
+        </w:rPr>
+        <w:t xml:space="preserve"> </w:t>
       </w:r>
     </w:p>
     <w:p>
@@ -5723,26 +5854,7 @@
         <w:rPr>
           <w:lang w:eastAsia="en-US"/>
         </w:rPr>
-        <w:t xml:space="preserve">, in the absence of a centralized co-ordinator. In </w:t>
-      </w:r>
-      <w:r>
-        <w:rPr>
-          <w:lang w:eastAsia="en-US"/>
-        </w:rPr>
-        <w:lastRenderedPageBreak/>
-        <w:t>comparison to traditional databases, both distributed and centralized, DLTs key features are rooted in data integrity in an adversarial environment.</w:t>
-      </w:r>
-      <w:r>
-        <w:rPr>
-          <w:lang w:eastAsia="en-US"/>
-        </w:rPr>
-        <w:t xml:space="preserve"> </w:t>
-      </w:r>
-      <w:r>
-        <w:rPr>
-          <w:lang w:eastAsia="en-US"/>
-        </w:rPr>
-        <w:t>It is a system of electronic records that enables a network of participants (nodes) to reach a consensus on the authoritative order of transactions, which are linked using cryptographic hashes and persisted across all nodes of the network. This multi-party consensus</w:t>
+        <w:t>, in the absence of a centralized co-ordinator. In comparison to traditional databases, both distributed and centralized, DLTs key features are rooted in data integrity in an adversarial environment. It is a system of electronic records that enables a network of participants (nodes) to reach a consensus on the authoritative order of transactions, which are linked using cryptographic hashes and persisted across all nodes of the network. This multi-party consensus</w:t>
       </w:r>
       <w:r>
         <w:rPr>
@@ -5930,19 +6042,7 @@
         <w:rPr>
           <w:lang w:eastAsia="en-US"/>
         </w:rPr>
-        <w:t xml:space="preserve"> a </w:t>
-      </w:r>
-      <w:r>
-        <w:rPr>
-          <w:lang w:eastAsia="en-US"/>
-        </w:rPr>
-        <w:t>thought experiment</w:t>
-      </w:r>
-      <w:r>
-        <w:rPr>
-          <w:lang w:eastAsia="en-US"/>
-        </w:rPr>
-        <w:t xml:space="preserve"> on a</w:t>
+        <w:t xml:space="preserve"> a thought experiment on a</w:t>
       </w:r>
       <w:r>
         <w:rPr>
@@ -6051,14 +6151,146 @@
         <w:rPr>
           <w:lang w:eastAsia="en-US"/>
         </w:rPr>
-        <w:t xml:space="preserve"> of DLT.   </w:t>
-      </w:r>
-      <w:r>
-        <w:rPr>
-          <w:lang w:eastAsia="en-US"/>
-        </w:rPr>
-        <w:t xml:space="preserve">Bitcoin, which is a cryptocurrency developed in 2008, made use of the blockchain protocol and brought the technology into mainstream focus for the first time.  </w:t>
-      </w:r>
+        <w:t xml:space="preserve"> of DLT. </w:t>
+      </w:r>
+      <w:r>
+        <w:rPr>
+          <w:lang w:eastAsia="en-US"/>
+        </w:rPr>
+        <w:t>Bitcoin, which is a cryptocurrency developed in 2008</w:t>
+      </w:r>
+      <w:r>
+        <w:rPr>
+          <w:lang w:eastAsia="en-US"/>
+        </w:rPr>
+        <w:t xml:space="preserve"> under the pseudonym Satoshi Nakamoto </w:t>
+      </w:r>
+      <w:r>
+        <w:rPr>
+          <w:lang w:eastAsia="en-US"/>
+        </w:rPr>
+        <w:fldChar w:fldCharType="begin"/>
+      </w:r>
+      <w:r>
+        <w:rPr>
+          <w:lang w:eastAsia="en-US"/>
+        </w:rPr>
+        <w:instrText xml:space="preserve"> ADDIN EN.CITE &lt;EndNote&gt;&lt;Cite&gt;&lt;Author&gt;Satoshi&lt;/Author&gt;&lt;Year&gt;2008&lt;/Year&gt;&lt;IDText&gt;Bitcoin: A Peer-to-Peer Electronic Cash System&lt;/IDText&gt;&lt;DisplayText&gt;[27]&lt;/DisplayText&gt;&lt;record&gt;&lt;urls&gt;&lt;related-urls&gt;&lt;url&gt;https://bitcoin.org/bitcoin.pdf&lt;/url&gt;&lt;/related-urls&gt;&lt;/urls&gt;&lt;titles&gt;&lt;title&gt;Bitcoin: A Peer-to-Peer Electronic Cash System&lt;/title&gt;&lt;/titles&gt;&lt;contributors&gt;&lt;authors&gt;&lt;author&gt;Satoshi Nakamoto&lt;/author&gt;&lt;/authors&gt;&lt;/contributors&gt;&lt;section&gt;2008&lt;/section&gt;&lt;added-date format="utc"&gt;1637346880&lt;/added-date&gt;&lt;ref-type name="Electronic Article"&gt;43&lt;/ref-type&gt;&lt;dates&gt;&lt;year&gt;2008&lt;/year&gt;&lt;/dates&gt;&lt;rec-number&gt;56&lt;/rec-number&gt;&lt;last-updated-date format="utc"&gt;1637346904&lt;/last-updated-date&gt;&lt;/record&gt;&lt;/Cite&gt;&lt;/EndNote&gt;</w:instrText>
+      </w:r>
+      <w:r>
+        <w:rPr>
+          <w:lang w:eastAsia="en-US"/>
+        </w:rPr>
+        <w:fldChar w:fldCharType="separate"/>
+      </w:r>
+      <w:r>
+        <w:rPr>
+          <w:noProof/>
+          <w:lang w:eastAsia="en-US"/>
+        </w:rPr>
+        <w:t>[27]</w:t>
+      </w:r>
+      <w:r>
+        <w:rPr>
+          <w:lang w:eastAsia="en-US"/>
+        </w:rPr>
+        <w:fldChar w:fldCharType="end"/>
+      </w:r>
+      <w:r>
+        <w:rPr>
+          <w:lang w:eastAsia="en-US"/>
+        </w:rPr>
+        <w:t xml:space="preserve">, made use of the blockchain protocol and brought the technology into mainstream focus for the first time.  </w:t>
+      </w:r>
+    </w:p>
+    <w:p>
+      <w:pPr>
+        <w:spacing w:line="360" w:lineRule="auto"/>
+        <w:rPr>
+          <w:lang w:eastAsia="en-US"/>
+        </w:rPr>
+      </w:pPr>
+      <w:r>
+        <w:rPr>
+          <w:lang w:eastAsia="en-US"/>
+        </w:rPr>
+        <w:t xml:space="preserve">Ethereum </w:t>
+      </w:r>
+      <w:r>
+        <w:rPr>
+          <w:lang w:eastAsia="en-US"/>
+        </w:rPr>
+        <w:t>is another open-source blockchain protocol</w:t>
+      </w:r>
+      <w:r>
+        <w:rPr>
+          <w:lang w:eastAsia="en-US"/>
+        </w:rPr>
+        <w:t xml:space="preserve"> second in popularity and</w:t>
+      </w:r>
+      <w:r>
+        <w:rPr>
+          <w:lang w:eastAsia="en-US"/>
+        </w:rPr>
+        <w:t xml:space="preserve"> similar</w:t>
+      </w:r>
+      <w:r>
+        <w:rPr>
+          <w:lang w:eastAsia="en-US"/>
+        </w:rPr>
+        <w:t xml:space="preserve"> </w:t>
+      </w:r>
+      <w:r>
+        <w:rPr>
+          <w:lang w:eastAsia="en-US"/>
+        </w:rPr>
+        <w:t xml:space="preserve">to the Bitcoin protocol, but with the addition of smart contract functionality. Smart contracts are codified business rules that automatically execute on network nodes allowing the network to operate in a fully autonomous and decentralized manner </w:t>
+      </w:r>
+      <w:r>
+        <w:rPr>
+          <w:lang w:eastAsia="en-US"/>
+        </w:rPr>
+        <w:fldChar w:fldCharType="begin"/>
+      </w:r>
+      <w:r>
+        <w:rPr>
+          <w:lang w:eastAsia="en-US"/>
+        </w:rPr>
+        <w:instrText xml:space="preserve"> ADDIN EN.CITE &lt;EndNote&gt;&lt;Cite&gt;&lt;Author&gt;Buterin&lt;/Author&gt;&lt;Year&gt;2012&lt;/Year&gt;&lt;IDText&gt;A Next-Generation Smart Contract and Decentralized Application Platform&lt;/IDText&gt;&lt;DisplayText&gt;[28]&lt;/DisplayText&gt;&lt;record&gt;&lt;urls&gt;&lt;related-urls&gt;&lt;url&gt;https://ethereum.org/en/whitepaper/&lt;/url&gt;&lt;/related-urls&gt;&lt;/urls&gt;&lt;titles&gt;&lt;title&gt;A Next-Generation Smart Contract and Decentralized Application Platform&lt;/title&gt;&lt;/titles&gt;&lt;number&gt;Nov 20th&lt;/number&gt;&lt;contributors&gt;&lt;authors&gt;&lt;author&gt;Buterin, Vitalik&lt;/author&gt;&lt;/authors&gt;&lt;/contributors&gt;&lt;added-date format="utc"&gt;1637439289&lt;/added-date&gt;&lt;ref-type name="Web Page"&gt;12&lt;/ref-type&gt;&lt;dates&gt;&lt;year&gt;2012&lt;/year&gt;&lt;/dates&gt;&lt;rec-number&gt;59&lt;/rec-number&gt;&lt;last-updated-date format="utc"&gt;1637439344&lt;/last-updated-date&gt;&lt;volume&gt;2021&lt;/volume&gt;&lt;/record&gt;&lt;/Cite&gt;&lt;/EndNote&gt;</w:instrText>
+      </w:r>
+      <w:r>
+        <w:rPr>
+          <w:lang w:eastAsia="en-US"/>
+        </w:rPr>
+        <w:fldChar w:fldCharType="separate"/>
+      </w:r>
+      <w:r>
+        <w:rPr>
+          <w:noProof/>
+          <w:lang w:eastAsia="en-US"/>
+        </w:rPr>
+        <w:t>[28]</w:t>
+      </w:r>
+      <w:r>
+        <w:rPr>
+          <w:lang w:eastAsia="en-US"/>
+        </w:rPr>
+        <w:fldChar w:fldCharType="end"/>
+      </w:r>
+      <w:r>
+        <w:rPr>
+          <w:lang w:eastAsia="en-US"/>
+        </w:rPr>
+        <w:t>.</w:t>
+      </w:r>
+    </w:p>
+    <w:p>
+      <w:pPr>
+        <w:spacing w:line="360" w:lineRule="auto"/>
+        <w:rPr>
+          <w:lang w:eastAsia="en-US"/>
+        </w:rPr>
+      </w:pPr>
     </w:p>
     <w:p>
       <w:pPr>
@@ -6089,6 +6321,539 @@
     </w:p>
     <w:p>
       <w:pPr>
+        <w:spacing w:line="360" w:lineRule="auto"/>
+        <w:rPr>
+          <w:lang w:eastAsia="en-US"/>
+        </w:rPr>
+      </w:pPr>
+    </w:p>
+    <w:p>
+      <w:pPr>
+        <w:spacing w:line="360" w:lineRule="auto"/>
+        <w:rPr>
+          <w:lang w:eastAsia="en-US"/>
+        </w:rPr>
+      </w:pPr>
+      <w:r>
+        <w:rPr>
+          <w:lang w:eastAsia="en-US"/>
+        </w:rPr>
+        <w:t xml:space="preserve">Search Keywords: </w:t>
+      </w:r>
+    </w:p>
+    <w:p>
+      <w:pPr>
+        <w:spacing w:line="360" w:lineRule="auto"/>
+        <w:rPr>
+          <w:lang w:eastAsia="en-US"/>
+        </w:rPr>
+      </w:pPr>
+      <w:r>
+        <w:rPr>
+          <w:lang w:eastAsia="en-US"/>
+        </w:rPr>
+        <w:t>Blockchain, Autonomous Vehicle</w:t>
+      </w:r>
+    </w:p>
+    <w:p>
+      <w:pPr>
+        <w:spacing w:line="360" w:lineRule="auto"/>
+        <w:rPr>
+          <w:lang w:eastAsia="en-US"/>
+        </w:rPr>
+      </w:pPr>
+    </w:p>
+    <w:p>
+      <w:pPr>
+        <w:spacing w:line="360" w:lineRule="auto"/>
+        <w:rPr>
+          <w:lang w:eastAsia="en-US"/>
+        </w:rPr>
+      </w:pPr>
+      <w:r>
+        <w:rPr>
+          <w:lang w:eastAsia="en-US"/>
+        </w:rPr>
+        <w:t xml:space="preserve">Although research into DLTs has been increasing rapidly over the last ten years, the research within the CAV space, seems to be lagging behind other industries such as the financial, healthcare, education </w:t>
+      </w:r>
+      <w:r>
+        <w:rPr>
+          <w:highlight w:val="yellow"/>
+          <w:lang w:eastAsia="en-US"/>
+        </w:rPr>
+        <w:t>&lt;give the example here&gt;</w:t>
+      </w:r>
+      <w:r>
+        <w:rPr>
+          <w:lang w:eastAsia="en-US"/>
+        </w:rPr>
+        <w:t xml:space="preserve">. </w:t>
+      </w:r>
+    </w:p>
+    <w:p>
+      <w:pPr>
+        <w:spacing w:line="360" w:lineRule="auto"/>
+        <w:rPr>
+          <w:lang w:eastAsia="en-US"/>
+        </w:rPr>
+      </w:pPr>
+    </w:p>
+    <w:p>
+      <w:pPr>
+        <w:spacing w:line="360" w:lineRule="auto"/>
+        <w:rPr>
+          <w:lang w:eastAsia="en-US"/>
+        </w:rPr>
+      </w:pPr>
+      <w:r>
+        <w:rPr>
+          <w:lang w:eastAsia="en-US"/>
+        </w:rPr>
+        <w:fldChar w:fldCharType="begin"/>
+      </w:r>
+      <w:r>
+        <w:rPr>
+          <w:lang w:eastAsia="en-US"/>
+        </w:rPr>
+        <w:instrText xml:space="preserve"> ADDIN EN.CITE &lt;EndNote&gt;&lt;Cite&gt;&lt;Author&gt;Rathee&lt;/Author&gt;&lt;Year&gt;2019&lt;/Year&gt;&lt;IDText&gt;A Blockchain Framework for Securing Connected and Autonomous Vehicles&lt;/IDText&gt;&lt;DisplayText&gt;[29]&lt;/DisplayText&gt;&lt;record&gt;&lt;dates&gt;&lt;pub-dates&gt;&lt;date&gt;2019-07-18&lt;/date&gt;&lt;/pub-dates&gt;&lt;year&gt;2019&lt;/year&gt;&lt;/dates&gt;&lt;urls&gt;&lt;related-urls&gt;&lt;url&gt;https://doaj.org/article/9cbabf71109d48e6a006e75eaa7f0a4f&lt;/url&gt;&lt;/related-urls&gt;&lt;/urls&gt;&lt;isbn&gt;1424-8220&lt;/isbn&gt;&lt;titles&gt;&lt;title&gt;A Blockchain Framework for Securing Connected and Autonomous Vehicles&lt;/title&gt;&lt;secondary-title&gt;Sensors&lt;/secondary-title&gt;&lt;/titles&gt;&lt;pages&gt;3165&lt;/pages&gt;&lt;number&gt;14&lt;/number&gt;&lt;access-date&gt;2021-11-20T17:39:54&lt;/access-date&gt;&lt;contributors&gt;&lt;authors&gt;&lt;author&gt;Rathee&lt;/author&gt;&lt;author&gt;Sharma&lt;/author&gt;&lt;author&gt;Iqbal&lt;/author&gt;&lt;author&gt;Aloqaily&lt;/author&gt;&lt;author&gt;Jaglan&lt;/author&gt;&lt;author&gt;Kumar&lt;/author&gt;&lt;/authors&gt;&lt;/contributors&gt;&lt;added-date format="utc"&gt;1637430014&lt;/added-date&gt;&lt;ref-type name="Journal Article"&gt;17&lt;/ref-type&gt;&lt;rec-number&gt;57&lt;/rec-number&gt;&lt;publisher&gt;MDPI AG&lt;/publisher&gt;&lt;last-updated-date format="utc"&gt;1637430015&lt;/last-updated-date&gt;&lt;electronic-resource-num&gt;10.3390/s19143165&lt;/electronic-resource-num&gt;&lt;volume&gt;19&lt;/volume&gt;&lt;/record&gt;&lt;/Cite&gt;&lt;/EndNote&gt;</w:instrText>
+      </w:r>
+      <w:r>
+        <w:rPr>
+          <w:lang w:eastAsia="en-US"/>
+        </w:rPr>
+        <w:fldChar w:fldCharType="separate"/>
+      </w:r>
+      <w:r>
+        <w:rPr>
+          <w:noProof/>
+          <w:lang w:eastAsia="en-US"/>
+        </w:rPr>
+        <w:t>[29]</w:t>
+      </w:r>
+      <w:r>
+        <w:rPr>
+          <w:lang w:eastAsia="en-US"/>
+        </w:rPr>
+        <w:fldChar w:fldCharType="end"/>
+      </w:r>
+      <w:r>
+        <w:rPr>
+          <w:lang w:eastAsia="en-US"/>
+        </w:rPr>
+        <w:t xml:space="preserve"> looked at using a blockchain framework for securing CAVs from smart device tampering by malicious attackers looking to compromise the communication channels of the vehicles. Using a blockchain framework, where vehicles operate as both nodes in the network, (much like the structure of today</w:t>
+      </w:r>
+      <w:r>
+        <w:rPr>
+          <w:lang w:eastAsia="en-US"/>
+        </w:rPr>
+        <w:t>’</w:t>
+      </w:r>
+      <w:r>
+        <w:rPr>
+          <w:lang w:eastAsia="en-US"/>
+        </w:rPr>
+        <w:t xml:space="preserve">s VANETs), each vehicle </w:t>
+      </w:r>
+      <w:r>
+        <w:rPr>
+          <w:lang w:eastAsia="en-US"/>
+        </w:rPr>
+        <w:t xml:space="preserve">is aware of all valid actors and devices in the network. Any alteration or deletion of information to vehicle data or user data will come to the notice of other devices. This approach showed a 79% success rate in the detection of malicious attacks when compared to the traditional VANET architecture. </w:t>
+      </w:r>
+    </w:p>
+    <w:p>
+      <w:pPr>
+        <w:spacing w:line="360" w:lineRule="auto"/>
+        <w:rPr>
+          <w:lang w:eastAsia="en-US"/>
+        </w:rPr>
+      </w:pPr>
+    </w:p>
+    <w:p>
+      <w:pPr>
+        <w:spacing w:line="360" w:lineRule="auto"/>
+        <w:rPr>
+          <w:lang w:eastAsia="en-US"/>
+        </w:rPr>
+      </w:pPr>
+      <w:r>
+        <w:rPr>
+          <w:lang w:eastAsia="en-US"/>
+        </w:rPr>
+        <w:fldChar w:fldCharType="begin"/>
+      </w:r>
+      <w:r>
+        <w:rPr>
+          <w:lang w:eastAsia="en-US"/>
+        </w:rPr>
+        <w:instrText xml:space="preserve"> ADDIN EN.CITE &lt;EndNote&gt;&lt;Cite&gt;&lt;Author&gt;Pustisek&lt;/Author&gt;&lt;Year&gt;2016&lt;/Year&gt;&lt;IDText&gt;Blockchain Based Autonomous Selection of Electric Vehicle Charging Station&lt;/IDText&gt;&lt;DisplayText&gt;[30]&lt;/DisplayText&gt;&lt;record&gt;&lt;dates&gt;&lt;pub-dates&gt;&lt;date&gt;2016-10-01&lt;/date&gt;&lt;/pub-dates&gt;&lt;year&gt;2016&lt;/year&gt;&lt;/dates&gt;&lt;titles&gt;&lt;title&gt;Blockchain Based Autonomous Selection of Electric Vehicle Charging Station&lt;/title&gt;&lt;secondary-title&gt;2016 International Conference on Identification, Information and Knowledge in the Internet of Things (IIKI)&lt;/secondary-title&gt;&lt;/titles&gt;&lt;access-date&gt;2021-11-20T18:20:58&lt;/access-date&gt;&lt;contributors&gt;&lt;authors&gt;&lt;author&gt;Pustisek, Matevz&lt;/author&gt;&lt;author&gt;Kos, Andrej&lt;/author&gt;&lt;author&gt;Sedlar, Urban&lt;/author&gt;&lt;/authors&gt;&lt;/contributors&gt;&lt;added-date format="utc"&gt;1637432463&lt;/added-date&gt;&lt;ref-type name="Conference Proceeding"&gt;10&lt;/ref-type&gt;&lt;rec-number&gt;58&lt;/rec-number&gt;&lt;publisher&gt;IEEE&lt;/publisher&gt;&lt;last-updated-date format="utc"&gt;1637432464&lt;/last-updated-date&gt;&lt;electronic-resource-num&gt;10.1109/iiki.2016.60&lt;/electronic-resource-num&gt;&lt;/record&gt;&lt;/Cite&gt;&lt;/EndNote&gt;</w:instrText>
+      </w:r>
+      <w:r>
+        <w:rPr>
+          <w:lang w:eastAsia="en-US"/>
+        </w:rPr>
+        <w:fldChar w:fldCharType="separate"/>
+      </w:r>
+      <w:r>
+        <w:rPr>
+          <w:noProof/>
+          <w:lang w:eastAsia="en-US"/>
+        </w:rPr>
+        <w:t>[30]</w:t>
+      </w:r>
+      <w:r>
+        <w:rPr>
+          <w:lang w:eastAsia="en-US"/>
+        </w:rPr>
+        <w:fldChar w:fldCharType="end"/>
+      </w:r>
+      <w:r>
+        <w:rPr>
+          <w:lang w:eastAsia="en-US"/>
+        </w:rPr>
+        <w:t xml:space="preserve"> highlight the need for novel Machine-to-Machine (M2M) communication </w:t>
+      </w:r>
+      <w:r>
+        <w:rPr>
+          <w:lang w:eastAsia="en-US"/>
+        </w:rPr>
+        <w:t>paradigms</w:t>
+      </w:r>
+      <w:r>
+        <w:rPr>
+          <w:lang w:eastAsia="en-US"/>
+        </w:rPr>
+        <w:t xml:space="preserve"> to connect energy producers, consumers and providers. This paper states that blockchain transactions could be fundamental to energy trading applications and platforms. </w:t>
+      </w:r>
+      <w:r>
+        <w:rPr>
+          <w:lang w:eastAsia="en-US"/>
+        </w:rPr>
+        <w:t>This paper highlights the possibility for the use of the Ethereum platform</w:t>
+      </w:r>
+      <w:r>
+        <w:rPr>
+          <w:lang w:eastAsia="en-US"/>
+        </w:rPr>
+        <w:t xml:space="preserve"> to build this trading application.</w:t>
+      </w:r>
+      <w:r>
+        <w:rPr>
+          <w:lang w:eastAsia="en-US"/>
+        </w:rPr>
+        <w:t xml:space="preserve"> </w:t>
+      </w:r>
+      <w:r>
+        <w:rPr>
+          <w:lang w:eastAsia="en-US"/>
+        </w:rPr>
+        <w:fldChar w:fldCharType="begin"/>
+      </w:r>
+      <w:r>
+        <w:rPr>
+          <w:lang w:eastAsia="en-US"/>
+        </w:rPr>
+        <w:instrText xml:space="preserve"> ADDIN EN.CITE &lt;EndNote&gt;&lt;Cite&gt;&lt;Author&gt;Pustisek&lt;/Author&gt;&lt;Year&gt;2016&lt;/Year&gt;&lt;IDText&gt;Blockchain Based Autonomous Selection of Electric Vehicle Charging Station&lt;/IDText&gt;&lt;DisplayText&gt;[30]&lt;/DisplayText&gt;&lt;record&gt;&lt;dates&gt;&lt;pub-dates&gt;&lt;date&gt;2016-10-01&lt;/date&gt;&lt;/pub-dates&gt;&lt;year&gt;2016&lt;/year&gt;&lt;/dates&gt;&lt;titles&gt;&lt;title&gt;Blockchain Based Autonomous Selection of Electric Vehicle Charging Station&lt;/title&gt;&lt;secondary-title&gt;2016 International Conference on Identification, Information and Knowledge in the Internet of Things (IIKI)&lt;/secondary-title&gt;&lt;/titles&gt;&lt;access-date&gt;2021-11-20T18:20:58&lt;/access-date&gt;&lt;contributors&gt;&lt;authors&gt;&lt;author&gt;Pustisek, Matevz&lt;/author&gt;&lt;author&gt;Kos, Andrej&lt;/author&gt;&lt;author&gt;Sedlar, Urban&lt;/author&gt;&lt;/authors&gt;&lt;/contributors&gt;&lt;added-date format="utc"&gt;1637432463&lt;/added-date&gt;&lt;ref-type name="Conference Proceeding"&gt;10&lt;/ref-type&gt;&lt;rec-number&gt;58&lt;/rec-number&gt;&lt;publisher&gt;IEEE&lt;/publisher&gt;&lt;last-updated-date format="utc"&gt;1637432464&lt;/last-updated-date&gt;&lt;electronic-resource-num&gt;10.1109/iiki.2016.60&lt;/electronic-resource-num&gt;&lt;/record&gt;&lt;/Cite&gt;&lt;/EndNote&gt;</w:instrText>
+      </w:r>
+      <w:r>
+        <w:rPr>
+          <w:lang w:eastAsia="en-US"/>
+        </w:rPr>
+        <w:fldChar w:fldCharType="separate"/>
+      </w:r>
+      <w:r>
+        <w:rPr>
+          <w:noProof/>
+          <w:lang w:eastAsia="en-US"/>
+        </w:rPr>
+        <w:t>[30]</w:t>
+      </w:r>
+      <w:r>
+        <w:rPr>
+          <w:lang w:eastAsia="en-US"/>
+        </w:rPr>
+        <w:fldChar w:fldCharType="end"/>
+      </w:r>
+      <w:r>
+        <w:rPr>
+          <w:lang w:eastAsia="en-US"/>
+        </w:rPr>
+        <w:t xml:space="preserve"> concludes by highlighting the abundance of </w:t>
+      </w:r>
+      <w:r>
+        <w:rPr>
+          <w:lang w:eastAsia="en-US"/>
+        </w:rPr>
+        <w:t xml:space="preserve">additional </w:t>
+      </w:r>
+      <w:r>
+        <w:rPr>
+          <w:lang w:eastAsia="en-US"/>
+        </w:rPr>
+        <w:t xml:space="preserve">service applications that could be built </w:t>
+      </w:r>
+      <w:r>
+        <w:rPr>
+          <w:lang w:eastAsia="en-US"/>
+        </w:rPr>
+        <w:t xml:space="preserve">on top of this using the Ethereum platform including reservation of charge points, selection based on traffic conditions, battery status, charging intensity. </w:t>
+      </w:r>
+      <w:r>
+        <w:rPr>
+          <w:lang w:eastAsia="en-US"/>
+        </w:rPr>
+        <w:t xml:space="preserve"> </w:t>
+      </w:r>
+    </w:p>
+    <w:p>
+      <w:pPr>
+        <w:spacing w:line="360" w:lineRule="auto"/>
+        <w:rPr>
+          <w:lang w:eastAsia="en-US"/>
+        </w:rPr>
+      </w:pPr>
+      <w:r>
+        <w:rPr>
+          <w:lang w:eastAsia="en-US"/>
+        </w:rPr>
+        <w:t>Indicative of the advance in the technolo</w:t>
+      </w:r>
+      <w:r>
+        <w:rPr>
+          <w:lang w:eastAsia="en-US"/>
+        </w:rPr>
+        <w:t xml:space="preserve">gy, five years since </w:t>
+      </w:r>
+      <w:r>
+        <w:rPr>
+          <w:lang w:eastAsia="en-US"/>
+        </w:rPr>
+        <w:fldChar w:fldCharType="begin"/>
+      </w:r>
+      <w:r>
+        <w:rPr>
+          <w:lang w:eastAsia="en-US"/>
+        </w:rPr>
+        <w:instrText xml:space="preserve"> ADDIN EN.CITE &lt;EndNote&gt;&lt;Cite&gt;&lt;Author&gt;Pustisek&lt;/Author&gt;&lt;Year&gt;2016&lt;/Year&gt;&lt;IDText&gt;Blockchain Based Autonomous Selection of Electric Vehicle Charging Station&lt;/IDText&gt;&lt;DisplayText&gt;[30]&lt;/DisplayText&gt;&lt;record&gt;&lt;dates&gt;&lt;pub-dates&gt;&lt;date&gt;2016-10-01&lt;/date&gt;&lt;/pub-dates&gt;&lt;year&gt;2016&lt;/year&gt;&lt;/dates&gt;&lt;titles&gt;&lt;title&gt;Blockchain Based Autonomous Selection of Electric Vehicle Charging Station&lt;/title&gt;&lt;secondary-title&gt;2016 International Conference on Identification, Information and Knowledge in the Internet of Things (IIKI)&lt;/secondary-title&gt;&lt;/titles&gt;&lt;access-date&gt;2021-11-20T18:20:58&lt;/access-date&gt;&lt;contributors&gt;&lt;authors&gt;&lt;author&gt;Pustisek, Matevz&lt;/author&gt;&lt;author&gt;Kos, Andrej&lt;/author&gt;&lt;author&gt;Sedlar, Urban&lt;/author&gt;&lt;/authors&gt;&lt;/contributors&gt;&lt;added-date format="utc"&gt;1637432463&lt;/added-date&gt;&lt;ref-type name="Conference Proceeding"&gt;10&lt;/ref-type&gt;&lt;rec-number&gt;58&lt;/rec-number&gt;&lt;publisher&gt;IEEE&lt;/publisher&gt;&lt;last-updated-date format="utc"&gt;1637432464&lt;/last-updated-date&gt;&lt;electronic-resource-num&gt;10.1109/iiki.2016.60&lt;/electronic-resource-num&gt;&lt;/record&gt;&lt;/Cite&gt;&lt;/EndNote&gt;</w:instrText>
+      </w:r>
+      <w:r>
+        <w:rPr>
+          <w:lang w:eastAsia="en-US"/>
+        </w:rPr>
+        <w:fldChar w:fldCharType="separate"/>
+      </w:r>
+      <w:r>
+        <w:rPr>
+          <w:noProof/>
+          <w:lang w:eastAsia="en-US"/>
+        </w:rPr>
+        <w:t>[30]</w:t>
+      </w:r>
+      <w:r>
+        <w:rPr>
+          <w:lang w:eastAsia="en-US"/>
+        </w:rPr>
+        <w:fldChar w:fldCharType="end"/>
+      </w:r>
+      <w:r>
+        <w:rPr>
+          <w:lang w:eastAsia="en-US"/>
+        </w:rPr>
+        <w:t xml:space="preserve"> outlined a conceptual model, </w:t>
+      </w:r>
+      <w:r>
+        <w:rPr>
+          <w:lang w:eastAsia="en-US"/>
+        </w:rPr>
+        <w:t>[</w:t>
+      </w:r>
+      <w:hyperlink r:id="rId13" w:history="1">
+        <w:r>
+          <w:rPr>
+            <w:rStyle w:val="Hyperlink"/>
+            <w:lang w:eastAsia="en-US"/>
+          </w:rPr>
+          <w:t>link</w:t>
+        </w:r>
+      </w:hyperlink>
+      <w:r>
+        <w:rPr>
+          <w:lang w:eastAsia="en-US"/>
+        </w:rPr>
+        <w:t xml:space="preserve">] </w:t>
+      </w:r>
+      <w:r>
+        <w:rPr>
+          <w:lang w:eastAsia="en-US"/>
+        </w:rPr>
+        <w:t>built on this idea by creating</w:t>
+      </w:r>
+      <w:r>
+        <w:rPr>
+          <w:lang w:eastAsia="en-US"/>
+        </w:rPr>
+        <w:t xml:space="preserve"> a </w:t>
+      </w:r>
+      <w:r>
+        <w:rPr>
+          <w:lang w:eastAsia="en-US"/>
+        </w:rPr>
+        <w:t>fully-fledged</w:t>
+      </w:r>
+      <w:r>
+        <w:rPr>
+          <w:lang w:eastAsia="en-US"/>
+        </w:rPr>
+        <w:t xml:space="preserve"> P2P payment and energy trading system using </w:t>
+      </w:r>
+      <w:r>
+        <w:rPr>
+          <w:lang w:eastAsia="en-US"/>
+        </w:rPr>
+        <w:t>IBM blockchain technology. This solution</w:t>
+      </w:r>
+      <w:r>
+        <w:rPr>
+          <w:lang w:eastAsia="en-US"/>
+        </w:rPr>
+        <w:t xml:space="preserve"> aims to reduce the level of human interaction and increase privacy, transparency and trust among EV participants</w:t>
+      </w:r>
+      <w:r>
+        <w:rPr>
+          <w:lang w:eastAsia="en-US"/>
+        </w:rPr>
+        <w:t xml:space="preserve">. Scalability was also highlighted as another key benefit of blockchain </w:t>
+      </w:r>
+      <w:r>
+        <w:rPr>
+          <w:lang w:eastAsia="en-US"/>
+        </w:rPr>
+        <w:lastRenderedPageBreak/>
+        <w:t xml:space="preserve">technology, in this instance, optimal transaction confirmations of 825 per second were observed. </w:t>
+      </w:r>
+    </w:p>
+    <w:p>
+      <w:pPr>
+        <w:spacing w:line="360" w:lineRule="auto"/>
+        <w:rPr>
+          <w:lang w:eastAsia="en-US"/>
+        </w:rPr>
+      </w:pPr>
+    </w:p>
+    <w:p>
+      <w:pPr>
+        <w:spacing w:line="360" w:lineRule="auto"/>
+        <w:rPr>
+          <w:lang w:eastAsia="en-US"/>
+        </w:rPr>
+      </w:pPr>
+      <w:hyperlink r:id="rId14" w:history="1">
+        <w:r>
+          <w:rPr>
+            <w:rStyle w:val="Hyperlink"/>
+            <w:lang w:eastAsia="en-US"/>
+          </w:rPr>
+          <w:t>Link</w:t>
+        </w:r>
+      </w:hyperlink>
+      <w:r>
+        <w:rPr>
+          <w:lang w:eastAsia="en-US"/>
+        </w:rPr>
+        <w:t xml:space="preserve"> – builds on above point</w:t>
+      </w:r>
+    </w:p>
+    <w:p>
+      <w:pPr>
+        <w:spacing w:line="360" w:lineRule="auto"/>
+        <w:rPr>
+          <w:lang w:eastAsia="en-US"/>
+        </w:rPr>
+      </w:pPr>
+    </w:p>
+    <w:p>
+      <w:pPr>
+        <w:spacing w:line="360" w:lineRule="auto"/>
+        <w:rPr>
+          <w:lang w:eastAsia="en-US"/>
+        </w:rPr>
+      </w:pPr>
+      <w:r>
+        <w:rPr>
+          <w:lang w:eastAsia="en-US"/>
+        </w:rPr>
+        <w:t xml:space="preserve">From a security perspective, </w:t>
+      </w:r>
+      <w:r>
+        <w:rPr>
+          <w:lang w:eastAsia="en-US"/>
+        </w:rPr>
+        <w:fldChar w:fldCharType="begin"/>
+      </w:r>
+      <w:r>
+        <w:rPr>
+          <w:lang w:eastAsia="en-US"/>
+        </w:rPr>
+        <w:instrText xml:space="preserve"> ADDIN EN.CITE &lt;EndNote&gt;&lt;Cite&gt;&lt;Author&gt;Gupta&lt;/Author&gt;&lt;Year&gt;2020&lt;/Year&gt;&lt;IDText&gt;Blockchain-based security attack resilience schemes for autonomous vehicles in industry 4.0: A systematic review&lt;/IDText&gt;&lt;DisplayText&gt;[31]&lt;/DisplayText&gt;&lt;record&gt;&lt;dates&gt;&lt;pub-dates&gt;&lt;date&gt;2020-09-01&lt;/date&gt;&lt;/pub-dates&gt;&lt;year&gt;2020&lt;/year&gt;&lt;/dates&gt;&lt;isbn&gt;0045-7906&lt;/isbn&gt;&lt;titles&gt;&lt;title&gt;Blockchain-based security attack resilience schemes for autonomous vehicles in industry 4.0: A systematic review&lt;/title&gt;&lt;secondary-title&gt;Computers &amp;amp; Electrical Engineering&lt;/secondary-title&gt;&lt;/titles&gt;&lt;pages&gt;106717&lt;/pages&gt;&lt;access-date&gt;2021-11-21T00:14:33&lt;/access-date&gt;&lt;contributors&gt;&lt;authors&gt;&lt;author&gt;Gupta, Rajesh&lt;/author&gt;&lt;author&gt;Tanwar, Sudeep&lt;/author&gt;&lt;author&gt;Kumar, Neeraj&lt;/author&gt;&lt;author&gt;Tyagi, Sudhanshu&lt;/author&gt;&lt;/authors&gt;&lt;/contributors&gt;&lt;added-date format="utc"&gt;1637453700&lt;/added-date&gt;&lt;ref-type name="Journal Article"&gt;17&lt;/ref-type&gt;&lt;rec-number&gt;60&lt;/rec-number&gt;&lt;publisher&gt;Elsevier BV&lt;/publisher&gt;&lt;last-updated-date format="utc"&gt;1637453701&lt;/last-updated-date&gt;&lt;electronic-resource-num&gt;10.1016/j.compeleceng.2020.106717&lt;/electronic-resource-num&gt;&lt;volume&gt;86&lt;/volume&gt;&lt;/record&gt;&lt;/Cite&gt;&lt;/EndNote&gt;</w:instrText>
+      </w:r>
+      <w:r>
+        <w:rPr>
+          <w:lang w:eastAsia="en-US"/>
+        </w:rPr>
+        <w:fldChar w:fldCharType="separate"/>
+      </w:r>
+      <w:r>
+        <w:rPr>
+          <w:noProof/>
+          <w:lang w:eastAsia="en-US"/>
+        </w:rPr>
+        <w:t>[31]</w:t>
+      </w:r>
+      <w:r>
+        <w:rPr>
+          <w:lang w:eastAsia="en-US"/>
+        </w:rPr>
+        <w:fldChar w:fldCharType="end"/>
+      </w:r>
+      <w:r>
+        <w:rPr>
+          <w:lang w:eastAsia="en-US"/>
+        </w:rPr>
+        <w:t xml:space="preserve"> explores the use of blockchain to increase the robustness of AV security to cyberattacks. The study proposes that the majority of solutions to current cybersecurity threats to AVs today are based on centralized hub-and-spoke architecture which creates a single point of failure</w:t>
+      </w:r>
+      <w:r>
+        <w:rPr>
+          <w:lang w:eastAsia="en-US"/>
+        </w:rPr>
+        <w:t xml:space="preserve"> and that blockchain-based solutions. Research challenges highlighted include system throughput, scalability, and proper authentication of nodes prior to joining the network. </w:t>
+      </w:r>
+    </w:p>
+    <w:p>
+      <w:pPr>
+        <w:spacing w:line="360" w:lineRule="auto"/>
+        <w:rPr>
+          <w:lang w:eastAsia="en-US"/>
+        </w:rPr>
+      </w:pPr>
+    </w:p>
+    <w:p>
+      <w:pPr>
+        <w:spacing w:line="360" w:lineRule="auto"/>
+        <w:rPr>
+          <w:lang w:eastAsia="en-US"/>
+        </w:rPr>
+      </w:pPr>
+    </w:p>
+    <w:p>
+      <w:pPr>
+        <w:spacing w:line="360" w:lineRule="auto"/>
+        <w:rPr>
+          <w:lang w:eastAsia="en-US"/>
+        </w:rPr>
+      </w:pPr>
+    </w:p>
+    <w:p>
+      <w:pPr>
         <w:pStyle w:val="ListParagraph"/>
         <w:numPr>
           <w:ilvl w:val="1"/>
@@ -6263,7 +7028,6 @@
         <w:rPr>
           <w:lang w:eastAsia="en-US"/>
         </w:rPr>
-        <w:lastRenderedPageBreak/>
         <w:t>Utilization of renewable resources currently</w:t>
       </w:r>
     </w:p>
@@ -6348,6 +7112,121 @@
       <w:pPr>
         <w:spacing w:line="360" w:lineRule="auto"/>
         <w:rPr>
+          <w:lang w:eastAsia="en-US"/>
+        </w:rPr>
+      </w:pPr>
+    </w:p>
+    <w:p>
+      <w:pPr>
+        <w:spacing w:line="360" w:lineRule="auto"/>
+        <w:rPr>
+          <w:lang w:eastAsia="en-US"/>
+        </w:rPr>
+      </w:pPr>
+      <w:hyperlink r:id="rId15" w:history="1">
+        <w:r>
+          <w:rPr>
+            <w:rStyle w:val="Hyperlink"/>
+            <w:lang w:eastAsia="en-US"/>
+          </w:rPr>
+          <w:t>https://www.phrasebank.manchester.ac.uk/</w:t>
+        </w:r>
+      </w:hyperlink>
+    </w:p>
+    <w:p>
+      <w:pPr>
+        <w:spacing w:line="360" w:lineRule="auto"/>
+        <w:rPr>
+          <w:lang w:eastAsia="en-US"/>
+        </w:rPr>
+      </w:pPr>
+    </w:p>
+    <w:p>
+      <w:pPr>
+        <w:spacing w:line="360" w:lineRule="auto"/>
+        <w:rPr>
+          <w:lang w:eastAsia="en-US"/>
+        </w:rPr>
+      </w:pPr>
+      <w:r>
+        <w:rPr>
+          <w:lang w:eastAsia="en-US"/>
+        </w:rPr>
+        <w:t xml:space="preserve">Other Papers : </w:t>
+      </w:r>
+    </w:p>
+    <w:p>
+      <w:pPr>
+        <w:spacing w:line="360" w:lineRule="auto"/>
+        <w:rPr>
+          <w:lang w:eastAsia="en-US"/>
+        </w:rPr>
+      </w:pPr>
+    </w:p>
+    <w:p>
+      <w:pPr>
+        <w:spacing w:line="360" w:lineRule="auto"/>
+        <w:rPr>
+          <w:iCs/>
+          <w:lang w:eastAsia="en-US"/>
+        </w:rPr>
+      </w:pPr>
+      <w:r>
+        <w:rPr>
+          <w:lang w:eastAsia="en-US"/>
+        </w:rPr>
+        <w:lastRenderedPageBreak/>
+        <w:t xml:space="preserve">Route Guidance Decision Scheme -   </w:t>
+      </w:r>
+      <w:hyperlink r:id="rId16" w:history="1">
+        <w:r>
+          <w:rPr>
+            <w:rStyle w:val="Hyperlink"/>
+            <w:iCs/>
+            <w:lang w:eastAsia="en-US"/>
+          </w:rPr>
+          <w:t>Link</w:t>
+        </w:r>
+      </w:hyperlink>
+    </w:p>
+    <w:p>
+      <w:pPr>
+        <w:spacing w:line="360" w:lineRule="auto"/>
+        <w:rPr>
+          <w:iCs/>
+          <w:lang w:eastAsia="en-US"/>
+        </w:rPr>
+      </w:pPr>
+      <w:r>
+        <w:rPr>
+          <w:iCs/>
+          <w:lang w:eastAsia="en-US"/>
+        </w:rPr>
+        <w:t xml:space="preserve">Simulator  - </w:t>
+      </w:r>
+      <w:hyperlink r:id="rId17" w:history="1">
+        <w:r>
+          <w:rPr>
+            <w:rStyle w:val="Hyperlink"/>
+            <w:iCs/>
+            <w:lang w:eastAsia="en-US"/>
+          </w:rPr>
+          <w:t>Link</w:t>
+        </w:r>
+      </w:hyperlink>
+      <w:r>
+        <w:rPr>
+          <w:iCs/>
+          <w:lang w:eastAsia="en-US"/>
+        </w:rPr>
+        <w:t xml:space="preserve"> </w:t>
+      </w:r>
+    </w:p>
+    <w:p>
+      <w:pPr>
+        <w:spacing w:line="360" w:lineRule="auto"/>
+        <w:rPr>
+          <w:iCs/>
           <w:lang w:eastAsia="en-US"/>
         </w:rPr>
       </w:pPr>
@@ -6369,9 +7248,10 @@
       </w:pPr>
       <w:r>
         <w:rPr>
-          <w:lang w:eastAsia="en-US"/>
-        </w:rPr>
-        <w:t>https://www.phrasebank.manchester.ac.uk/</w:t>
+          <w:iCs/>
+          <w:lang w:eastAsia="en-US"/>
+        </w:rPr>
+        <w:t>“Hub-and-spoke”</w:t>
       </w:r>
     </w:p>
     <w:p>
@@ -6401,7 +7281,7 @@
       <w:pPr>
         <w:pStyle w:val="Heading1"/>
         <w:sectPr>
-          <w:headerReference w:type="default" r:id="rId13"/>
+          <w:headerReference w:type="default" r:id="rId18"/>
           <w:pgSz w:w="11906" w:h="16838" w:code="9"/>
           <w:pgMar w:top="1440" w:right="1134" w:bottom="1440" w:left="2268" w:header="709" w:footer="709" w:gutter="0"/>
           <w:pgNumType w:start="1"/>
@@ -6478,7 +7358,7 @@
         <w:tab/>
         <w:t xml:space="preserve">ABIResearch. "ABI Research Forecasts 8 Million Vehicles to Ship with SAE Level 3, 4 and 5 Autonomous Technology in 2025." </w:t>
       </w:r>
-      <w:hyperlink r:id="rId14" w:history="1">
+      <w:hyperlink r:id="rId19" w:history="1">
         <w:r>
           <w:rPr>
             <w:rStyle w:val="Hyperlink"/>
@@ -6527,7 +7407,7 @@
         </w:rPr>
         <w:t xml:space="preserve">, S. International, 2021. [Online]. Available: </w:t>
       </w:r>
-      <w:hyperlink r:id="rId15" w:history="1">
+      <w:hyperlink r:id="rId20" w:history="1">
         <w:r>
           <w:rPr>
             <w:rStyle w:val="Hyperlink"/>
@@ -6628,7 +7508,7 @@
         <w:tab/>
         <w:t xml:space="preserve">NHTSA. "Automated Vehicles for Safety." NHTSA. </w:t>
       </w:r>
-      <w:hyperlink r:id="rId16" w:history="1">
+      <w:hyperlink r:id="rId21" w:history="1">
         <w:r>
           <w:rPr>
             <w:rStyle w:val="Hyperlink"/>
@@ -6665,7 +7545,7 @@
         <w:tab/>
         <w:t xml:space="preserve">I. Foundation. "What is IOTA." The IOTA Foundation. </w:t>
       </w:r>
-      <w:hyperlink r:id="rId17" w:history="1">
+      <w:hyperlink r:id="rId22" w:history="1">
         <w:r>
           <w:rPr>
             <w:rStyle w:val="Hyperlink"/>
@@ -6737,7 +7617,7 @@
         <w:tab/>
         <w:t xml:space="preserve">Interestingengineering.com. "IOTA : A Cryptocurrency With Infinite Scalability And No Fees." </w:t>
       </w:r>
-      <w:hyperlink r:id="rId18" w:history="1">
+      <w:hyperlink r:id="rId23" w:history="1">
         <w:r>
           <w:rPr>
             <w:rStyle w:val="Hyperlink"/>
@@ -6914,7 +7794,7 @@
         <w:tab/>
         <w:t xml:space="preserve">T. I. Foundation. "IOTA 2.0: Details on Current Status and Next Steps." </w:t>
       </w:r>
-      <w:hyperlink r:id="rId19" w:history="1">
+      <w:hyperlink r:id="rId24" w:history="1">
         <w:r>
           <w:rPr>
             <w:rStyle w:val="Hyperlink"/>
@@ -6951,7 +7831,7 @@
         <w:tab/>
         <w:t xml:space="preserve">T. I. Foundation. "IOTA Smart Contracts Protocol Alpha Release." The IOTA Foundation. </w:t>
       </w:r>
-      <w:hyperlink r:id="rId20" w:history="1">
+      <w:hyperlink r:id="rId25" w:history="1">
         <w:r>
           <w:rPr>
             <w:rStyle w:val="Hyperlink"/>
@@ -6989,7 +7869,7 @@
         <w:tab/>
         <w:t xml:space="preserve">IBM. "What are smart contracts on blockchain?" IBM. </w:t>
       </w:r>
-      <w:hyperlink r:id="rId21" w:history="1">
+      <w:hyperlink r:id="rId26" w:history="1">
         <w:r>
           <w:rPr>
             <w:rStyle w:val="Hyperlink"/>
@@ -7096,7 +7976,7 @@
         <w:tab/>
         <w:t xml:space="preserve">J. L. Rover. "ON THE MONEY: EARN AS YOU DRIVE WITH JAGUAR LAND ROVER." </w:t>
       </w:r>
-      <w:hyperlink r:id="rId22" w:history="1">
+      <w:hyperlink r:id="rId27" w:history="1">
         <w:r>
           <w:rPr>
             <w:rStyle w:val="Hyperlink"/>
@@ -7133,7 +8013,7 @@
         <w:tab/>
         <w:t xml:space="preserve">Elaad. "IOTA Charging Station." </w:t>
       </w:r>
-      <w:hyperlink r:id="rId23" w:history="1">
+      <w:hyperlink r:id="rId28" w:history="1">
         <w:r>
           <w:rPr>
             <w:rStyle w:val="Hyperlink"/>
@@ -7410,6 +8290,171 @@
     </w:p>
     <w:p>
       <w:pPr>
+        <w:pStyle w:val="EndNoteBibliography"/>
+        <w:ind w:left="720" w:hanging="720"/>
+        <w:rPr>
+          <w:noProof/>
+        </w:rPr>
+      </w:pPr>
+      <w:r>
+        <w:rPr>
+          <w:noProof/>
+        </w:rPr>
+        <w:t>[27]</w:t>
+      </w:r>
+      <w:r>
+        <w:rPr>
+          <w:noProof/>
+        </w:rPr>
+        <w:tab/>
+        <w:t xml:space="preserve">S. Nakamoto, "Bitcoin: A Peer-to-Peer Electronic Cash System," 2008, </w:t>
+      </w:r>
+    </w:p>
+    <w:p>
+      <w:pPr>
+        <w:pStyle w:val="EndNoteBibliography"/>
+        <w:ind w:left="720" w:hanging="720"/>
+        <w:rPr>
+          <w:noProof/>
+        </w:rPr>
+      </w:pPr>
+      <w:r>
+        <w:rPr>
+          <w:noProof/>
+        </w:rPr>
+        <w:t>[28]</w:t>
+      </w:r>
+      <w:r>
+        <w:rPr>
+          <w:noProof/>
+        </w:rPr>
+        <w:tab/>
+        <w:t xml:space="preserve">V. Buterin. "A Next-Generation Smart Contract and Decentralized Application Platform." </w:t>
+      </w:r>
+      <w:hyperlink r:id="rId29" w:history="1">
+        <w:r>
+          <w:rPr>
+            <w:rStyle w:val="Hyperlink"/>
+            <w:noProof/>
+          </w:rPr>
+          <w:t>https://ethereum.org/en/whitepaper/</w:t>
+        </w:r>
+      </w:hyperlink>
+      <w:r>
+        <w:rPr>
+          <w:noProof/>
+        </w:rPr>
+        <w:t xml:space="preserve"> (accessed Nov 20th, 2021).</w:t>
+      </w:r>
+    </w:p>
+    <w:p>
+      <w:pPr>
+        <w:pStyle w:val="EndNoteBibliography"/>
+        <w:ind w:left="720" w:hanging="720"/>
+        <w:rPr>
+          <w:noProof/>
+        </w:rPr>
+      </w:pPr>
+      <w:r>
+        <w:rPr>
+          <w:noProof/>
+        </w:rPr>
+        <w:t>[29]</w:t>
+      </w:r>
+      <w:r>
+        <w:rPr>
+          <w:noProof/>
+        </w:rPr>
+        <w:tab/>
+        <w:t xml:space="preserve">Rathee, Sharma, Iqbal, Aloqaily, Jaglan, and Kumar, "A Blockchain Framework for Securing Connected and Autonomous Vehicles," </w:t>
+      </w:r>
+      <w:r>
+        <w:rPr>
+          <w:i/>
+          <w:noProof/>
+        </w:rPr>
+        <w:t xml:space="preserve">Sensors, </w:t>
+      </w:r>
+      <w:r>
+        <w:rPr>
+          <w:noProof/>
+        </w:rPr>
+        <w:t>vol. 19, no. 14, p. 3165, 2019-07-18 2019, doi: 10.3390/s19143165.</w:t>
+      </w:r>
+    </w:p>
+    <w:p>
+      <w:pPr>
+        <w:pStyle w:val="EndNoteBibliography"/>
+        <w:ind w:left="720" w:hanging="720"/>
+        <w:rPr>
+          <w:noProof/>
+        </w:rPr>
+      </w:pPr>
+      <w:r>
+        <w:rPr>
+          <w:noProof/>
+        </w:rPr>
+        <w:t>[30]</w:t>
+      </w:r>
+      <w:r>
+        <w:rPr>
+          <w:noProof/>
+        </w:rPr>
+        <w:tab/>
+        <w:t xml:space="preserve">M. Pustisek, A. Kos, and U. Sedlar, "Blockchain Based Autonomous Selection of Electric Vehicle Charging Station," in </w:t>
+      </w:r>
+      <w:r>
+        <w:rPr>
+          <w:i/>
+          <w:noProof/>
+        </w:rPr>
+        <w:t>2016 International Conference on Identification, Information and Knowledge in the Internet of Things (IIKI)</w:t>
+      </w:r>
+      <w:r>
+        <w:rPr>
+          <w:noProof/>
+        </w:rPr>
+        <w:t xml:space="preserve">, 2016-10-01 2016: IEEE, doi: 10.1109/iiki.2016.60. </w:t>
+      </w:r>
+    </w:p>
+    <w:p>
+      <w:pPr>
+        <w:pStyle w:val="EndNoteBibliography"/>
+        <w:ind w:left="720" w:hanging="720"/>
+        <w:rPr>
+          <w:noProof/>
+        </w:rPr>
+      </w:pPr>
+      <w:r>
+        <w:rPr>
+          <w:noProof/>
+        </w:rPr>
+        <w:lastRenderedPageBreak/>
+        <w:t>[31]</w:t>
+      </w:r>
+      <w:r>
+        <w:rPr>
+          <w:noProof/>
+        </w:rPr>
+        <w:tab/>
+        <w:t xml:space="preserve">R. Gupta, S. Tanwar, N. Kumar, and S. Tyagi, "Blockchain-based security attack resilience schemes for autonomous vehicles in industry 4.0: A systematic review," </w:t>
+      </w:r>
+      <w:r>
+        <w:rPr>
+          <w:i/>
+          <w:noProof/>
+        </w:rPr>
+        <w:t xml:space="preserve">Computers &amp; Electrical Engineering, </w:t>
+      </w:r>
+      <w:r>
+        <w:rPr>
+          <w:noProof/>
+        </w:rPr>
+        <w:t>vol. 86, p. 106717, 2020-09-01 2020, doi: 10.1016/j.compeleceng.2020.106717.</w:t>
+      </w:r>
+    </w:p>
+    <w:p>
+      <w:pPr>
         <w:rPr>
           <w:lang w:eastAsia="en-US"/>
         </w:rPr>
@@ -7422,7 +8467,7 @@
       </w:r>
     </w:p>
     <w:sectPr>
-      <w:headerReference w:type="default" r:id="rId24"/>
+      <w:headerReference w:type="default" r:id="rId30"/>
       <w:pgSz w:w="11906" w:h="16838" w:code="9"/>
       <w:pgMar w:top="1440" w:right="1134" w:bottom="1440" w:left="2268" w:header="709" w:footer="709" w:gutter="0"/>
       <w:pgNumType w:start="1"/>

</xml_diff>

<commit_message>
Added more about IOTA to literature review
</commit_message>
<xml_diff>
--- a/docs/IOTA_Literature_Review_JOC.docx
+++ b/docs/IOTA_Literature_Review_JOC.docx
@@ -86,7 +86,10 @@
           <w:sz w:val="40"/>
           <w:szCs w:val="40"/>
         </w:rPr>
-        <w:t xml:space="preserve">Road </w:t>
+        <w:t>Road Condition Monitoring and Alerting System</w:t>
+      </w:r>
+      <w:r>
+        <w:t xml:space="preserve"> </w:t>
       </w:r>
       <w:r>
         <w:rPr>
@@ -94,7 +97,7 @@
           <w:sz w:val="40"/>
           <w:szCs w:val="40"/>
         </w:rPr>
-        <w:t>Condition</w:t>
+        <w:t xml:space="preserve">using the IOTA </w:t>
       </w:r>
       <w:r>
         <w:rPr>
@@ -102,10 +105,7 @@
           <w:sz w:val="40"/>
           <w:szCs w:val="40"/>
         </w:rPr>
-        <w:t xml:space="preserve"> Monitoring and Alerting System</w:t>
-      </w:r>
-      <w:r>
-        <w:t xml:space="preserve"> </w:t>
+        <w:t>Streams</w:t>
       </w:r>
       <w:r>
         <w:rPr>
@@ -113,7 +113,7 @@
           <w:sz w:val="40"/>
           <w:szCs w:val="40"/>
         </w:rPr>
-        <w:t>using the IOTA 2.0 Framework</w:t>
+        <w:t xml:space="preserve"> Framework</w:t>
       </w:r>
       <w:r>
         <w:rPr>
@@ -161,7 +161,7 @@
     <w:p>
       <w:pPr>
         <w:spacing w:line="360" w:lineRule="auto"/>
-        <w:jc w:val="both"/>
+        <w:jc w:val="center"/>
         <w:rPr>
           <w:sz w:val="28"/>
         </w:rPr>
@@ -176,7 +176,7 @@
     <w:p>
       <w:pPr>
         <w:pStyle w:val="NoSpacing"/>
-        <w:jc w:val="both"/>
+        <w:jc w:val="center"/>
         <w:rPr>
           <w:b/>
           <w:bCs/>
@@ -198,7 +198,7 @@
     </w:p>
     <w:p>
       <w:pPr>
-        <w:jc w:val="both"/>
+        <w:jc w:val="center"/>
         <w:rPr>
           <w:b/>
           <w:sz w:val="28"/>
@@ -208,7 +208,7 @@
     <w:p>
       <w:pPr>
         <w:spacing w:line="360" w:lineRule="auto"/>
-        <w:jc w:val="both"/>
+        <w:jc w:val="center"/>
         <w:rPr>
           <w:b/>
           <w:sz w:val="28"/>
@@ -218,7 +218,7 @@
     <w:p>
       <w:pPr>
         <w:spacing w:line="360" w:lineRule="auto"/>
-        <w:jc w:val="both"/>
+        <w:jc w:val="center"/>
         <w:rPr>
           <w:sz w:val="28"/>
         </w:rPr>
@@ -227,7 +227,7 @@
     <w:p>
       <w:pPr>
         <w:spacing w:line="360" w:lineRule="auto"/>
-        <w:jc w:val="both"/>
+        <w:jc w:val="center"/>
         <w:rPr>
           <w:sz w:val="28"/>
         </w:rPr>
@@ -474,6 +474,7 @@
         <w:rPr>
           <w:sz w:val="28"/>
         </w:rPr>
+        <w:lastRenderedPageBreak/>
         <w:t>Month, Year</w:t>
       </w:r>
     </w:p>
@@ -2928,31 +2929,7 @@
         <w:t xml:space="preserve">of recorded transactions between two parties </w:t>
       </w:r>
       <w:r>
-        <w:t xml:space="preserve">that is shared and synced across multiple sites, institutions or geographies that is accessible by multiple people. </w:t>
-      </w:r>
-      <w:r>
-        <w:t xml:space="preserve">The core principle of the IOTA network </w:t>
-      </w:r>
-      <w:r>
-        <w:rPr>
-          <w:lang w:eastAsia="en-US"/>
-        </w:rPr>
-        <w:t xml:space="preserve"> is “The Tangle”, which is a Directed Acyclic Graph </w:t>
-      </w:r>
-      <w:r>
-        <w:rPr>
-          <w:lang w:eastAsia="en-US"/>
-        </w:rPr>
-        <w:t xml:space="preserve">(DAG) </w:t>
-      </w:r>
-      <w:r>
-        <w:rPr>
-          <w:lang w:eastAsia="en-US"/>
-        </w:rPr>
-        <w:t xml:space="preserve">data structure that the network is formed around. </w:t>
-      </w:r>
-      <w:r>
-        <w:t xml:space="preserve">The </w:t>
+        <w:t xml:space="preserve">that is shared and synced across multiple sites, institutions or geographies that is accessible by multiple people. The </w:t>
       </w:r>
       <w:r>
         <w:t xml:space="preserve">IOTA </w:t>
@@ -2964,10 +2941,10 @@
         <w:t xml:space="preserve">defines </w:t>
       </w:r>
       <w:r>
-        <w:t>the Tangle</w:t>
-      </w:r>
-      <w:r>
-        <w:t xml:space="preserve"> as</w:t>
+        <w:t xml:space="preserve">it </w:t>
+      </w:r>
+      <w:r>
+        <w:t>as</w:t>
       </w:r>
       <w:r>
         <w:rPr>
@@ -3053,6 +3030,12 @@
           <w:lang w:eastAsia="en-US"/>
         </w:rPr>
         <w:t xml:space="preserve">. </w:t>
+      </w:r>
+      <w:r>
+        <w:rPr>
+          <w:lang w:eastAsia="en-US"/>
+        </w:rPr>
+        <w:t xml:space="preserve">The core components of the IOTA framework are expanded upon in the literature review. </w:t>
       </w:r>
     </w:p>
     <w:p>
@@ -4330,94 +4313,92 @@
       </w:r>
       <w:r>
         <w:rPr>
-          <w:highlight w:val="yellow"/>
-          <w:lang w:eastAsia="en-US"/>
-        </w:rPr>
-        <w:t>A smart grid</w:t>
-      </w:r>
-      <w:r>
-        <w:rPr>
-          <w:highlight w:val="yellow"/>
-          <w:lang w:eastAsia="en-US"/>
-        </w:rPr>
-        <w:t xml:space="preserve">, with a set number of energy producers and energy consumers, </w:t>
-      </w:r>
-      <w:r>
-        <w:rPr>
-          <w:highlight w:val="yellow"/>
-          <w:lang w:eastAsia="en-US"/>
-        </w:rPr>
-        <w:t xml:space="preserve"> where </w:t>
-      </w:r>
-      <w:r>
-        <w:rPr>
-          <w:highlight w:val="yellow"/>
-          <w:lang w:eastAsia="en-US"/>
-        </w:rPr>
-        <w:t xml:space="preserve">the </w:t>
-      </w:r>
-      <w:r>
-        <w:rPr>
-          <w:highlight w:val="yellow"/>
-          <w:lang w:eastAsia="en-US"/>
-        </w:rPr>
-        <w:t xml:space="preserve">connected </w:t>
-      </w:r>
-      <w:r>
-        <w:rPr>
-          <w:highlight w:val="yellow"/>
-          <w:lang w:eastAsia="en-US"/>
-        </w:rPr>
-        <w:t xml:space="preserve">autonomous vehicles </w:t>
-      </w:r>
-      <w:r>
-        <w:rPr>
-          <w:highlight w:val="yellow"/>
-          <w:lang w:eastAsia="en-US"/>
-        </w:rPr>
-        <w:t xml:space="preserve">(the consumers) </w:t>
-      </w:r>
-      <w:r>
-        <w:rPr>
-          <w:highlight w:val="yellow"/>
-          <w:lang w:eastAsia="en-US"/>
-        </w:rPr>
-        <w:t>can decide when to go and get charged</w:t>
-      </w:r>
-      <w:r>
-        <w:rPr>
-          <w:highlight w:val="yellow"/>
-          <w:lang w:eastAsia="en-US"/>
-        </w:rPr>
-        <w:t xml:space="preserve"> at charge points (producers)</w:t>
-      </w:r>
-      <w:r>
-        <w:rPr>
-          <w:highlight w:val="yellow"/>
-          <w:lang w:eastAsia="en-US"/>
-        </w:rPr>
-        <w:t>, based on availability of energy</w:t>
-      </w:r>
-      <w:r>
-        <w:rPr>
-          <w:highlight w:val="yellow"/>
-          <w:lang w:eastAsia="en-US"/>
-        </w:rPr>
-        <w:t xml:space="preserve"> at nearby charge points</w:t>
-      </w:r>
-      <w:r>
-        <w:rPr>
-          <w:highlight w:val="yellow"/>
-          <w:lang w:eastAsia="en-US"/>
-        </w:rPr>
-        <w:t>.</w:t>
-      </w:r>
-      <w:r>
-        <w:rPr>
-          <w:lang w:eastAsia="en-US"/>
-        </w:rPr>
-        <w:t xml:space="preserve"> </w:t>
-      </w:r>
+          <w:lang w:eastAsia="en-US"/>
+        </w:rPr>
+        <w:t xml:space="preserve">an application that publishes warnings to the Tangle Network, aggregates vehicle data and publishes messages to vehicles to warn about potential road hazards. Warning messages that are currently available in the OBU include: </w:t>
+      </w:r>
+    </w:p>
+    <w:p>
+      <w:pPr>
+        <w:spacing w:line="360" w:lineRule="auto"/>
+        <w:rPr>
+          <w:lang w:eastAsia="en-US"/>
+        </w:rPr>
+      </w:pPr>
+    </w:p>
+    <w:p>
+      <w:pPr>
+        <w:pStyle w:val="ListParagraph"/>
+        <w:numPr>
+          <w:ilvl w:val="0"/>
+          <w:numId w:val="10"/>
+        </w:numPr>
+        <w:spacing w:line="360" w:lineRule="auto"/>
+      </w:pPr>
+      <w:r>
+        <w:t>Heavy Braking</w:t>
+      </w:r>
+    </w:p>
+    <w:p>
+      <w:pPr>
+        <w:pStyle w:val="ListParagraph"/>
+        <w:numPr>
+          <w:ilvl w:val="0"/>
+          <w:numId w:val="10"/>
+        </w:numPr>
+        <w:spacing w:line="360" w:lineRule="auto"/>
+      </w:pPr>
+      <w:r>
+        <w:t>Wipers – High</w:t>
+      </w:r>
+    </w:p>
+    <w:p>
+      <w:pPr>
+        <w:pStyle w:val="ListParagraph"/>
+        <w:numPr>
+          <w:ilvl w:val="0"/>
+          <w:numId w:val="10"/>
+        </w:numPr>
+        <w:spacing w:line="360" w:lineRule="auto"/>
+      </w:pPr>
+      <w:r>
+        <w:t>Traction Control</w:t>
+      </w:r>
+    </w:p>
+    <w:p>
+      <w:pPr>
+        <w:pStyle w:val="ListParagraph"/>
+        <w:numPr>
+          <w:ilvl w:val="0"/>
+          <w:numId w:val="10"/>
+        </w:numPr>
+        <w:spacing w:line="360" w:lineRule="auto"/>
+      </w:pPr>
+      <w:r>
+        <w:t>Chassis Sensor - Severe Bounce</w:t>
+      </w:r>
+    </w:p>
+    <w:p>
+      <w:pPr>
+        <w:pStyle w:val="ListParagraph"/>
+        <w:numPr>
+          <w:ilvl w:val="0"/>
+          <w:numId w:val="10"/>
+        </w:numPr>
+        <w:spacing w:line="360" w:lineRule="auto"/>
+      </w:pPr>
+      <w:r>
+        <w:t>Antilock Brakes</w:t>
+      </w:r>
+    </w:p>
+    <w:p>
+      <w:pPr>
+        <w:spacing w:line="360" w:lineRule="auto"/>
+        <w:jc w:val="center"/>
+        <w:rPr>
+          <w:lang w:eastAsia="en-US"/>
+        </w:rPr>
+      </w:pPr>
     </w:p>
     <w:p>
       <w:pPr>
@@ -4727,6 +4708,25 @@
       </w:pPr>
       <w:r>
         <w:rPr>
+          <w:noProof/>
+        </w:rPr>
+        <w:t>Rauchs</w:t>
+      </w:r>
+      <w:r>
+        <w:rPr>
+          <w:i/>
+          <w:noProof/>
+        </w:rPr>
+        <w:t xml:space="preserve"> et al</w:t>
+      </w:r>
+      <w:r>
+        <w:rPr>
+          <w:lang w:eastAsia="en-US"/>
+        </w:rPr>
+        <w:t xml:space="preserve"> </w:t>
+      </w:r>
+      <w:r>
+        <w:rPr>
           <w:lang w:eastAsia="en-US"/>
         </w:rPr>
         <w:fldChar w:fldCharType="begin"/>
@@ -4846,7 +4846,27 @@
           <w:highlight w:val="yellow"/>
           <w:lang w:eastAsia="en-US"/>
         </w:rPr>
-        <w:t>&lt;one more definition here&gt;</w:t>
+        <w:t>At the core of all DLTs are transactions; a</w:t>
+      </w:r>
+      <w:r>
+        <w:rPr>
+          <w:highlight w:val="yellow"/>
+          <w:lang w:eastAsia="en-US"/>
+        </w:rPr>
+        <w:t xml:space="preserve"> consensus-backed record of a</w:t>
+      </w:r>
+      <w:r>
+        <w:rPr>
+          <w:highlight w:val="yellow"/>
+          <w:lang w:eastAsia="en-US"/>
+        </w:rPr>
+        <w:t xml:space="preserve"> transfer of value or data between two nodes in a decentralized network of nodes.</w:t>
+      </w:r>
+      <w:r>
+        <w:rPr>
+          <w:lang w:eastAsia="en-US"/>
+        </w:rPr>
+        <w:t xml:space="preserve">  </w:t>
       </w:r>
     </w:p>
     <w:p>
@@ -4864,6 +4884,7 @@
         <w:jc w:val="both"/>
       </w:pPr>
       <w:r>
+        <w:lastRenderedPageBreak/>
         <w:t xml:space="preserve">Blockchain as form of DLT </w:t>
       </w:r>
     </w:p>
@@ -4916,15 +4937,374 @@
         <w:rPr>
           <w:lang w:eastAsia="en-US"/>
         </w:rPr>
+        <w:t xml:space="preserve">. In many cases the terms DLT and blockchain are used interchangeably. In some sense this is true, blockchain is a type (and most popular form) of DLT. Bitcoin, which is a cryptocurrency developed in 2008 under the pseudonym Satoshi Nakamoto </w:t>
+      </w:r>
+      <w:r>
+        <w:rPr>
+          <w:lang w:eastAsia="en-US"/>
+        </w:rPr>
+        <w:fldChar w:fldCharType="begin"/>
+      </w:r>
+      <w:r>
+        <w:rPr>
+          <w:lang w:eastAsia="en-US"/>
+        </w:rPr>
+        <w:instrText xml:space="preserve"> ADDIN EN.CITE &lt;EndNote&gt;&lt;Cite&gt;&lt;Author&gt;Satoshi&lt;/Author&gt;&lt;Year&gt;2008&lt;/Year&gt;&lt;IDText&gt;Bitcoin: A Peer-to-Peer Electronic Cash System&lt;/IDText&gt;&lt;DisplayText&gt;[19]&lt;/DisplayText&gt;&lt;record&gt;&lt;urls&gt;&lt;related-urls&gt;&lt;url&gt;https://bitcoin.org/bitcoin.pdf&lt;/url&gt;&lt;/related-urls&gt;&lt;/urls&gt;&lt;titles&gt;&lt;title&gt;Bitcoin: A Peer-to-Peer Electronic Cash System&lt;/title&gt;&lt;/titles&gt;&lt;contributors&gt;&lt;authors&gt;&lt;author&gt;Satoshi Nakamoto&lt;/author&gt;&lt;/authors&gt;&lt;/contributors&gt;&lt;section&gt;2008&lt;/section&gt;&lt;added-date format="utc"&gt;1637346880&lt;/added-date&gt;&lt;ref-type name="Electronic Article"&gt;43&lt;/ref-type&gt;&lt;dates&gt;&lt;year&gt;2008&lt;/year&gt;&lt;/dates&gt;&lt;rec-number&gt;56&lt;/rec-number&gt;&lt;last-updated-date format="utc"&gt;1637346904&lt;/last-updated-date&gt;&lt;/record&gt;&lt;/Cite&gt;&lt;/EndNote&gt;</w:instrText>
+      </w:r>
+      <w:r>
+        <w:rPr>
+          <w:lang w:eastAsia="en-US"/>
+        </w:rPr>
+        <w:fldChar w:fldCharType="separate"/>
+      </w:r>
+      <w:r>
+        <w:rPr>
+          <w:noProof/>
+          <w:lang w:eastAsia="en-US"/>
+        </w:rPr>
+        <w:t>[19]</w:t>
+      </w:r>
+      <w:r>
+        <w:rPr>
+          <w:lang w:eastAsia="en-US"/>
+        </w:rPr>
+        <w:fldChar w:fldCharType="end"/>
+      </w:r>
+      <w:r>
+        <w:rPr>
+          <w:lang w:eastAsia="en-US"/>
+        </w:rPr>
+        <w:t xml:space="preserve">, made use of the blockchain protocol and brought the technology into mainstream focus for the first time.  </w:t>
+      </w:r>
+    </w:p>
+    <w:p>
+      <w:pPr>
+        <w:spacing w:line="360" w:lineRule="auto"/>
+        <w:jc w:val="both"/>
+        <w:rPr>
+          <w:lang w:eastAsia="en-US"/>
+        </w:rPr>
+      </w:pPr>
+    </w:p>
+    <w:p>
+      <w:pPr>
+        <w:spacing w:line="360" w:lineRule="auto"/>
+        <w:jc w:val="both"/>
+        <w:rPr>
+          <w:lang w:eastAsia="en-US"/>
+        </w:rPr>
+      </w:pPr>
+      <w:r>
+        <w:rPr>
+          <w:lang w:eastAsia="en-US"/>
+        </w:rPr>
+        <w:t xml:space="preserve">Ethereum is another open-source blockchain protocol second in popularity and similar to the Bitcoin protocol, but with the addition of smart contract functionality. Smart contracts are codified business rules that automatically execute on network nodes allowing the network to operate in a fully autonomous and decentralized manner </w:t>
+      </w:r>
+      <w:r>
+        <w:rPr>
+          <w:lang w:eastAsia="en-US"/>
+        </w:rPr>
+        <w:fldChar w:fldCharType="begin"/>
+      </w:r>
+      <w:r>
+        <w:rPr>
+          <w:lang w:eastAsia="en-US"/>
+        </w:rPr>
+        <w:instrText xml:space="preserve"> ADDIN EN.CITE &lt;EndNote&gt;&lt;Cite&gt;&lt;Author&gt;Buterin&lt;/Author&gt;&lt;Year&gt;2012&lt;/Year&gt;&lt;IDText&gt;A Next-Generation Smart Contract and Decentralized Application Platform&lt;/IDText&gt;&lt;DisplayText&gt;[20]&lt;/DisplayText&gt;&lt;record&gt;&lt;urls&gt;&lt;related-urls&gt;&lt;url&gt;https://ethereum.org/en/whitepaper/&lt;/url&gt;&lt;/related-urls&gt;&lt;/urls&gt;&lt;titles&gt;&lt;title&gt;A Next-Generation Smart Contract and Decentralized Application Platform&lt;/title&gt;&lt;/titles&gt;&lt;number&gt;Nov 20th&lt;/number&gt;&lt;contributors&gt;&lt;authors&gt;&lt;author&gt;Buterin, Vitalik&lt;/author&gt;&lt;/authors&gt;&lt;/contributors&gt;&lt;added-date format="utc"&gt;1637439289&lt;/added-date&gt;&lt;ref-type name="Web Page"&gt;12&lt;/ref-type&gt;&lt;dates&gt;&lt;year&gt;2012&lt;/year&gt;&lt;/dates&gt;&lt;rec-number&gt;59&lt;/rec-number&gt;&lt;last-updated-date format="utc"&gt;1637439344&lt;/last-updated-date&gt;&lt;volume&gt;2021&lt;/volume&gt;&lt;/record&gt;&lt;/Cite&gt;&lt;/EndNote&gt;</w:instrText>
+      </w:r>
+      <w:r>
+        <w:rPr>
+          <w:lang w:eastAsia="en-US"/>
+        </w:rPr>
+        <w:fldChar w:fldCharType="separate"/>
+      </w:r>
+      <w:r>
+        <w:rPr>
+          <w:noProof/>
+          <w:lang w:eastAsia="en-US"/>
+        </w:rPr>
+        <w:t>[20]</w:t>
+      </w:r>
+      <w:r>
+        <w:rPr>
+          <w:lang w:eastAsia="en-US"/>
+        </w:rPr>
+        <w:fldChar w:fldCharType="end"/>
+      </w:r>
+      <w:r>
+        <w:rPr>
+          <w:lang w:eastAsia="en-US"/>
+        </w:rPr>
+        <w:t>.</w:t>
+      </w:r>
+    </w:p>
+    <w:p>
+      <w:pPr>
+        <w:spacing w:line="360" w:lineRule="auto"/>
+        <w:jc w:val="both"/>
+        <w:rPr>
+          <w:lang w:eastAsia="en-US"/>
+        </w:rPr>
+      </w:pPr>
+    </w:p>
+    <w:p>
+      <w:pPr>
+        <w:pStyle w:val="Heading4"/>
+      </w:pPr>
+      <w:r>
+        <w:t>How it works</w:t>
+      </w:r>
+    </w:p>
+    <w:p>
+      <w:pPr>
+        <w:spacing w:line="360" w:lineRule="auto"/>
+        <w:jc w:val="both"/>
+        <w:rPr>
+          <w:lang w:eastAsia="en-US"/>
+        </w:rPr>
+      </w:pPr>
+      <w:r>
+        <w:rPr>
+          <w:lang w:eastAsia="en-US"/>
+        </w:rPr>
+        <w:t xml:space="preserve">Mining - </w:t>
+      </w:r>
+      <w:r>
+        <w:rPr>
+          <w:lang w:eastAsia="en-US"/>
+        </w:rPr>
+        <w:t>Unverified transactions are collected in a “</w:t>
+      </w:r>
+      <w:proofErr w:type="spellStart"/>
+      <w:r>
+        <w:rPr>
+          <w:lang w:eastAsia="en-US"/>
+        </w:rPr>
+        <w:t>mempool</w:t>
+      </w:r>
+      <w:proofErr w:type="spellEnd"/>
+      <w:r>
+        <w:rPr>
+          <w:lang w:eastAsia="en-US"/>
+        </w:rPr>
+        <w:t xml:space="preserve">”, then organised into a logical data structure called a block, and finally a hash function is computed by miners using the block data, the previous block hash, a random integer  and the current block number. </w:t>
+      </w:r>
+    </w:p>
+    <w:p>
+      <w:pPr>
+        <w:spacing w:line="360" w:lineRule="auto"/>
+        <w:jc w:val="both"/>
+        <w:rPr>
+          <w:lang w:eastAsia="en-US"/>
+        </w:rPr>
+      </w:pPr>
+    </w:p>
+    <w:p>
+      <w:pPr>
+        <w:pStyle w:val="Heading3"/>
+        <w:jc w:val="both"/>
+      </w:pPr>
+      <w:r>
+        <w:t>DLT Tech in AV industry</w:t>
+      </w:r>
+    </w:p>
+    <w:p>
+      <w:pPr>
+        <w:spacing w:line="360" w:lineRule="auto"/>
+        <w:jc w:val="both"/>
+        <w:rPr>
+          <w:lang w:eastAsia="en-US"/>
+        </w:rPr>
+      </w:pPr>
+      <w:r>
+        <w:rPr>
+          <w:lang w:eastAsia="en-US"/>
+        </w:rPr>
+        <w:t xml:space="preserve">Search Keywords: </w:t>
+      </w:r>
+    </w:p>
+    <w:p>
+      <w:pPr>
+        <w:spacing w:line="360" w:lineRule="auto"/>
+        <w:jc w:val="both"/>
+        <w:rPr>
+          <w:lang w:eastAsia="en-US"/>
+        </w:rPr>
+      </w:pPr>
+      <w:r>
+        <w:rPr>
+          <w:lang w:eastAsia="en-US"/>
+        </w:rPr>
+        <w:t>Blockchain, Autonomous Vehicle</w:t>
+      </w:r>
+    </w:p>
+    <w:p>
+      <w:pPr>
+        <w:spacing w:line="360" w:lineRule="auto"/>
+        <w:jc w:val="both"/>
+        <w:rPr>
+          <w:lang w:eastAsia="en-US"/>
+        </w:rPr>
+      </w:pPr>
+    </w:p>
+    <w:p>
+      <w:pPr>
+        <w:spacing w:line="360" w:lineRule="auto"/>
+        <w:jc w:val="both"/>
+        <w:rPr>
+          <w:lang w:eastAsia="en-US"/>
+        </w:rPr>
+      </w:pPr>
+      <w:r>
+        <w:rPr>
+          <w:lang w:eastAsia="en-US"/>
+        </w:rPr>
+        <w:t xml:space="preserve">Although research into DLTs has been increasing rapidly over the last ten years, the research within the CAV space, seems to be lagging behind other industries such as the financial, healthcare, education </w:t>
+      </w:r>
+      <w:r>
+        <w:rPr>
+          <w:highlight w:val="yellow"/>
+          <w:lang w:eastAsia="en-US"/>
+        </w:rPr>
+        <w:t>&lt;give the example here&gt;</w:t>
+      </w:r>
+      <w:r>
+        <w:rPr>
+          <w:lang w:eastAsia="en-US"/>
+        </w:rPr>
         <w:t xml:space="preserve">. </w:t>
       </w:r>
+    </w:p>
+    <w:p>
+      <w:pPr>
+        <w:spacing w:line="360" w:lineRule="auto"/>
+        <w:jc w:val="both"/>
+        <w:rPr>
+          <w:lang w:eastAsia="en-US"/>
+        </w:rPr>
+      </w:pPr>
+    </w:p>
+    <w:p>
+      <w:pPr>
+        <w:spacing w:line="360" w:lineRule="auto"/>
+        <w:jc w:val="both"/>
+        <w:rPr>
+          <w:lang w:eastAsia="en-US"/>
+        </w:rPr>
+      </w:pPr>
+      <w:r>
+        <w:rPr>
+          <w:noProof/>
+        </w:rPr>
+        <w:t>Rathee</w:t>
+      </w:r>
+      <w:r>
+        <w:rPr>
+          <w:lang w:eastAsia="en-US"/>
+        </w:rPr>
+        <w:t xml:space="preserve"> </w:t>
+      </w:r>
+      <w:r>
+        <w:rPr>
+          <w:i/>
+          <w:iCs/>
+          <w:lang w:eastAsia="en-US"/>
+        </w:rPr>
+        <w:t xml:space="preserve">et al </w:t>
+      </w:r>
+      <w:r>
+        <w:rPr>
+          <w:lang w:eastAsia="en-US"/>
+        </w:rPr>
+        <w:fldChar w:fldCharType="begin"/>
+      </w:r>
+      <w:r>
+        <w:rPr>
+          <w:lang w:eastAsia="en-US"/>
+        </w:rPr>
+        <w:instrText xml:space="preserve"> ADDIN EN.CITE &lt;EndNote&gt;&lt;Cite&gt;&lt;Author&gt;Rathee&lt;/Author&gt;&lt;Year&gt;2019&lt;/Year&gt;&lt;IDText&gt;A Blockchain Framework for Securing Connected and Autonomous Vehicles&lt;/IDText&gt;&lt;DisplayText&gt;[21]&lt;/DisplayText&gt;&lt;record&gt;&lt;dates&gt;&lt;pub-dates&gt;&lt;date&gt;2019-07-18&lt;/date&gt;&lt;/pub-dates&gt;&lt;year&gt;2019&lt;/year&gt;&lt;/dates&gt;&lt;urls&gt;&lt;related-urls&gt;&lt;url&gt;https://doaj.org/article/9cbabf71109d48e6a006e75eaa7f0a4f&lt;/url&gt;&lt;/related-urls&gt;&lt;/urls&gt;&lt;isbn&gt;1424-8220&lt;/isbn&gt;&lt;titles&gt;&lt;title&gt;A Blockchain Framework for Securing Connected and Autonomous Vehicles&lt;/title&gt;&lt;secondary-title&gt;Sensors&lt;/secondary-title&gt;&lt;/titles&gt;&lt;pages&gt;3165&lt;/pages&gt;&lt;number&gt;14&lt;/number&gt;&lt;access-date&gt;2021-11-20T17:39:54&lt;/access-date&gt;&lt;contributors&gt;&lt;authors&gt;&lt;author&gt;Rathee&lt;/author&gt;&lt;author&gt;Sharma&lt;/author&gt;&lt;author&gt;Iqbal&lt;/author&gt;&lt;author&gt;Aloqaily&lt;/author&gt;&lt;author&gt;Jaglan&lt;/author&gt;&lt;author&gt;Kumar&lt;/author&gt;&lt;/authors&gt;&lt;/contributors&gt;&lt;added-date format="utc"&gt;1637430014&lt;/added-date&gt;&lt;ref-type name="Journal Article"&gt;17&lt;/ref-type&gt;&lt;rec-number&gt;57&lt;/rec-number&gt;&lt;publisher&gt;MDPI AG&lt;/publisher&gt;&lt;last-updated-date format="utc"&gt;1637430015&lt;/last-updated-date&gt;&lt;electronic-resource-num&gt;10.3390/s19143165&lt;/electronic-resource-num&gt;&lt;volume&gt;19&lt;/volume&gt;&lt;/record&gt;&lt;/Cite&gt;&lt;/EndNote&gt;</w:instrText>
+      </w:r>
+      <w:r>
+        <w:rPr>
+          <w:lang w:eastAsia="en-US"/>
+        </w:rPr>
+        <w:fldChar w:fldCharType="separate"/>
+      </w:r>
+      <w:r>
+        <w:rPr>
+          <w:noProof/>
+          <w:lang w:eastAsia="en-US"/>
+        </w:rPr>
+        <w:t>[21]</w:t>
+      </w:r>
+      <w:r>
+        <w:rPr>
+          <w:lang w:eastAsia="en-US"/>
+        </w:rPr>
+        <w:fldChar w:fldCharType="end"/>
+      </w:r>
+      <w:r>
+        <w:rPr>
+          <w:lang w:eastAsia="en-US"/>
+        </w:rPr>
+        <w:t xml:space="preserve"> looked at using a blockchain framework for securing CAVs from smart device tampering by malicious attackers looking to compromise the communication channels of the vehicles. Using a blockchain framework, where vehicles operate as both </w:t>
+      </w:r>
       <w:r>
         <w:rPr>
           <w:lang w:eastAsia="en-US"/>
         </w:rPr>
         <w:lastRenderedPageBreak/>
-        <w:t xml:space="preserve">In many cases the terms DLT and blockchain are used interchangeably. In some sense this is true, blockchain is a type (and most popular form) of DLT. Bitcoin, which is a cryptocurrency developed in 2008 under the pseudonym Satoshi Nakamoto </w:t>
-      </w:r>
+        <w:t xml:space="preserve">nodes in the network, (much like the structure of today’s VANETs), each vehicle is aware of all valid actors and devices in the network. Any alteration or deletion of information to vehicle data or user data will come to the notice of other devices. This approach showed a 79% success rate in the detection of malicious attacks when compared to the traditional VANET architecture. </w:t>
+      </w:r>
+    </w:p>
+    <w:p>
+      <w:pPr>
+        <w:spacing w:line="360" w:lineRule="auto"/>
+        <w:jc w:val="both"/>
+        <w:rPr>
+          <w:color w:val="FF0000"/>
+          <w:lang w:eastAsia="en-US"/>
+        </w:rPr>
+      </w:pPr>
+      <w:r>
+        <w:rPr>
+          <w:color w:val="FF0000"/>
+          <w:lang w:eastAsia="en-US"/>
+        </w:rPr>
+        <w:t>(</w:t>
+      </w:r>
+      <w:r>
+        <w:rPr>
+          <w:color w:val="FF0000"/>
+          <w:lang w:eastAsia="en-US"/>
+        </w:rPr>
+        <w:t>Security, Secure Communication</w:t>
+      </w:r>
+      <w:r>
+        <w:rPr>
+          <w:color w:val="FF0000"/>
+          <w:lang w:eastAsia="en-US"/>
+        </w:rPr>
+        <w:t>)</w:t>
+      </w:r>
+    </w:p>
+    <w:p>
+      <w:pPr>
+        <w:spacing w:line="360" w:lineRule="auto"/>
+        <w:jc w:val="both"/>
+        <w:rPr>
+          <w:lang w:eastAsia="en-US"/>
+        </w:rPr>
+      </w:pPr>
+    </w:p>
+    <w:p>
+      <w:pPr>
+        <w:spacing w:line="360" w:lineRule="auto"/>
+        <w:jc w:val="both"/>
+        <w:rPr>
+          <w:lang w:eastAsia="en-US"/>
+        </w:rPr>
+      </w:pPr>
       <w:r>
         <w:rPr>
           <w:lang w:eastAsia="en-US"/>
@@ -4935,7 +5315,7 @@
         <w:rPr>
           <w:lang w:eastAsia="en-US"/>
         </w:rPr>
-        <w:instrText xml:space="preserve"> ADDIN EN.CITE &lt;EndNote&gt;&lt;Cite&gt;&lt;Author&gt;Satoshi&lt;/Author&gt;&lt;Year&gt;2008&lt;/Year&gt;&lt;IDText&gt;Bitcoin: A Peer-to-Peer Electronic Cash System&lt;/IDText&gt;&lt;DisplayText&gt;[19]&lt;/DisplayText&gt;&lt;record&gt;&lt;urls&gt;&lt;related-urls&gt;&lt;url&gt;https://bitcoin.org/bitcoin.pdf&lt;/url&gt;&lt;/related-urls&gt;&lt;/urls&gt;&lt;titles&gt;&lt;title&gt;Bitcoin: A Peer-to-Peer Electronic Cash System&lt;/title&gt;&lt;/titles&gt;&lt;contributors&gt;&lt;authors&gt;&lt;author&gt;Satoshi Nakamoto&lt;/author&gt;&lt;/authors&gt;&lt;/contributors&gt;&lt;section&gt;2008&lt;/section&gt;&lt;added-date format="utc"&gt;1637346880&lt;/added-date&gt;&lt;ref-type name="Electronic Article"&gt;43&lt;/ref-type&gt;&lt;dates&gt;&lt;year&gt;2008&lt;/year&gt;&lt;/dates&gt;&lt;rec-number&gt;56&lt;/rec-number&gt;&lt;last-updated-date format="utc"&gt;1637346904&lt;/last-updated-date&gt;&lt;/record&gt;&lt;/Cite&gt;&lt;/EndNote&gt;</w:instrText>
+        <w:instrText xml:space="preserve"> ADDIN EN.CITE &lt;EndNote&gt;&lt;Cite&gt;&lt;Author&gt;Pustisek&lt;/Author&gt;&lt;Year&gt;2016&lt;/Year&gt;&lt;IDText&gt;Blockchain Based Autonomous Selection of Electric Vehicle Charging Station&lt;/IDText&gt;&lt;DisplayText&gt;[22]&lt;/DisplayText&gt;&lt;record&gt;&lt;dates&gt;&lt;pub-dates&gt;&lt;date&gt;2016-10-01&lt;/date&gt;&lt;/pub-dates&gt;&lt;year&gt;2016&lt;/year&gt;&lt;/dates&gt;&lt;titles&gt;&lt;title&gt;Blockchain Based Autonomous Selection of Electric Vehicle Charging Station&lt;/title&gt;&lt;secondary-title&gt;2016 International Conference on Identification, Information and Knowledge in the Internet of Things (IIKI)&lt;/secondary-title&gt;&lt;/titles&gt;&lt;access-date&gt;2021-11-20T18:20:58&lt;/access-date&gt;&lt;contributors&gt;&lt;authors&gt;&lt;author&gt;Pustisek, Matevz&lt;/author&gt;&lt;author&gt;Kos, Andrej&lt;/author&gt;&lt;author&gt;Sedlar, Urban&lt;/author&gt;&lt;/authors&gt;&lt;/contributors&gt;&lt;added-date format="utc"&gt;1637432463&lt;/added-date&gt;&lt;ref-type name="Conference Proceeding"&gt;10&lt;/ref-type&gt;&lt;rec-number&gt;58&lt;/rec-number&gt;&lt;publisher&gt;IEEE&lt;/publisher&gt;&lt;last-updated-date format="utc"&gt;1637432464&lt;/last-updated-date&gt;&lt;electronic-resource-num&gt;10.1109/iiki.2016.60&lt;/electronic-resource-num&gt;&lt;/record&gt;&lt;/Cite&gt;&lt;/EndNote&gt;</w:instrText>
       </w:r>
       <w:r>
         <w:rPr>
@@ -4948,7 +5328,7 @@
           <w:noProof/>
           <w:lang w:eastAsia="en-US"/>
         </w:rPr>
-        <w:t>[19]</w:t>
+        <w:t>[22]</w:t>
       </w:r>
       <w:r>
         <w:rPr>
@@ -4960,301 +5340,7 @@
         <w:rPr>
           <w:lang w:eastAsia="en-US"/>
         </w:rPr>
-        <w:t xml:space="preserve">, made use of the blockchain protocol and brought the technology into mainstream focus for the first time.  </w:t>
-      </w:r>
-    </w:p>
-    <w:p>
-      <w:pPr>
-        <w:spacing w:line="360" w:lineRule="auto"/>
-        <w:jc w:val="both"/>
-        <w:rPr>
-          <w:lang w:eastAsia="en-US"/>
-        </w:rPr>
-      </w:pPr>
-      <w:r>
-        <w:rPr>
-          <w:lang w:eastAsia="en-US"/>
-        </w:rPr>
-        <w:t xml:space="preserve">Ethereum is another open-source blockchain protocol second in popularity and similar to the Bitcoin protocol, but with the addition of smart contract functionality. Smart contracts are codified business rules that automatically execute on network nodes allowing the network to operate in a fully autonomous and decentralized manner </w:t>
-      </w:r>
-      <w:r>
-        <w:rPr>
-          <w:lang w:eastAsia="en-US"/>
-        </w:rPr>
-        <w:fldChar w:fldCharType="begin"/>
-      </w:r>
-      <w:r>
-        <w:rPr>
-          <w:lang w:eastAsia="en-US"/>
-        </w:rPr>
-        <w:instrText xml:space="preserve"> ADDIN EN.CITE &lt;EndNote&gt;&lt;Cite&gt;&lt;Author&gt;Buterin&lt;/Author&gt;&lt;Year&gt;2012&lt;/Year&gt;&lt;IDText&gt;A Next-Generation Smart Contract and Decentralized Application Platform&lt;/IDText&gt;&lt;DisplayText&gt;[20]&lt;/DisplayText&gt;&lt;record&gt;&lt;urls&gt;&lt;related-urls&gt;&lt;url&gt;https://ethereum.org/en/whitepaper/&lt;/url&gt;&lt;/related-urls&gt;&lt;/urls&gt;&lt;titles&gt;&lt;title&gt;A Next-Generation Smart Contract and Decentralized Application Platform&lt;/title&gt;&lt;/titles&gt;&lt;number&gt;Nov 20th&lt;/number&gt;&lt;contributors&gt;&lt;authors&gt;&lt;author&gt;Buterin, Vitalik&lt;/author&gt;&lt;/authors&gt;&lt;/contributors&gt;&lt;added-date format="utc"&gt;1637439289&lt;/added-date&gt;&lt;ref-type name="Web Page"&gt;12&lt;/ref-type&gt;&lt;dates&gt;&lt;year&gt;2012&lt;/year&gt;&lt;/dates&gt;&lt;rec-number&gt;59&lt;/rec-number&gt;&lt;last-updated-date format="utc"&gt;1637439344&lt;/last-updated-date&gt;&lt;volume&gt;2021&lt;/volume&gt;&lt;/record&gt;&lt;/Cite&gt;&lt;/EndNote&gt;</w:instrText>
-      </w:r>
-      <w:r>
-        <w:rPr>
-          <w:lang w:eastAsia="en-US"/>
-        </w:rPr>
-        <w:fldChar w:fldCharType="separate"/>
-      </w:r>
-      <w:r>
-        <w:rPr>
-          <w:noProof/>
-          <w:lang w:eastAsia="en-US"/>
-        </w:rPr>
-        <w:t>[20]</w:t>
-      </w:r>
-      <w:r>
-        <w:rPr>
-          <w:lang w:eastAsia="en-US"/>
-        </w:rPr>
-        <w:fldChar w:fldCharType="end"/>
-      </w:r>
-      <w:r>
-        <w:rPr>
-          <w:lang w:eastAsia="en-US"/>
-        </w:rPr>
-        <w:t>.</w:t>
-      </w:r>
-    </w:p>
-    <w:p>
-      <w:pPr>
-        <w:spacing w:line="360" w:lineRule="auto"/>
-        <w:jc w:val="both"/>
-        <w:rPr>
-          <w:lang w:eastAsia="en-US"/>
-        </w:rPr>
-      </w:pPr>
-    </w:p>
-    <w:p>
-      <w:pPr>
-        <w:spacing w:line="360" w:lineRule="auto"/>
-        <w:jc w:val="both"/>
-        <w:rPr>
-          <w:lang w:eastAsia="en-US"/>
-        </w:rPr>
-      </w:pPr>
-    </w:p>
-    <w:p>
-      <w:pPr>
-        <w:pStyle w:val="Heading3"/>
-        <w:jc w:val="both"/>
-      </w:pPr>
-      <w:r>
-        <w:t>DLT Tech in AV industry</w:t>
-      </w:r>
-    </w:p>
-    <w:p>
-      <w:pPr>
-        <w:spacing w:line="360" w:lineRule="auto"/>
-        <w:jc w:val="both"/>
-        <w:rPr>
-          <w:lang w:eastAsia="en-US"/>
-        </w:rPr>
-      </w:pPr>
-      <w:r>
-        <w:rPr>
-          <w:lang w:eastAsia="en-US"/>
-        </w:rPr>
-        <w:t xml:space="preserve">Search Keywords: </w:t>
-      </w:r>
-    </w:p>
-    <w:p>
-      <w:pPr>
-        <w:spacing w:line="360" w:lineRule="auto"/>
-        <w:jc w:val="both"/>
-        <w:rPr>
-          <w:lang w:eastAsia="en-US"/>
-        </w:rPr>
-      </w:pPr>
-      <w:r>
-        <w:rPr>
-          <w:lang w:eastAsia="en-US"/>
-        </w:rPr>
-        <w:t>Blockchain, Autonomous Vehicle</w:t>
-      </w:r>
-    </w:p>
-    <w:p>
-      <w:pPr>
-        <w:spacing w:line="360" w:lineRule="auto"/>
-        <w:jc w:val="both"/>
-        <w:rPr>
-          <w:lang w:eastAsia="en-US"/>
-        </w:rPr>
-      </w:pPr>
-    </w:p>
-    <w:p>
-      <w:pPr>
-        <w:spacing w:line="360" w:lineRule="auto"/>
-        <w:jc w:val="both"/>
-        <w:rPr>
-          <w:lang w:eastAsia="en-US"/>
-        </w:rPr>
-      </w:pPr>
-      <w:r>
-        <w:rPr>
-          <w:lang w:eastAsia="en-US"/>
-        </w:rPr>
-        <w:t xml:space="preserve">Although research into DLTs has been increasing rapidly over the last ten years, the research within the CAV space, seems to be lagging behind other industries such as the financial, healthcare, education </w:t>
-      </w:r>
-      <w:r>
-        <w:rPr>
-          <w:highlight w:val="yellow"/>
-          <w:lang w:eastAsia="en-US"/>
-        </w:rPr>
-        <w:t>&lt;give the example here&gt;</w:t>
-      </w:r>
-      <w:r>
-        <w:rPr>
-          <w:lang w:eastAsia="en-US"/>
-        </w:rPr>
-        <w:t xml:space="preserve">. </w:t>
-      </w:r>
-    </w:p>
-    <w:p>
-      <w:pPr>
-        <w:spacing w:line="360" w:lineRule="auto"/>
-        <w:jc w:val="both"/>
-        <w:rPr>
-          <w:lang w:eastAsia="en-US"/>
-        </w:rPr>
-      </w:pPr>
-    </w:p>
-    <w:p>
-      <w:pPr>
-        <w:spacing w:line="360" w:lineRule="auto"/>
-        <w:jc w:val="both"/>
-        <w:rPr>
-          <w:lang w:eastAsia="en-US"/>
-        </w:rPr>
-      </w:pPr>
-      <w:r>
-        <w:rPr>
-          <w:lang w:eastAsia="en-US"/>
-        </w:rPr>
-        <w:fldChar w:fldCharType="begin"/>
-      </w:r>
-      <w:r>
-        <w:rPr>
-          <w:lang w:eastAsia="en-US"/>
-        </w:rPr>
-        <w:instrText xml:space="preserve"> ADDIN EN.CITE &lt;EndNote&gt;&lt;Cite&gt;&lt;Author&gt;Rathee&lt;/Author&gt;&lt;Year&gt;2019&lt;/Year&gt;&lt;IDText&gt;A Blockchain Framework for Securing Connected and Autonomous Vehicles&lt;/IDText&gt;&lt;DisplayText&gt;[21]&lt;/DisplayText&gt;&lt;record&gt;&lt;dates&gt;&lt;pub-dates&gt;&lt;date&gt;2019-07-18&lt;/date&gt;&lt;/pub-dates&gt;&lt;year&gt;2019&lt;/year&gt;&lt;/dates&gt;&lt;urls&gt;&lt;related-urls&gt;&lt;url&gt;https://doaj.org/article/9cbabf71109d48e6a006e75eaa7f0a4f&lt;/url&gt;&lt;/related-urls&gt;&lt;/urls&gt;&lt;isbn&gt;1424-8220&lt;/isbn&gt;&lt;titles&gt;&lt;title&gt;A Blockchain Framework for Securing Connected and Autonomous Vehicles&lt;/title&gt;&lt;secondary-title&gt;Sensors&lt;/secondary-title&gt;&lt;/titles&gt;&lt;pages&gt;3165&lt;/pages&gt;&lt;number&gt;14&lt;/number&gt;&lt;access-date&gt;2021-11-20T17:39:54&lt;/access-date&gt;&lt;contributors&gt;&lt;authors&gt;&lt;author&gt;Rathee&lt;/author&gt;&lt;author&gt;Sharma&lt;/author&gt;&lt;author&gt;Iqbal&lt;/author&gt;&lt;author&gt;Aloqaily&lt;/author&gt;&lt;author&gt;Jaglan&lt;/author&gt;&lt;author&gt;Kumar&lt;/author&gt;&lt;/authors&gt;&lt;/contributors&gt;&lt;added-date format="utc"&gt;1637430014&lt;/added-date&gt;&lt;ref-type name="Journal Article"&gt;17&lt;/ref-type&gt;&lt;rec-number&gt;57&lt;/rec-number&gt;&lt;publisher&gt;MDPI AG&lt;/publisher&gt;&lt;last-updated-date format="utc"&gt;1637430015&lt;/last-updated-date&gt;&lt;electronic-resource-num&gt;10.3390/s19143165&lt;/electronic-resource-num&gt;&lt;volume&gt;19&lt;/volume&gt;&lt;/record&gt;&lt;/Cite&gt;&lt;/EndNote&gt;</w:instrText>
-      </w:r>
-      <w:r>
-        <w:rPr>
-          <w:lang w:eastAsia="en-US"/>
-        </w:rPr>
-        <w:fldChar w:fldCharType="separate"/>
-      </w:r>
-      <w:r>
-        <w:rPr>
-          <w:noProof/>
-          <w:lang w:eastAsia="en-US"/>
-        </w:rPr>
-        <w:t>[21]</w:t>
-      </w:r>
-      <w:r>
-        <w:rPr>
-          <w:lang w:eastAsia="en-US"/>
-        </w:rPr>
-        <w:fldChar w:fldCharType="end"/>
-      </w:r>
-      <w:r>
-        <w:rPr>
-          <w:lang w:eastAsia="en-US"/>
-        </w:rPr>
-        <w:t xml:space="preserve"> looked at using a blockchain framework for securing CAVs from smart device tampering by malicious attackers looking to compromise the communication channels of the vehicles. Using a blockchain framework, where vehicles operate as both nodes in the network, (much like the structure of today’s VANETs), each vehicle is aware of all valid actors and devices in the network. Any alteration or deletion of information to vehicle data or user data will come to the notice of other devices. This approach showed a 79% success rate in the detection of malicious attacks when compared to the traditional VANET architecture. </w:t>
-      </w:r>
-    </w:p>
-    <w:p>
-      <w:pPr>
-        <w:spacing w:line="360" w:lineRule="auto"/>
-        <w:jc w:val="both"/>
-        <w:rPr>
-          <w:color w:val="FF0000"/>
-          <w:lang w:eastAsia="en-US"/>
-        </w:rPr>
-      </w:pPr>
-      <w:r>
-        <w:rPr>
-          <w:color w:val="FF0000"/>
-          <w:lang w:eastAsia="en-US"/>
-        </w:rPr>
-        <w:t>(</w:t>
-      </w:r>
-      <w:r>
-        <w:rPr>
-          <w:color w:val="FF0000"/>
-          <w:lang w:eastAsia="en-US"/>
-        </w:rPr>
-        <w:t>Security, Secure Communication</w:t>
-      </w:r>
-      <w:r>
-        <w:rPr>
-          <w:color w:val="FF0000"/>
-          <w:lang w:eastAsia="en-US"/>
-        </w:rPr>
-        <w:t>)</w:t>
-      </w:r>
-    </w:p>
-    <w:p>
-      <w:pPr>
-        <w:spacing w:line="360" w:lineRule="auto"/>
-        <w:jc w:val="both"/>
-        <w:rPr>
-          <w:lang w:eastAsia="en-US"/>
-        </w:rPr>
-      </w:pPr>
-    </w:p>
-    <w:p>
-      <w:pPr>
-        <w:spacing w:line="360" w:lineRule="auto"/>
-        <w:jc w:val="both"/>
-        <w:rPr>
-          <w:lang w:eastAsia="en-US"/>
-        </w:rPr>
-      </w:pPr>
-      <w:r>
-        <w:rPr>
-          <w:lang w:eastAsia="en-US"/>
-        </w:rPr>
-        <w:fldChar w:fldCharType="begin"/>
-      </w:r>
-      <w:r>
-        <w:rPr>
-          <w:lang w:eastAsia="en-US"/>
-        </w:rPr>
-        <w:instrText xml:space="preserve"> ADDIN EN.CITE &lt;EndNote&gt;&lt;Cite&gt;&lt;Author&gt;Pustisek&lt;/Author&gt;&lt;Year&gt;2016&lt;/Year&gt;&lt;IDText&gt;Blockchain Based Autonomous Selection of Electric Vehicle Charging Station&lt;/IDText&gt;&lt;DisplayText&gt;[22]&lt;/DisplayText&gt;&lt;record&gt;&lt;dates&gt;&lt;pub-dates&gt;&lt;date&gt;2016-10-01&lt;/date&gt;&lt;/pub-dates&gt;&lt;year&gt;2016&lt;/year&gt;&lt;/dates&gt;&lt;titles&gt;&lt;title&gt;Blockchain Based Autonomous Selection of Electric Vehicle Charging Station&lt;/title&gt;&lt;secondary-title&gt;2016 International Conference on Identification, Information and Knowledge in the Internet of Things (IIKI)&lt;/secondary-title&gt;&lt;/titles&gt;&lt;access-date&gt;2021-11-20T18:20:58&lt;/access-date&gt;&lt;contributors&gt;&lt;authors&gt;&lt;author&gt;Pustisek, Matevz&lt;/author&gt;&lt;author&gt;Kos, Andrej&lt;/author&gt;&lt;author&gt;Sedlar, Urban&lt;/author&gt;&lt;/authors&gt;&lt;/contributors&gt;&lt;added-date format="utc"&gt;1637432463&lt;/added-date&gt;&lt;ref-type name="Conference Proceeding"&gt;10&lt;/ref-type&gt;&lt;rec-number&gt;58&lt;/rec-number&gt;&lt;publisher&gt;IEEE&lt;/publisher&gt;&lt;last-updated-date format="utc"&gt;1637432464&lt;/last-updated-date&gt;&lt;electronic-resource-num&gt;10.1109/iiki.2016.60&lt;/electronic-resource-num&gt;&lt;/record&gt;&lt;/Cite&gt;&lt;/EndNote&gt;</w:instrText>
-      </w:r>
-      <w:r>
-        <w:rPr>
-          <w:lang w:eastAsia="en-US"/>
-        </w:rPr>
-        <w:fldChar w:fldCharType="separate"/>
-      </w:r>
-      <w:r>
-        <w:rPr>
-          <w:noProof/>
-          <w:lang w:eastAsia="en-US"/>
-        </w:rPr>
-        <w:t>[22]</w:t>
-      </w:r>
-      <w:r>
-        <w:rPr>
-          <w:lang w:eastAsia="en-US"/>
-        </w:rPr>
-        <w:fldChar w:fldCharType="end"/>
-      </w:r>
-      <w:r>
-        <w:rPr>
-          <w:lang w:eastAsia="en-US"/>
-        </w:rPr>
-        <w:t xml:space="preserve"> highlight the need for novel Machine-to-Machine (M2M) communication paradigms to connect energy producers, consumers and providers. This paper states that blockchain transactions could be fundamental to energy trading applications and platforms. This </w:t>
-      </w:r>
-      <w:r>
-        <w:rPr>
-          <w:lang w:eastAsia="en-US"/>
-        </w:rPr>
-        <w:lastRenderedPageBreak/>
-        <w:t xml:space="preserve">paper highlights the possibility for the use of the Ethereum platform to build this trading application. </w:t>
+        <w:t xml:space="preserve"> highlight the need for novel Machine-to-Machine (M2M) communication paradigms to connect energy producers, consumers and providers. This paper states that blockchain transactions could be fundamental to energy trading applications and platforms. This paper highlights the possibility for the use of the Ethereum platform to build this trading application. </w:t>
       </w:r>
       <w:r>
         <w:rPr>
@@ -5713,7 +5799,6 @@
         <w:rPr>
           <w:lang w:eastAsia="en-US"/>
         </w:rPr>
-        <w:lastRenderedPageBreak/>
         <w:t>[</w:t>
       </w:r>
       <w:hyperlink r:id="rId14" w:history="1">
@@ -5765,7 +5850,7 @@
         <w:rPr>
           <w:lang w:eastAsia="en-US"/>
         </w:rPr>
-        <w:t xml:space="preserve">The above literature is a review of blockchain-based DLTs. The structure of IOTA is a little </w:t>
+        <w:t xml:space="preserve">The above literature is a review of blockchain-based DLTs. IOTA is a little </w:t>
       </w:r>
       <w:r>
         <w:rPr>
@@ -5777,381 +5862,6 @@
     <w:p>
       <w:pPr>
         <w:spacing w:line="360" w:lineRule="auto"/>
-        <w:jc w:val="both"/>
-        <w:rPr>
-          <w:lang w:eastAsia="en-US"/>
-        </w:rPr>
-      </w:pPr>
-    </w:p>
-    <w:p>
-      <w:pPr>
-        <w:pStyle w:val="Heading2"/>
-        <w:jc w:val="both"/>
-      </w:pPr>
-      <w:r>
-        <w:t>The IOTA Framework</w:t>
-      </w:r>
-    </w:p>
-    <w:p>
-      <w:pPr>
-        <w:pStyle w:val="ListParagraph"/>
-        <w:spacing w:line="360" w:lineRule="auto"/>
-        <w:ind w:left="0"/>
-        <w:jc w:val="both"/>
-        <w:rPr>
-          <w:lang w:eastAsia="en-US"/>
-        </w:rPr>
-      </w:pPr>
-    </w:p>
-    <w:p>
-      <w:pPr>
-        <w:pStyle w:val="ListParagraph"/>
-        <w:spacing w:line="360" w:lineRule="auto"/>
-        <w:ind w:left="0"/>
-        <w:jc w:val="both"/>
-        <w:rPr>
-          <w:lang w:eastAsia="en-US"/>
-        </w:rPr>
-      </w:pPr>
-      <w:r>
-        <w:rPr>
-          <w:lang w:eastAsia="en-US"/>
-        </w:rPr>
-        <w:t>While also considered a DLT, its underlying data structure is not based on a chain of blocks but rather a Directed Acyclic Graph (DAG) data structure.</w:t>
-      </w:r>
-    </w:p>
-    <w:p>
-      <w:pPr>
-        <w:pStyle w:val="ListParagraph"/>
-        <w:spacing w:line="360" w:lineRule="auto"/>
-        <w:jc w:val="both"/>
-        <w:rPr>
-          <w:lang w:eastAsia="en-US"/>
-        </w:rPr>
-      </w:pPr>
-    </w:p>
-    <w:p>
-      <w:pPr>
-        <w:pStyle w:val="Heading3"/>
-        <w:jc w:val="both"/>
-      </w:pPr>
-      <w:r>
-        <w:t>Current Use Cases</w:t>
-      </w:r>
-    </w:p>
-    <w:p>
-      <w:pPr>
-        <w:spacing w:line="360" w:lineRule="auto"/>
-        <w:jc w:val="both"/>
-        <w:rPr>
-          <w:lang w:eastAsia="en-US"/>
-        </w:rPr>
-      </w:pPr>
-      <w:r>
-        <w:rPr>
-          <w:lang w:eastAsia="en-US"/>
-        </w:rPr>
-        <w:t xml:space="preserve">The IOTA framework has already demonstrated value in a number of areas. In </w:t>
-      </w:r>
-      <w:r>
-        <w:rPr>
-          <w:lang w:eastAsia="en-US"/>
-        </w:rPr>
-        <w:fldChar w:fldCharType="begin"/>
-      </w:r>
-      <w:r>
-        <w:rPr>
-          <w:lang w:eastAsia="en-US"/>
-        </w:rPr>
-        <w:instrText xml:space="preserve"> ADDIN EN.CITE &lt;EndNote&gt;&lt;Cite&gt;&lt;Author&gt;Strugar&lt;/Author&gt;&lt;Year&gt;2018&lt;/Year&gt;&lt;IDText&gt;On M2M Micropayments: A Case Study of Electric Autonomous Vehicles&lt;/IDText&gt;&lt;DisplayText&gt;[26]&lt;/DisplayText&gt;&lt;record&gt;&lt;dates&gt;&lt;pub-dates&gt;&lt;date&gt;2018-07-01&lt;/date&gt;&lt;/pub-dates&gt;&lt;year&gt;2018&lt;/year&gt;&lt;/dates&gt;&lt;titles&gt;&lt;title&gt;On M2M Micropayments: A Case Study of Electric Autonomous Vehicles&lt;/title&gt;&lt;secondary-title&gt;2018 IEEE International Conference on Internet of Things (iThings) and IEEE Green Computing and Communications (GreenCom) and IEEE Cyber, Physical and Social Computing (CPSCom) and IEEE Smart Data (SmartData)&lt;/secondary-title&gt;&lt;/titles&gt;&lt;access-date&gt;2021-10-19T23:19:03&lt;/access-date&gt;&lt;contributors&gt;&lt;authors&gt;&lt;author&gt;Strugar, Dragos&lt;/author&gt;&lt;author&gt;Hussain, Rasheed&lt;/author&gt;&lt;author&gt;Mazzara, Manuel&lt;/author&gt;&lt;author&gt;Rivera, Victor&lt;/author&gt;&lt;author&gt;Young Lee, Joo&lt;/author&gt;&lt;author&gt;Mustafin, Ruslan&lt;/author&gt;&lt;/authors&gt;&lt;/contributors&gt;&lt;added-date format="utc"&gt;1634685587&lt;/added-date&gt;&lt;ref-type name="Conference Proceeding"&gt;10&lt;/ref-type&gt;&lt;rec-number&gt;38&lt;/rec-number&gt;&lt;publisher&gt;IEEE&lt;/publisher&gt;&lt;last-updated-date format="utc"&gt;1634685588&lt;/last-updated-date&gt;&lt;electronic-resource-num&gt;10.1109/cybermatics_2018.2018.00283&lt;/electronic-resource-num&gt;&lt;/record&gt;&lt;/Cite&gt;&lt;/EndNote&gt;</w:instrText>
-      </w:r>
-      <w:r>
-        <w:rPr>
-          <w:lang w:eastAsia="en-US"/>
-        </w:rPr>
-        <w:fldChar w:fldCharType="separate"/>
-      </w:r>
-      <w:r>
-        <w:rPr>
-          <w:noProof/>
-          <w:lang w:eastAsia="en-US"/>
-        </w:rPr>
-        <w:t>[26]</w:t>
-      </w:r>
-      <w:r>
-        <w:rPr>
-          <w:lang w:eastAsia="en-US"/>
-        </w:rPr>
-        <w:fldChar w:fldCharType="end"/>
-      </w:r>
-      <w:r>
-        <w:rPr>
-          <w:lang w:eastAsia="en-US"/>
-        </w:rPr>
-        <w:t xml:space="preserve"> a DLT-based charging and billing mechanism for EAVs was proposed to demonstrate machine-to-machine (M2M) micropayments for electric vehicles. The study conceptualised the charger-to-vehicle relationship using a Raspberry Pi and a temperature sensor; and created a framework that demonstrated the viability of using the Tangle for transferring value from one machine to another. In </w:t>
-      </w:r>
-      <w:r>
-        <w:rPr>
-          <w:lang w:eastAsia="en-US"/>
-        </w:rPr>
-        <w:fldChar w:fldCharType="begin"/>
-      </w:r>
-      <w:r>
-        <w:rPr>
-          <w:lang w:eastAsia="en-US"/>
-        </w:rPr>
-        <w:instrText xml:space="preserve"> ADDIN EN.CITE &lt;EndNote&gt;&lt;Cite&gt;&lt;Author&gt;Bartolomeu&lt;/Author&gt;&lt;Year&gt;2018&lt;/Year&gt;&lt;IDText&gt;IOTA Feasibility and Perspectives for Enabling Vehicular Applications&lt;/IDText&gt;&lt;DisplayText&gt;[27]&lt;/DisplayText&gt;&lt;record&gt;&lt;dates&gt;&lt;pub-dates&gt;&lt;date&gt;2018-12-01&lt;/date&gt;&lt;/pub-dates&gt;&lt;year&gt;2018&lt;/year&gt;&lt;/dates&gt;&lt;titles&gt;&lt;title&gt;IOTA Feasibility and Perspectives for Enabling Vehicular Applications&lt;/title&gt;&lt;secondary-title&gt;2018 IEEE Globecom Workshops (GC Wkshps)&lt;/secondary-title&gt;&lt;/titles&gt;&lt;access-date&gt;2021-10-19T23:33:57&lt;/access-date&gt;&lt;contributors&gt;&lt;authors&gt;&lt;author&gt;Bartolomeu, Paulo C.&lt;/author&gt;&lt;author&gt;Vieira, Emanuel&lt;/author&gt;&lt;author&gt;Ferreira, Joaquim&lt;/author&gt;&lt;/authors&gt;&lt;/contributors&gt;&lt;added-date format="utc"&gt;1634686487&lt;/added-date&gt;&lt;ref-type name="Conference Proceeding"&gt;10&lt;/ref-type&gt;&lt;rec-number&gt;39&lt;/rec-number&gt;&lt;publisher&gt;IEEE&lt;/publisher&gt;&lt;last-updated-date format="utc"&gt;1634686488&lt;/last-updated-date&gt;&lt;electronic-resource-num&gt;10.1109/glocomw.2018.8644201&lt;/electronic-resource-num&gt;&lt;/record&gt;&lt;/Cite&gt;&lt;/EndNote&gt;</w:instrText>
-      </w:r>
-      <w:r>
-        <w:rPr>
-          <w:lang w:eastAsia="en-US"/>
-        </w:rPr>
-        <w:fldChar w:fldCharType="separate"/>
-      </w:r>
-      <w:r>
-        <w:rPr>
-          <w:noProof/>
-          <w:lang w:eastAsia="en-US"/>
-        </w:rPr>
-        <w:t>[27]</w:t>
-      </w:r>
-      <w:r>
-        <w:rPr>
-          <w:lang w:eastAsia="en-US"/>
-        </w:rPr>
-        <w:fldChar w:fldCharType="end"/>
-      </w:r>
-      <w:r>
-        <w:rPr>
-          <w:lang w:eastAsia="en-US"/>
-        </w:rPr>
-        <w:t xml:space="preserve"> the authors examined the Tangle as a viable alternative to the shortcomings of traditional blockchains for vehicular applications, namely large transaction confirmation times, concluding smaller transaction delays as well as high performance using the encryption mechanism provided by the Tangle.  </w:t>
-      </w:r>
-    </w:p>
-    <w:p>
-      <w:pPr>
-        <w:spacing w:line="360" w:lineRule="auto"/>
-        <w:jc w:val="both"/>
-        <w:rPr>
-          <w:lang w:eastAsia="en-US"/>
-        </w:rPr>
-      </w:pPr>
-    </w:p>
-    <w:p>
-      <w:pPr>
-        <w:spacing w:line="360" w:lineRule="auto"/>
-        <w:jc w:val="both"/>
-        <w:rPr>
-          <w:lang w:eastAsia="en-US"/>
-        </w:rPr>
-      </w:pPr>
-      <w:r>
-        <w:rPr>
-          <w:lang w:eastAsia="en-US"/>
-        </w:rPr>
-        <w:t xml:space="preserve">From an implementation perspective, Jaguar Land Rover, in collaboration with the Mobility Open Blockchain Initiative (MOBI) have demonstrated a system using the IOTA framework that allows drivers to earn cryptocurrency by allowing their cars to report useful road conditions including potholes and traffic congestion to authorities and navigation providers </w:t>
-      </w:r>
-      <w:r>
-        <w:rPr>
-          <w:lang w:eastAsia="en-US"/>
-        </w:rPr>
-        <w:fldChar w:fldCharType="begin"/>
-      </w:r>
-      <w:r>
-        <w:rPr>
-          <w:lang w:eastAsia="en-US"/>
-        </w:rPr>
-        <w:instrText xml:space="preserve"> ADDIN EN.CITE &lt;EndNote&gt;&lt;Cite&gt;&lt;Author&gt;Jaguar&lt;/Author&gt;&lt;Year&gt;2019&lt;/Year&gt;&lt;IDText&gt;ON THE MONEY: EARN AS YOU DRIVE WITH JAGUAR LAND ROVER&lt;/IDText&gt;&lt;DisplayText&gt;[28]&lt;/DisplayText&gt;&lt;record&gt;&lt;urls&gt;&lt;related-urls&gt;&lt;url&gt;https://www.jaguarlandrover.com/news/2019/04/money-earn-you-drive-jaguar-land-rover&lt;/url&gt;&lt;/related-urls&gt;&lt;/urls&gt;&lt;titles&gt;&lt;title&gt;ON THE MONEY: EARN AS YOU DRIVE WITH JAGUAR LAND ROVER&lt;/title&gt;&lt;/titles&gt;&lt;number&gt;October 19th&lt;/number&gt;&lt;contributors&gt;&lt;authors&gt;&lt;author&gt;Jaguar Land Rover&lt;/author&gt;&lt;/authors&gt;&lt;/contributors&gt;&lt;added-date format="utc"&gt;1634690244&lt;/added-date&gt;&lt;ref-type name="Web Page"&gt;12&lt;/ref-type&gt;&lt;dates&gt;&lt;year&gt;2019&lt;/year&gt;&lt;/dates&gt;&lt;rec-number&gt;42&lt;/rec-number&gt;&lt;last-updated-date format="utc"&gt;1634690309&lt;/last-updated-date&gt;&lt;volume&gt;2021&lt;/volume&gt;&lt;/record&gt;&lt;/Cite&gt;&lt;/EndNote&gt;</w:instrText>
-      </w:r>
-      <w:r>
-        <w:rPr>
-          <w:lang w:eastAsia="en-US"/>
-        </w:rPr>
-        <w:fldChar w:fldCharType="separate"/>
-      </w:r>
-      <w:r>
-        <w:rPr>
-          <w:noProof/>
-          <w:lang w:eastAsia="en-US"/>
-        </w:rPr>
-        <w:t>[28]</w:t>
-      </w:r>
-      <w:r>
-        <w:rPr>
-          <w:lang w:eastAsia="en-US"/>
-        </w:rPr>
-        <w:fldChar w:fldCharType="end"/>
-      </w:r>
-      <w:r>
-        <w:rPr>
-          <w:lang w:eastAsia="en-US"/>
-        </w:rPr>
-        <w:t xml:space="preserve">. Another interesting project based on the IOTA framework was carried out by the research institute </w:t>
-      </w:r>
-      <w:proofErr w:type="spellStart"/>
-      <w:r>
-        <w:rPr>
-          <w:lang w:eastAsia="en-US"/>
-        </w:rPr>
-        <w:t>ElaadNL</w:t>
-      </w:r>
-      <w:proofErr w:type="spellEnd"/>
-      <w:r>
-        <w:rPr>
-          <w:lang w:eastAsia="en-US"/>
-        </w:rPr>
-        <w:t xml:space="preserve"> who have created “the first ever IOTA-based EV charging station” </w:t>
-      </w:r>
-      <w:r>
-        <w:rPr>
-          <w:lang w:eastAsia="en-US"/>
-        </w:rPr>
-        <w:fldChar w:fldCharType="begin"/>
-      </w:r>
-      <w:r>
-        <w:rPr>
-          <w:lang w:eastAsia="en-US"/>
-        </w:rPr>
-        <w:instrText xml:space="preserve"> ADDIN EN.CITE &lt;EndNote&gt;&lt;Cite&gt;&lt;Author&gt;Elaad&lt;/Author&gt;&lt;Year&gt;2017&lt;/Year&gt;&lt;IDText&gt;IOTA Charging Station&lt;/IDText&gt;&lt;DisplayText&gt;[29]&lt;/DisplayText&gt;&lt;record&gt;&lt;urls&gt;&lt;related-urls&gt;&lt;url&gt;https://www.elaad.nl/projects/iota-charging-station/&lt;/url&gt;&lt;/related-urls&gt;&lt;/urls&gt;&lt;titles&gt;&lt;title&gt;IOTA Charging Station&lt;/title&gt;&lt;/titles&gt;&lt;contributors&gt;&lt;authors&gt;&lt;author&gt;Elaad&lt;/author&gt;&lt;/authors&gt;&lt;/contributors&gt;&lt;added-date format="utc"&gt;1634690892&lt;/added-date&gt;&lt;pub-location&gt;Netherlands&lt;/pub-location&gt;&lt;ref-type name="Web Page"&gt;12&lt;/ref-type&gt;&lt;dates&gt;&lt;year&gt;2017&lt;/year&gt;&lt;/dates&gt;&lt;rec-number&gt;43&lt;/rec-number&gt;&lt;last-updated-date format="utc"&gt;1634690945&lt;/last-updated-date&gt;&lt;/record&gt;&lt;/Cite&gt;&lt;/EndNote&gt;</w:instrText>
-      </w:r>
-      <w:r>
-        <w:rPr>
-          <w:lang w:eastAsia="en-US"/>
-        </w:rPr>
-        <w:fldChar w:fldCharType="separate"/>
-      </w:r>
-      <w:r>
-        <w:rPr>
-          <w:noProof/>
-          <w:lang w:eastAsia="en-US"/>
-        </w:rPr>
-        <w:t>[29]</w:t>
-      </w:r>
-      <w:r>
-        <w:rPr>
-          <w:lang w:eastAsia="en-US"/>
-        </w:rPr>
-        <w:fldChar w:fldCharType="end"/>
-      </w:r>
-      <w:r>
-        <w:rPr>
-          <w:lang w:eastAsia="en-US"/>
-        </w:rPr>
-        <w:t xml:space="preserve">. This research group built both the charging station hardware </w:t>
-      </w:r>
-      <w:r>
-        <w:rPr>
-          <w:lang w:eastAsia="en-US"/>
-        </w:rPr>
-        <w:lastRenderedPageBreak/>
-        <w:t>as</w:t>
-      </w:r>
-      <w:r>
-        <w:rPr>
-          <w:lang w:eastAsia="en-US"/>
-        </w:rPr>
-        <w:t xml:space="preserve">(information which would traditionally be stored on a centralized server) was investigated. Both studies proved that the framework was lightweight enough to create a decentralized and scalable access control framework solution for IoT devices. </w:t>
-      </w:r>
-    </w:p>
-    <w:p>
-      <w:pPr>
-        <w:jc w:val="both"/>
-        <w:rPr>
-          <w:lang w:eastAsia="en-US"/>
-        </w:rPr>
-      </w:pPr>
-    </w:p>
-    <w:p>
-      <w:pPr>
-        <w:spacing w:line="360" w:lineRule="auto"/>
-        <w:jc w:val="both"/>
-        <w:rPr>
-          <w:lang w:eastAsia="en-US"/>
-        </w:rPr>
-      </w:pPr>
-      <w:r>
-        <w:rPr>
-          <w:lang w:eastAsia="en-US"/>
-        </w:rPr>
-        <w:fldChar w:fldCharType="begin"/>
-      </w:r>
-      <w:r>
-        <w:rPr>
-          <w:lang w:eastAsia="en-US"/>
-        </w:rPr>
-        <w:instrText xml:space="preserve"> ADDIN EN.CITE &lt;EndNote&gt;&lt;Cite&gt;&lt;Author&gt;Iacobucci&lt;/Author&gt;&lt;Year&gt;2018&lt;/Year&gt;&lt;IDText&gt;Modeling shared autonomous electric vehicles: Potential for transport and power grid integration&lt;/IDText&gt;&lt;DisplayText&gt;[30]&lt;/DisplayText&gt;&lt;record&gt;&lt;dates&gt;&lt;pub-dates&gt;&lt;date&gt;2018-09-01&lt;/date&gt;&lt;/pub-dates&gt;&lt;year&gt;2018&lt;/year&gt;&lt;/dates&gt;&lt;urls&gt;&lt;related-urls&gt;&lt;url&gt;https://repository.kulib.kyoto-u.ac.jp/dspace/bitstream/2433/241777/1/j.energy.2018.06.024.pdf&lt;/url&gt;&lt;/related-urls&gt;&lt;/urls&gt;&lt;isbn&gt;0360-5442&lt;/isbn&gt;&lt;titles&gt;&lt;title&gt;Modeling shared autonomous electric vehicles: Potential for transport and power grid integration&lt;/title&gt;&lt;secondary-title&gt;Energy&lt;/secondary-title&gt;&lt;/titles&gt;&lt;pages&gt;148-163&lt;/pages&gt;&lt;access-date&gt;2021-10-21T19:05:28&lt;/access-date&gt;&lt;contributors&gt;&lt;authors&gt;&lt;author&gt;Iacobucci, Riccardo&lt;/author&gt;&lt;author&gt;Mclellan, Benjamin&lt;/author&gt;&lt;author&gt;Tezuka, Tetsuo&lt;/author&gt;&lt;/authors&gt;&lt;/contributors&gt;&lt;added-date format="utc"&gt;1634843131&lt;/added-date&gt;&lt;ref-type name="Journal Article"&gt;17&lt;/ref-type&gt;&lt;rec-number&gt;51&lt;/rec-number&gt;&lt;publisher&gt;Elsevier BV&lt;/publisher&gt;&lt;last-updated-date format="utc"&gt;1634843132&lt;/last-updated-date&gt;&lt;electronic-resource-num&gt;10.1016/j.energy.2018.06.024&lt;/electronic-resource-num&gt;&lt;volume&gt;158&lt;/volume&gt;&lt;/record&gt;&lt;/Cite&gt;&lt;/EndNote&gt;</w:instrText>
-      </w:r>
-      <w:r>
-        <w:rPr>
-          <w:lang w:eastAsia="en-US"/>
-        </w:rPr>
-        <w:fldChar w:fldCharType="separate"/>
-      </w:r>
-      <w:r>
-        <w:rPr>
-          <w:noProof/>
-          <w:lang w:eastAsia="en-US"/>
-        </w:rPr>
-        <w:t>[30]</w:t>
-      </w:r>
-      <w:r>
-        <w:rPr>
-          <w:lang w:eastAsia="en-US"/>
-        </w:rPr>
-        <w:fldChar w:fldCharType="end"/>
-      </w:r>
-      <w:r>
-        <w:rPr>
-          <w:lang w:eastAsia="en-US"/>
-        </w:rPr>
-        <w:t xml:space="preserve">  looked at modelling shared autonomous electric vehicles from the perspective of the benefits to the energy grid. Using a case study in Tokyo, this research showed that shared autonomous electric vehicle fleet would only need to be about 10 – 14% in comparison to a fleet of private cars based on today private vehicle ownership levels. Optimising the charging schedules of this  reduced fleet size of connected autonomous electric vehicles has the potential to act as an energy storage solution for surplus renewable energy. This was demonstrated in </w:t>
-      </w:r>
-      <w:r>
-        <w:rPr>
-          <w:lang w:eastAsia="en-US"/>
-        </w:rPr>
-        <w:fldChar w:fldCharType="begin"/>
-      </w:r>
-      <w:r>
-        <w:rPr>
-          <w:lang w:eastAsia="en-US"/>
-        </w:rPr>
-        <w:instrText xml:space="preserve"> ADDIN EN.CITE &lt;EndNote&gt;&lt;Cite&gt;&lt;Author&gt;Dallinger&lt;/Author&gt;&lt;Year&gt;2012&lt;/Year&gt;&lt;IDText&gt;Grid integration of intermittent renewable energy sources using price-responsive plug-in electric vehicles&lt;/IDText&gt;&lt;DisplayText&gt;[31]&lt;/DisplayText&gt;&lt;record&gt;&lt;dates&gt;&lt;pub-dates&gt;&lt;date&gt;2012-06-01&lt;/date&gt;&lt;/pub-dates&gt;&lt;year&gt;2012&lt;/year&gt;&lt;/dates&gt;&lt;urls&gt;&lt;related-urls&gt;&lt;url&gt;https://www.econstor.eu/bitstream/10419/48661/1/664239927.pdf&lt;/url&gt;&lt;/related-urls&gt;&lt;/urls&gt;&lt;isbn&gt;1364-0321&lt;/isbn&gt;&lt;titles&gt;&lt;title&gt;Grid integration of intermittent renewable energy sources using price-responsive plug-in electric vehicles&lt;/title&gt;&lt;secondary-title&gt;Renewable and Sustainable Energy Reviews&lt;/secondary-title&gt;&lt;/titles&gt;&lt;pages&gt;3370-3382&lt;/pages&gt;&lt;number&gt;5&lt;/number&gt;&lt;access-date&gt;2021-10-21T19:06:12&lt;/access-date&gt;&lt;contributors&gt;&lt;authors&gt;&lt;author&gt;Dallinger, David&lt;/author&gt;&lt;author&gt;Wietschel, Martin&lt;/author&gt;&lt;/authors&gt;&lt;/contributors&gt;&lt;added-date format="utc"&gt;1634843265&lt;/added-date&gt;&lt;ref-type name="Journal Article"&gt;17&lt;/ref-type&gt;&lt;rec-number&gt;52&lt;/rec-number&gt;&lt;publisher&gt;Elsevier BV&lt;/publisher&gt;&lt;last-updated-date format="utc"&gt;1634843266&lt;/last-updated-date&gt;&lt;electronic-resource-num&gt;10.1016/j.rser.2012.02.019&lt;/electronic-resource-num&gt;&lt;volume&gt;16&lt;/volume&gt;&lt;/record&gt;&lt;/Cite&gt;&lt;/EndNote&gt;</w:instrText>
-      </w:r>
-      <w:r>
-        <w:rPr>
-          <w:lang w:eastAsia="en-US"/>
-        </w:rPr>
-        <w:fldChar w:fldCharType="separate"/>
-      </w:r>
-      <w:r>
-        <w:rPr>
-          <w:noProof/>
-          <w:lang w:eastAsia="en-US"/>
-        </w:rPr>
-        <w:t>[31]</w:t>
-      </w:r>
-      <w:r>
-        <w:rPr>
-          <w:lang w:eastAsia="en-US"/>
-        </w:rPr>
-        <w:fldChar w:fldCharType="end"/>
-      </w:r>
-      <w:r>
-        <w:rPr>
-          <w:lang w:eastAsia="en-US"/>
-        </w:rPr>
-        <w:t xml:space="preserve"> where it was proposed that autonomous electric vehicles could absorb 50% of the yearly excess renewable energy generation that would have to be otherwise curtailed, in a forecasted model for Germany in 2030. Linking these ideas using V2X communication over the IOTA network for data and value transfer between machines is the core idea of the use-case scenario for this research.</w:t>
-      </w:r>
-      <w:r>
-        <w:rPr>
-          <w:lang w:eastAsia="en-US"/>
-        </w:rPr>
-        <w:t xml:space="preserve"> </w:t>
-      </w:r>
-    </w:p>
-    <w:p>
-      <w:pPr>
         <w:jc w:val="both"/>
         <w:rPr>
           <w:lang w:eastAsia="en-US"/>
@@ -6179,6 +5889,2241 @@
       </w:pPr>
       <w:r>
         <w:lastRenderedPageBreak/>
+        <w:t>The IOTA Framework</w:t>
+      </w:r>
+    </w:p>
+    <w:p>
+      <w:pPr>
+        <w:spacing w:line="360" w:lineRule="auto"/>
+        <w:jc w:val="both"/>
+        <w:rPr>
+          <w:lang w:eastAsia="en-US"/>
+        </w:rPr>
+      </w:pPr>
+      <w:r>
+        <w:rPr>
+          <w:lang w:eastAsia="en-US"/>
+        </w:rPr>
+        <w:t xml:space="preserve">The IOTA framework was founded in 2015 </w:t>
+      </w:r>
+      <w:r>
+        <w:rPr>
+          <w:lang w:eastAsia="en-US"/>
+        </w:rPr>
+        <w:t xml:space="preserve">by </w:t>
+      </w:r>
+      <w:r>
+        <w:rPr>
+          <w:lang w:eastAsia="en-US"/>
+        </w:rPr>
+        <w:t xml:space="preserve">Sergey </w:t>
+      </w:r>
+      <w:proofErr w:type="spellStart"/>
+      <w:r>
+        <w:rPr>
+          <w:lang w:eastAsia="en-US"/>
+        </w:rPr>
+        <w:t>Ivancheglo</w:t>
+      </w:r>
+      <w:proofErr w:type="spellEnd"/>
+      <w:r>
+        <w:rPr>
+          <w:lang w:eastAsia="en-US"/>
+        </w:rPr>
+        <w:t xml:space="preserve">, </w:t>
+      </w:r>
+      <w:proofErr w:type="spellStart"/>
+      <w:r>
+        <w:rPr>
+          <w:lang w:eastAsia="en-US"/>
+        </w:rPr>
+        <w:t>Serguei</w:t>
+      </w:r>
+      <w:proofErr w:type="spellEnd"/>
+      <w:r>
+        <w:rPr>
+          <w:lang w:eastAsia="en-US"/>
+        </w:rPr>
+        <w:t xml:space="preserve"> Popov, David </w:t>
+      </w:r>
+      <w:proofErr w:type="spellStart"/>
+      <w:r>
+        <w:rPr>
+          <w:lang w:eastAsia="en-US"/>
+        </w:rPr>
+        <w:t>Sønstebø</w:t>
+      </w:r>
+      <w:proofErr w:type="spellEnd"/>
+      <w:r>
+        <w:rPr>
+          <w:lang w:eastAsia="en-US"/>
+        </w:rPr>
+        <w:t xml:space="preserve">, and Dominik </w:t>
+      </w:r>
+      <w:proofErr w:type="spellStart"/>
+      <w:r>
+        <w:rPr>
+          <w:lang w:eastAsia="en-US"/>
+        </w:rPr>
+        <w:t>Schiener</w:t>
+      </w:r>
+      <w:proofErr w:type="spellEnd"/>
+      <w:r>
+        <w:rPr>
+          <w:lang w:eastAsia="en-US"/>
+        </w:rPr>
+        <w:t xml:space="preserve"> in Berlin. The IOTA Foundation defines IOTA as “an open, feeless data and value transfer protocol”</w:t>
+      </w:r>
+      <w:r>
+        <w:rPr>
+          <w:lang w:eastAsia="en-US"/>
+        </w:rPr>
+        <w:t>. It is</w:t>
+      </w:r>
+      <w:r>
+        <w:rPr>
+          <w:lang w:eastAsia="en-US"/>
+        </w:rPr>
+        <w:t xml:space="preserve"> based on DLT principles</w:t>
+      </w:r>
+      <w:r>
+        <w:rPr>
+          <w:lang w:eastAsia="en-US"/>
+        </w:rPr>
+        <w:t xml:space="preserve"> and was originally built specifically for the IoT industry</w:t>
+      </w:r>
+      <w:r>
+        <w:rPr>
+          <w:lang w:eastAsia="en-US"/>
+        </w:rPr>
+        <w:t xml:space="preserve">. </w:t>
+      </w:r>
+      <w:r>
+        <w:rPr>
+          <w:lang w:eastAsia="en-US"/>
+        </w:rPr>
+        <w:t xml:space="preserve">While also considered a DLT, its underlying </w:t>
+      </w:r>
+      <w:r>
+        <w:rPr>
+          <w:lang w:eastAsia="en-US"/>
+        </w:rPr>
+        <w:t xml:space="preserve">ledger </w:t>
+      </w:r>
+      <w:r>
+        <w:rPr>
+          <w:lang w:eastAsia="en-US"/>
+        </w:rPr>
+        <w:t>data structure is not based on a chain of blocks but rather a Directed Acyclic Graph (DAG) data structure.</w:t>
+      </w:r>
+      <w:r>
+        <w:rPr>
+          <w:lang w:eastAsia="en-US"/>
+        </w:rPr>
+        <w:t xml:space="preserve"> </w:t>
+      </w:r>
+      <w:r>
+        <w:rPr>
+          <w:lang w:eastAsia="en-US"/>
+        </w:rPr>
+        <w:t xml:space="preserve">Coined by the foundation, </w:t>
+      </w:r>
+      <w:r>
+        <w:rPr>
+          <w:lang w:eastAsia="en-US"/>
+        </w:rPr>
+        <w:t>“The Tangle</w:t>
+      </w:r>
+      <w:r>
+        <w:rPr>
+          <w:lang w:eastAsia="en-US"/>
+        </w:rPr>
+        <w:t xml:space="preserve">” </w:t>
+      </w:r>
+      <w:r>
+        <w:rPr>
+          <w:lang w:eastAsia="en-US"/>
+        </w:rPr>
+        <w:t>is a</w:t>
+      </w:r>
+      <w:r>
+        <w:rPr>
+          <w:lang w:eastAsia="en-US"/>
+        </w:rPr>
+        <w:t xml:space="preserve"> moniker for this </w:t>
+      </w:r>
+      <w:r>
+        <w:rPr>
+          <w:lang w:eastAsia="en-US"/>
+        </w:rPr>
+        <w:t xml:space="preserve">DAG data structure </w:t>
+      </w:r>
+      <w:r>
+        <w:rPr>
+          <w:lang w:eastAsia="en-US"/>
+        </w:rPr>
+        <w:t xml:space="preserve">on which the network is based </w:t>
+      </w:r>
+      <w:r>
+        <w:rPr>
+          <w:lang w:eastAsia="en-US"/>
+        </w:rPr>
+        <w:fldChar w:fldCharType="begin"/>
+      </w:r>
+      <w:r>
+        <w:rPr>
+          <w:lang w:eastAsia="en-US"/>
+        </w:rPr>
+        <w:instrText xml:space="preserve"> ADDIN EN.CITE &lt;EndNote&gt;&lt;Cite&gt;&lt;Author&gt;Popov&lt;/Author&gt;&lt;Year&gt;2018&lt;/Year&gt;&lt;IDText&gt;The Tangle&lt;/IDText&gt;&lt;DisplayText&gt;[26]&lt;/DisplayText&gt;&lt;record&gt;&lt;urls&gt;&lt;related-urls&gt;&lt;url&gt;http://www.descryptions.com/Iota.pdf&lt;/url&gt;&lt;/related-urls&gt;&lt;/urls&gt;&lt;titles&gt;&lt;title&gt;The Tangle&lt;/title&gt;&lt;/titles&gt;&lt;contributors&gt;&lt;authors&gt;&lt;author&gt;Popov,  Serguei&lt;/author&gt;&lt;/authors&gt;&lt;/contributors&gt;&lt;added-date format="utc"&gt;1638402279&lt;/added-date&gt;&lt;pub-location&gt;Berlin&lt;/pub-location&gt;&lt;ref-type name="Report"&gt;27&lt;/ref-type&gt;&lt;dates&gt;&lt;year&gt;2018&lt;/year&gt;&lt;/dates&gt;&lt;rec-number&gt;73&lt;/rec-number&gt;&lt;last-updated-date format="utc"&gt;1638402351&lt;/last-updated-date&gt;&lt;/record&gt;&lt;/Cite&gt;&lt;/EndNote&gt;</w:instrText>
+      </w:r>
+      <w:r>
+        <w:rPr>
+          <w:lang w:eastAsia="en-US"/>
+        </w:rPr>
+        <w:fldChar w:fldCharType="separate"/>
+      </w:r>
+      <w:r>
+        <w:rPr>
+          <w:noProof/>
+          <w:lang w:eastAsia="en-US"/>
+        </w:rPr>
+        <w:t>[26]</w:t>
+      </w:r>
+      <w:r>
+        <w:rPr>
+          <w:lang w:eastAsia="en-US"/>
+        </w:rPr>
+        <w:fldChar w:fldCharType="end"/>
+      </w:r>
+      <w:r>
+        <w:rPr>
+          <w:lang w:eastAsia="en-US"/>
+        </w:rPr>
+        <w:t>.</w:t>
+      </w:r>
+      <w:r>
+        <w:rPr>
+          <w:lang w:eastAsia="en-US"/>
+        </w:rPr>
+        <w:t xml:space="preserve"> </w:t>
+      </w:r>
+    </w:p>
+    <w:p>
+      <w:pPr>
+        <w:spacing w:line="360" w:lineRule="auto"/>
+        <w:jc w:val="both"/>
+        <w:rPr>
+          <w:lang w:eastAsia="en-US"/>
+        </w:rPr>
+      </w:pPr>
+    </w:p>
+    <w:p>
+      <w:pPr>
+        <w:spacing w:line="360" w:lineRule="auto"/>
+        <w:jc w:val="both"/>
+        <w:rPr>
+          <w:lang w:eastAsia="en-US"/>
+        </w:rPr>
+      </w:pPr>
+      <w:r>
+        <w:rPr>
+          <w:lang w:eastAsia="en-US"/>
+        </w:rPr>
+        <w:t xml:space="preserve">At the core of all DLTs is a network of </w:t>
+      </w:r>
+      <w:r>
+        <w:rPr>
+          <w:i/>
+          <w:iCs/>
+          <w:lang w:eastAsia="en-US"/>
+        </w:rPr>
+        <w:t>nodes</w:t>
+      </w:r>
+      <w:r>
+        <w:rPr>
+          <w:lang w:eastAsia="en-US"/>
+        </w:rPr>
+        <w:t xml:space="preserve">, </w:t>
+      </w:r>
+      <w:r>
+        <w:rPr>
+          <w:i/>
+          <w:iCs/>
+          <w:lang w:eastAsia="en-US"/>
+        </w:rPr>
+        <w:t>transactions</w:t>
+      </w:r>
+      <w:r>
+        <w:rPr>
+          <w:lang w:eastAsia="en-US"/>
+        </w:rPr>
+        <w:t xml:space="preserve"> </w:t>
+      </w:r>
+      <w:r>
+        <w:rPr>
+          <w:lang w:eastAsia="en-US"/>
+        </w:rPr>
+        <w:t xml:space="preserve">and </w:t>
+      </w:r>
+      <w:r>
+        <w:rPr>
+          <w:lang w:eastAsia="en-US"/>
+        </w:rPr>
+        <w:t>a</w:t>
+      </w:r>
+      <w:r>
+        <w:rPr>
+          <w:lang w:eastAsia="en-US"/>
+        </w:rPr>
+        <w:t xml:space="preserve"> </w:t>
+      </w:r>
+      <w:r>
+        <w:rPr>
+          <w:i/>
+          <w:iCs/>
+          <w:lang w:eastAsia="en-US"/>
+        </w:rPr>
+        <w:t>ledge</w:t>
+      </w:r>
+      <w:r>
+        <w:rPr>
+          <w:i/>
+          <w:iCs/>
+          <w:lang w:eastAsia="en-US"/>
+        </w:rPr>
+        <w:t>r</w:t>
+      </w:r>
+      <w:r>
+        <w:rPr>
+          <w:lang w:eastAsia="en-US"/>
+        </w:rPr>
+        <w:t xml:space="preserve">. The three components are outlined below, in the context of the IOTA framework. </w:t>
+      </w:r>
+    </w:p>
+    <w:p>
+      <w:pPr>
+        <w:spacing w:line="360" w:lineRule="auto"/>
+        <w:jc w:val="both"/>
+        <w:rPr>
+          <w:lang w:eastAsia="en-US"/>
+        </w:rPr>
+      </w:pPr>
+    </w:p>
+    <w:p>
+      <w:pPr>
+        <w:pStyle w:val="Heading3"/>
+      </w:pPr>
+      <w:r>
+        <w:t>IOTA Nodes</w:t>
+      </w:r>
+    </w:p>
+    <w:p>
+      <w:pPr>
+        <w:spacing w:line="360" w:lineRule="auto"/>
+        <w:jc w:val="both"/>
+        <w:rPr>
+          <w:lang w:eastAsia="en-US"/>
+        </w:rPr>
+      </w:pPr>
+      <w:r>
+        <w:rPr>
+          <w:lang w:eastAsia="en-US"/>
+        </w:rPr>
+        <w:t>Nodes</w:t>
+      </w:r>
+      <w:r>
+        <w:rPr>
+          <w:lang w:eastAsia="en-US"/>
+        </w:rPr>
+        <w:t xml:space="preserve"> are computers that provide the network computation</w:t>
+      </w:r>
+      <w:r>
+        <w:rPr>
+          <w:lang w:eastAsia="en-US"/>
+        </w:rPr>
+        <w:t xml:space="preserve"> and storage</w:t>
+      </w:r>
+      <w:r>
+        <w:rPr>
+          <w:lang w:eastAsia="en-US"/>
+        </w:rPr>
+        <w:t xml:space="preserve">, and are connected in a peer-to-peer (P2P) manner. </w:t>
+      </w:r>
+      <w:r>
+        <w:rPr>
+          <w:lang w:eastAsia="en-US"/>
+        </w:rPr>
+        <w:t>As of December 2021, there are currently 327 nodes running the network [</w:t>
+      </w:r>
+      <w:hyperlink r:id="rId15" w:history="1">
+        <w:r>
+          <w:rPr>
+            <w:rStyle w:val="Hyperlink"/>
+            <w:lang w:eastAsia="en-US"/>
+          </w:rPr>
+          <w:t>link</w:t>
+        </w:r>
+      </w:hyperlink>
+      <w:r>
+        <w:rPr>
+          <w:lang w:eastAsia="en-US"/>
+        </w:rPr>
+        <w:t xml:space="preserve">]. </w:t>
+      </w:r>
+      <w:r>
+        <w:rPr>
+          <w:lang w:eastAsia="en-US"/>
+        </w:rPr>
+        <w:t xml:space="preserve">Nodes in the IOTA network </w:t>
+      </w:r>
+      <w:r>
+        <w:rPr>
+          <w:lang w:eastAsia="en-US"/>
+        </w:rPr>
+        <w:t xml:space="preserve">run the core software and </w:t>
+      </w:r>
+      <w:r>
+        <w:rPr>
+          <w:lang w:eastAsia="en-US"/>
+        </w:rPr>
+        <w:t xml:space="preserve">have three </w:t>
+      </w:r>
+      <w:r>
+        <w:rPr>
+          <w:lang w:eastAsia="en-US"/>
+        </w:rPr>
+        <w:t>main functions:</w:t>
+      </w:r>
+    </w:p>
+    <w:p>
+      <w:pPr>
+        <w:jc w:val="both"/>
+        <w:rPr>
+          <w:lang w:eastAsia="en-US"/>
+        </w:rPr>
+      </w:pPr>
+      <w:r>
+        <w:rPr>
+          <w:lang w:eastAsia="en-US"/>
+        </w:rPr>
+        <w:t xml:space="preserve"> </w:t>
+      </w:r>
+    </w:p>
+    <w:p>
+      <w:pPr>
+        <w:pStyle w:val="ListParagraph"/>
+        <w:numPr>
+          <w:ilvl w:val="0"/>
+          <w:numId w:val="12"/>
+        </w:numPr>
+        <w:spacing w:line="360" w:lineRule="auto"/>
+        <w:jc w:val="both"/>
+        <w:rPr>
+          <w:lang w:eastAsia="en-US"/>
+        </w:rPr>
+      </w:pPr>
+      <w:r>
+        <w:rPr>
+          <w:lang w:eastAsia="en-US"/>
+        </w:rPr>
+        <w:t xml:space="preserve">To validate transactions and add them to the ledger </w:t>
+      </w:r>
+    </w:p>
+    <w:p>
+      <w:pPr>
+        <w:pStyle w:val="ListParagraph"/>
+        <w:numPr>
+          <w:ilvl w:val="0"/>
+          <w:numId w:val="12"/>
+        </w:numPr>
+        <w:spacing w:line="360" w:lineRule="auto"/>
+        <w:jc w:val="both"/>
+        <w:rPr>
+          <w:lang w:eastAsia="en-US"/>
+        </w:rPr>
+      </w:pPr>
+      <w:r>
+        <w:rPr>
+          <w:lang w:eastAsia="en-US"/>
+        </w:rPr>
+        <w:t xml:space="preserve">To enable read/write access to the Tangle </w:t>
+      </w:r>
+    </w:p>
+    <w:p>
+      <w:pPr>
+        <w:pStyle w:val="ListParagraph"/>
+        <w:numPr>
+          <w:ilvl w:val="0"/>
+          <w:numId w:val="12"/>
+        </w:numPr>
+        <w:spacing w:line="360" w:lineRule="auto"/>
+        <w:jc w:val="both"/>
+        <w:rPr>
+          <w:lang w:eastAsia="en-US"/>
+        </w:rPr>
+      </w:pPr>
+      <w:r>
+        <w:rPr>
+          <w:lang w:eastAsia="en-US"/>
+        </w:rPr>
+        <w:t>To store the ledger and keep it in sync with the rest of the network</w:t>
+      </w:r>
+    </w:p>
+    <w:p>
+      <w:pPr>
+        <w:spacing w:line="360" w:lineRule="auto"/>
+        <w:jc w:val="both"/>
+        <w:rPr>
+          <w:lang w:eastAsia="en-US"/>
+        </w:rPr>
+      </w:pPr>
+    </w:p>
+    <w:p>
+      <w:pPr>
+        <w:spacing w:line="360" w:lineRule="auto"/>
+        <w:jc w:val="both"/>
+        <w:rPr>
+          <w:lang w:eastAsia="en-US"/>
+        </w:rPr>
+      </w:pPr>
+      <w:r>
+        <w:rPr>
+          <w:lang w:eastAsia="en-US"/>
+        </w:rPr>
+        <w:t xml:space="preserve">Nodes relay </w:t>
+      </w:r>
+      <w:r>
+        <w:rPr>
+          <w:lang w:eastAsia="en-US"/>
+        </w:rPr>
+        <w:t xml:space="preserve">information across the network </w:t>
+      </w:r>
+      <w:r>
+        <w:rPr>
+          <w:lang w:eastAsia="en-US"/>
+        </w:rPr>
+        <w:t xml:space="preserve">using a gossip protocol. </w:t>
+      </w:r>
+      <w:r>
+        <w:rPr>
+          <w:lang w:eastAsia="en-US"/>
+        </w:rPr>
+        <w:t>This involves participating nodes receiving messages from a neighbouring node and forwarding them to other neighbouring nodes.</w:t>
+      </w:r>
+      <w:r>
+        <w:rPr>
+          <w:lang w:eastAsia="en-US"/>
+        </w:rPr>
+        <w:t xml:space="preserve"> Using this gossip protocol allows all participating nodes to be aware of new transactions and updates to the ledger. </w:t>
+      </w:r>
+    </w:p>
+    <w:p>
+      <w:pPr>
+        <w:spacing w:line="360" w:lineRule="auto"/>
+        <w:jc w:val="both"/>
+        <w:rPr>
+          <w:lang w:eastAsia="en-US"/>
+        </w:rPr>
+      </w:pPr>
+    </w:p>
+    <w:p>
+      <w:pPr>
+        <w:spacing w:line="360" w:lineRule="auto"/>
+        <w:jc w:val="both"/>
+        <w:rPr>
+          <w:lang w:eastAsia="en-US"/>
+        </w:rPr>
+      </w:pPr>
+      <w:r>
+        <w:rPr>
+          <w:lang w:eastAsia="en-US"/>
+        </w:rPr>
+        <w:t xml:space="preserve">As the network scales, </w:t>
+      </w:r>
+      <w:r>
+        <w:rPr>
+          <w:lang w:eastAsia="en-US"/>
+        </w:rPr>
+        <w:t>congestion becomes an issue</w:t>
+      </w:r>
+      <w:r>
+        <w:rPr>
+          <w:lang w:eastAsia="en-US"/>
+        </w:rPr>
+        <w:t>, much like a</w:t>
+      </w:r>
+      <w:r>
+        <w:rPr>
+          <w:lang w:eastAsia="en-US"/>
+        </w:rPr>
+        <w:t xml:space="preserve">n internet </w:t>
+      </w:r>
+      <w:r>
+        <w:rPr>
+          <w:lang w:eastAsia="en-US"/>
+        </w:rPr>
+        <w:t>server crashing if too much web traffic is directed at it. Blockchain</w:t>
+      </w:r>
+      <w:r>
+        <w:rPr>
+          <w:lang w:eastAsia="en-US"/>
+        </w:rPr>
+        <w:t xml:space="preserve"> technologies </w:t>
+      </w:r>
+      <w:r>
+        <w:rPr>
+          <w:lang w:eastAsia="en-US"/>
+        </w:rPr>
+        <w:t xml:space="preserve">solve this </w:t>
+      </w:r>
+      <w:r>
+        <w:rPr>
+          <w:lang w:eastAsia="en-US"/>
+        </w:rPr>
+        <w:t xml:space="preserve">congestion </w:t>
+      </w:r>
+      <w:r>
+        <w:rPr>
+          <w:lang w:eastAsia="en-US"/>
+        </w:rPr>
+        <w:t xml:space="preserve">problem </w:t>
+      </w:r>
+      <w:r>
+        <w:rPr>
+          <w:lang w:eastAsia="en-US"/>
+        </w:rPr>
+        <w:t>in a number of ways</w:t>
+      </w:r>
+      <w:r>
+        <w:rPr>
+          <w:lang w:eastAsia="en-US"/>
+        </w:rPr>
+        <w:t xml:space="preserve">. Both </w:t>
+      </w:r>
+      <w:r>
+        <w:rPr>
+          <w:lang w:eastAsia="en-US"/>
+        </w:rPr>
+        <w:t xml:space="preserve">the Bitcoin </w:t>
+      </w:r>
+      <w:r>
+        <w:rPr>
+          <w:lang w:eastAsia="en-US"/>
+        </w:rPr>
+        <w:t xml:space="preserve">and Ethereum </w:t>
+      </w:r>
+      <w:r>
+        <w:rPr>
+          <w:lang w:eastAsia="en-US"/>
+        </w:rPr>
+        <w:t>protocol</w:t>
+      </w:r>
+      <w:r>
+        <w:rPr>
+          <w:lang w:eastAsia="en-US"/>
+        </w:rPr>
+        <w:t>s</w:t>
+      </w:r>
+      <w:r>
+        <w:rPr>
+          <w:lang w:eastAsia="en-US"/>
+        </w:rPr>
+        <w:t xml:space="preserve"> </w:t>
+      </w:r>
+      <w:r>
+        <w:rPr>
+          <w:lang w:eastAsia="en-US"/>
+        </w:rPr>
+        <w:t>have a similar solution</w:t>
+      </w:r>
+      <w:r>
+        <w:rPr>
+          <w:lang w:eastAsia="en-US"/>
+        </w:rPr>
+        <w:t xml:space="preserve">, using miners as leaders to organise and validate blocks of transactions before they are added to the network ledger. As IOTA does not use blocks or miners to run the </w:t>
+      </w:r>
+      <w:r>
+        <w:rPr>
+          <w:lang w:eastAsia="en-US"/>
+        </w:rPr>
+        <w:lastRenderedPageBreak/>
+        <w:t>network</w:t>
+      </w:r>
+      <w:r>
+        <w:rPr>
+          <w:lang w:eastAsia="en-US"/>
+        </w:rPr>
+        <w:t>,</w:t>
+      </w:r>
+      <w:r>
+        <w:rPr>
+          <w:lang w:eastAsia="en-US"/>
+        </w:rPr>
+        <w:t xml:space="preserve"> to solve this problem,</w:t>
+      </w:r>
+      <w:r>
+        <w:rPr>
+          <w:lang w:eastAsia="en-US"/>
+        </w:rPr>
+        <w:t xml:space="preserve"> nodes employ </w:t>
+      </w:r>
+      <w:r>
+        <w:rPr>
+          <w:lang w:eastAsia="en-US"/>
+        </w:rPr>
+        <w:t xml:space="preserve">the IOTA </w:t>
+      </w:r>
+      <w:r>
+        <w:rPr>
+          <w:lang w:eastAsia="en-US"/>
+        </w:rPr>
+        <w:t xml:space="preserve">congestion control </w:t>
+      </w:r>
+      <w:r>
+        <w:rPr>
+          <w:lang w:eastAsia="en-US"/>
+        </w:rPr>
+        <w:t>algorith</w:t>
+      </w:r>
+      <w:r>
+        <w:rPr>
+          <w:lang w:eastAsia="en-US"/>
+        </w:rPr>
+        <w:t>m</w:t>
+      </w:r>
+      <w:r>
+        <w:rPr>
+          <w:lang w:eastAsia="en-US"/>
+        </w:rPr>
+        <w:t xml:space="preserve">  (ICCA) [</w:t>
+      </w:r>
+      <w:hyperlink r:id="rId16" w:history="1">
+        <w:r>
+          <w:rPr>
+            <w:rStyle w:val="Hyperlink"/>
+            <w:lang w:eastAsia="en-US"/>
+          </w:rPr>
+          <w:t>link</w:t>
+        </w:r>
+      </w:hyperlink>
+      <w:r>
+        <w:rPr>
+          <w:lang w:eastAsia="en-US"/>
+        </w:rPr>
+        <w:t>]</w:t>
+      </w:r>
+      <w:r>
+        <w:rPr>
+          <w:lang w:eastAsia="en-US"/>
+        </w:rPr>
+        <w:t>.</w:t>
+      </w:r>
+      <w:r>
+        <w:rPr>
+          <w:lang w:eastAsia="en-US"/>
+        </w:rPr>
+        <w:t xml:space="preserve"> </w:t>
+      </w:r>
+      <w:r>
+        <w:rPr>
+          <w:lang w:eastAsia="en-US"/>
+        </w:rPr>
+        <w:t xml:space="preserve"> </w:t>
+      </w:r>
+      <w:r>
+        <w:rPr>
+          <w:lang w:eastAsia="en-US"/>
+        </w:rPr>
+        <w:t xml:space="preserve">This algorithm uses a scheduler </w:t>
+      </w:r>
+      <w:r>
+        <w:rPr>
+          <w:lang w:eastAsia="en-US"/>
+        </w:rPr>
+        <w:t xml:space="preserve">to determine which transactions are written to the ledger, a </w:t>
+      </w:r>
+      <w:proofErr w:type="spellStart"/>
+      <w:r>
+        <w:rPr>
+          <w:lang w:eastAsia="en-US"/>
+        </w:rPr>
+        <w:t>blacklister</w:t>
+      </w:r>
+      <w:proofErr w:type="spellEnd"/>
+      <w:r>
+        <w:rPr>
+          <w:lang w:eastAsia="en-US"/>
+        </w:rPr>
+        <w:t xml:space="preserve"> </w:t>
+      </w:r>
+      <w:r>
+        <w:rPr>
+          <w:lang w:eastAsia="en-US"/>
+        </w:rPr>
+        <w:t xml:space="preserve">function </w:t>
+      </w:r>
+      <w:r>
+        <w:rPr>
+          <w:lang w:eastAsia="en-US"/>
+        </w:rPr>
+        <w:t xml:space="preserve">to censor malicious nodes and a rate setter to adjust the rate at which messages can be added to the network. This makes nodes resistant to DDoS attacks – as it does not allow a single node to spam the network with messages.  </w:t>
+      </w:r>
+    </w:p>
+    <w:p>
+      <w:pPr>
+        <w:spacing w:line="360" w:lineRule="auto"/>
+        <w:jc w:val="both"/>
+        <w:rPr>
+          <w:lang w:eastAsia="en-US"/>
+        </w:rPr>
+      </w:pPr>
+      <w:r>
+        <w:rPr>
+          <w:lang w:eastAsia="en-US"/>
+        </w:rPr>
+        <w:drawing>
+          <wp:inline distT="0" distB="0" distL="0" distR="0" wp14:anchorId="3D788EA6" wp14:editId="464E6C66">
+            <wp:extent cx="4835610" cy="2925021"/>
+            <wp:effectExtent l="0" t="0" r="3175" b="0"/>
+            <wp:docPr id="5" name="Picture 5" descr="Diagram&#10;&#10;Description automatically generated"/>
+            <wp:cNvGraphicFramePr>
+              <a:graphicFrameLocks xmlns:a="http://schemas.openxmlformats.org/drawingml/2006/main" noChangeAspect="1"/>
+            </wp:cNvGraphicFramePr>
+            <a:graphic xmlns:a="http://schemas.openxmlformats.org/drawingml/2006/main">
+              <a:graphicData uri="http://schemas.openxmlformats.org/drawingml/2006/picture">
+                <pic:pic xmlns:pic="http://schemas.openxmlformats.org/drawingml/2006/picture">
+                  <pic:nvPicPr>
+                    <pic:cNvPr id="5" name="Picture 5" descr="Diagram&#10;&#10;Description automatically generated"/>
+                    <pic:cNvPicPr/>
+                  </pic:nvPicPr>
+                  <pic:blipFill>
+                    <a:blip r:embed="rId17"/>
+                    <a:stretch>
+                      <a:fillRect/>
+                    </a:stretch>
+                  </pic:blipFill>
+                  <pic:spPr>
+                    <a:xfrm>
+                      <a:off x="0" y="0"/>
+                      <a:ext cx="4843825" cy="2929990"/>
+                    </a:xfrm>
+                    <a:prstGeom prst="rect">
+                      <a:avLst/>
+                    </a:prstGeom>
+                  </pic:spPr>
+                </pic:pic>
+              </a:graphicData>
+            </a:graphic>
+          </wp:inline>
+        </w:drawing>
+      </w:r>
+    </w:p>
+    <w:p>
+      <w:pPr>
+        <w:spacing w:line="360" w:lineRule="auto"/>
+        <w:jc w:val="both"/>
+        <w:rPr>
+          <w:lang w:eastAsia="en-US"/>
+        </w:rPr>
+      </w:pPr>
+      <w:r>
+        <w:rPr>
+          <w:lang w:eastAsia="en-US"/>
+        </w:rPr>
+        <w:t>[</w:t>
+      </w:r>
+      <w:hyperlink r:id="rId18" w:history="1">
+        <w:r>
+          <w:rPr>
+            <w:rStyle w:val="Hyperlink"/>
+            <w:lang w:eastAsia="en-US"/>
+          </w:rPr>
+          <w:t>link</w:t>
+        </w:r>
+      </w:hyperlink>
+      <w:r>
+        <w:rPr>
+          <w:lang w:eastAsia="en-US"/>
+        </w:rPr>
+        <w:t>]</w:t>
+      </w:r>
+      <w:r>
+        <w:rPr>
+          <w:lang w:eastAsia="en-US"/>
+        </w:rPr>
+        <w:t xml:space="preserve"> </w:t>
+      </w:r>
+    </w:p>
+    <w:p>
+      <w:pPr>
+        <w:spacing w:line="360" w:lineRule="auto"/>
+        <w:jc w:val="both"/>
+        <w:rPr>
+          <w:lang w:eastAsia="en-US"/>
+        </w:rPr>
+      </w:pPr>
+    </w:p>
+    <w:p>
+      <w:pPr>
+        <w:spacing w:line="360" w:lineRule="auto"/>
+        <w:jc w:val="both"/>
+        <w:rPr>
+          <w:lang w:eastAsia="en-US"/>
+        </w:rPr>
+      </w:pPr>
+      <w:r>
+        <w:rPr>
+          <w:lang w:eastAsia="en-US"/>
+        </w:rPr>
+        <w:t>As IOTA began with IoT in mind, these nodes were designed to run on all types of devices</w:t>
+      </w:r>
+      <w:r>
+        <w:rPr>
+          <w:lang w:eastAsia="en-US"/>
+        </w:rPr>
+        <w:t xml:space="preserve">. Sori </w:t>
+      </w:r>
+      <w:r>
+        <w:rPr>
+          <w:i/>
+          <w:iCs/>
+          <w:lang w:eastAsia="en-US"/>
+        </w:rPr>
+        <w:t>et al.</w:t>
+      </w:r>
+      <w:r>
+        <w:rPr>
+          <w:lang w:eastAsia="en-US"/>
+        </w:rPr>
+        <w:t xml:space="preserve"> </w:t>
+      </w:r>
+      <w:r>
+        <w:rPr>
+          <w:lang w:eastAsia="en-US"/>
+        </w:rPr>
+        <w:fldChar w:fldCharType="begin"/>
+      </w:r>
+      <w:r>
+        <w:rPr>
+          <w:lang w:eastAsia="en-US"/>
+        </w:rPr>
+        <w:instrText xml:space="preserve"> ADDIN EN.CITE &lt;EndNote&gt;&lt;Cite&gt;&lt;Author&gt;Sori&lt;/Author&gt;&lt;Year&gt;2020&lt;/Year&gt;&lt;IDText&gt;Cryptocurrency Grade of Green; IOTA Energy Consumption Modeling and Measurement&lt;/IDText&gt;&lt;DisplayText&gt;[12]&lt;/DisplayText&gt;&lt;record&gt;&lt;dates&gt;&lt;pub-dates&gt;&lt;date&gt;2020-04-01&lt;/date&gt;&lt;/pub-dates&gt;&lt;year&gt;2020&lt;/year&gt;&lt;/dates&gt;&lt;titles&gt;&lt;title&gt;Cryptocurrency Grade of Green; IOTA Energy Consumption Modeling and Measurement&lt;/title&gt;&lt;secondary-title&gt;2020 IEEE Green Technologies Conference(GreenTech)&lt;/secondary-title&gt;&lt;/titles&gt;&lt;access-date&gt;2021-10-19T22:57:51&lt;/access-date&gt;&lt;contributors&gt;&lt;authors&gt;&lt;author&gt;Sori, Amir Abbaszadeh&lt;/author&gt;&lt;author&gt;Golsorkhtabaramiri, Mehdi&lt;/author&gt;&lt;author&gt;Rahmani, Amir Masoud&lt;/author&gt;&lt;/authors&gt;&lt;/contributors&gt;&lt;added-date format="utc"&gt;1634684332&lt;/added-date&gt;&lt;ref-type name="Conference Proceeding"&gt;10&lt;/ref-type&gt;&lt;rec-number&gt;37&lt;/rec-number&gt;&lt;publisher&gt;IEEE&lt;/publisher&gt;&lt;last-updated-date format="utc"&gt;1634684333&lt;/last-updated-date&gt;&lt;electronic-resource-num&gt;10.1109/greentech46478.2020.9289803&lt;/electronic-resource-num&gt;&lt;/record&gt;&lt;/Cite&gt;&lt;/EndNote&gt;</w:instrText>
+      </w:r>
+      <w:r>
+        <w:rPr>
+          <w:lang w:eastAsia="en-US"/>
+        </w:rPr>
+        <w:fldChar w:fldCharType="separate"/>
+      </w:r>
+      <w:r>
+        <w:rPr>
+          <w:noProof/>
+          <w:lang w:eastAsia="en-US"/>
+        </w:rPr>
+        <w:t>[12]</w:t>
+      </w:r>
+      <w:r>
+        <w:rPr>
+          <w:lang w:eastAsia="en-US"/>
+        </w:rPr>
+        <w:fldChar w:fldCharType="end"/>
+      </w:r>
+      <w:r>
+        <w:rPr>
+          <w:lang w:eastAsia="en-US"/>
+        </w:rPr>
+        <w:t xml:space="preserve"> measured the computational cost of validating a transaction </w:t>
+      </w:r>
+      <w:r>
+        <w:rPr>
+          <w:lang w:eastAsia="en-US"/>
+        </w:rPr>
+        <w:t xml:space="preserve">on an IOTA node, and gave it an exceptional rating in comparison to other protocols such as Bitcoin, Ethereum and Visa. </w:t>
+      </w:r>
+    </w:p>
+    <w:p>
+      <w:pPr>
+        <w:spacing w:line="360" w:lineRule="auto"/>
+        <w:jc w:val="both"/>
+        <w:rPr>
+          <w:lang w:eastAsia="en-US"/>
+        </w:rPr>
+      </w:pPr>
+    </w:p>
+    <w:p>
+      <w:pPr>
+        <w:spacing w:line="360" w:lineRule="auto"/>
+        <w:jc w:val="both"/>
+        <w:rPr>
+          <w:lang w:eastAsia="en-US"/>
+        </w:rPr>
+      </w:pPr>
+      <w:r>
+        <w:rPr>
+          <w:lang w:eastAsia="en-US"/>
+        </w:rPr>
+        <w:t xml:space="preserve">Devices do not necessarily have to run as </w:t>
+      </w:r>
+      <w:r>
+        <w:rPr>
+          <w:i/>
+          <w:iCs/>
+          <w:lang w:eastAsia="en-US"/>
+        </w:rPr>
+        <w:t xml:space="preserve">full </w:t>
+      </w:r>
+      <w:r>
+        <w:rPr>
+          <w:i/>
+          <w:iCs/>
+          <w:lang w:eastAsia="en-US"/>
+        </w:rPr>
+        <w:t>nodes</w:t>
+      </w:r>
+      <w:r>
+        <w:rPr>
+          <w:lang w:eastAsia="en-US"/>
+        </w:rPr>
+        <w:t xml:space="preserve"> (nodes that validate transactions and store the ledger state)</w:t>
+      </w:r>
+      <w:r>
+        <w:rPr>
+          <w:lang w:eastAsia="en-US"/>
+        </w:rPr>
+        <w:t xml:space="preserve"> </w:t>
+      </w:r>
+      <w:r>
+        <w:rPr>
+          <w:lang w:eastAsia="en-US"/>
+        </w:rPr>
+        <w:t xml:space="preserve">to contribute to the network; devices can connect to any </w:t>
+      </w:r>
+      <w:r>
+        <w:rPr>
+          <w:lang w:eastAsia="en-US"/>
+        </w:rPr>
+        <w:t xml:space="preserve">full </w:t>
+      </w:r>
+      <w:r>
+        <w:rPr>
+          <w:lang w:eastAsia="en-US"/>
+        </w:rPr>
+        <w:t>node</w:t>
+      </w:r>
+      <w:r>
+        <w:rPr>
+          <w:lang w:eastAsia="en-US"/>
+        </w:rPr>
+        <w:t xml:space="preserve"> as an endpoint using the IOTA client libraries. </w:t>
+      </w:r>
+      <w:r>
+        <w:rPr>
+          <w:lang w:eastAsia="en-US"/>
+        </w:rPr>
+        <w:t xml:space="preserve">These are called </w:t>
+      </w:r>
+      <w:r>
+        <w:rPr>
+          <w:i/>
+          <w:iCs/>
+          <w:lang w:eastAsia="en-US"/>
+        </w:rPr>
+        <w:t>light nodes</w:t>
+      </w:r>
+      <w:r>
+        <w:rPr>
+          <w:lang w:eastAsia="en-US"/>
+        </w:rPr>
+        <w:t>.</w:t>
+      </w:r>
+      <w:r>
+        <w:rPr>
+          <w:lang w:eastAsia="en-US"/>
+        </w:rPr>
+        <w:t xml:space="preserve"> Distributing these connections among full nodes becomes a</w:t>
+      </w:r>
+      <w:r>
+        <w:rPr>
+          <w:lang w:eastAsia="en-US"/>
+        </w:rPr>
+        <w:t xml:space="preserve">n issue for network optimisation.  </w:t>
+      </w:r>
+      <w:proofErr w:type="spellStart"/>
+      <w:r>
+        <w:rPr>
+          <w:lang w:eastAsia="en-US"/>
+        </w:rPr>
+        <w:t>Hellani</w:t>
+      </w:r>
+      <w:proofErr w:type="spellEnd"/>
+      <w:r>
+        <w:rPr>
+          <w:lang w:eastAsia="en-US"/>
+        </w:rPr>
+        <w:t xml:space="preserve"> </w:t>
+      </w:r>
+      <w:r>
+        <w:rPr>
+          <w:i/>
+          <w:iCs/>
+          <w:lang w:eastAsia="en-US"/>
+        </w:rPr>
+        <w:t xml:space="preserve">et al. </w:t>
+      </w:r>
+      <w:r>
+        <w:rPr>
+          <w:lang w:eastAsia="en-US"/>
+        </w:rPr>
+        <w:fldChar w:fldCharType="begin"/>
+      </w:r>
+      <w:r>
+        <w:rPr>
+          <w:lang w:eastAsia="en-US"/>
+        </w:rPr>
+        <w:instrText xml:space="preserve"> ADDIN EN.CITE &lt;EndNote&gt;&lt;Cite&gt;&lt;Author&gt;Hellani&lt;/Author&gt;&lt;Year&gt;2021&lt;/Year&gt;&lt;IDText&gt;Computing Resource Allocation Scheme for DAG-Based IOTA Nodes&lt;/IDText&gt;&lt;DisplayText&gt;[27]&lt;/DisplayText&gt;&lt;record&gt;&lt;dates&gt;&lt;pub-dates&gt;&lt;date&gt;2021-07-09&lt;/date&gt;&lt;/pub-dates&gt;&lt;year&gt;2021&lt;/year&gt;&lt;/dates&gt;&lt;isbn&gt;1424-8220&lt;/isbn&gt;&lt;titles&gt;&lt;title&gt;Computing Resource Allocation Scheme for DAG-Based IOTA Nodes&lt;/title&gt;&lt;secondary-title&gt;Sensors&lt;/secondary-title&gt;&lt;/titles&gt;&lt;pages&gt;4703&lt;/pages&gt;&lt;number&gt;14&lt;/number&gt;&lt;access-date&gt;2021-12-02T05:27:03&lt;/access-date&gt;&lt;contributors&gt;&lt;authors&gt;&lt;author&gt;Hellani, Houssein&lt;/author&gt;&lt;author&gt;Sliman, Layth&lt;/author&gt;&lt;author&gt;Samhat, Abed Ellatif&lt;/author&gt;&lt;author&gt;Exposito, Ernesto&lt;/author&gt;&lt;/authors&gt;&lt;/contributors&gt;&lt;added-date format="utc"&gt;1638422831&lt;/added-date&gt;&lt;ref-type name="Journal Article"&gt;17&lt;/ref-type&gt;&lt;rec-number&gt;76&lt;/rec-number&gt;&lt;publisher&gt;MDPI AG&lt;/publisher&gt;&lt;last-updated-date format="utc"&gt;1638422832&lt;/last-updated-date&gt;&lt;electronic-resource-num&gt;10.3390/s21144703&lt;/electronic-resource-num&gt;&lt;volume&gt;21&lt;/volume&gt;&lt;/record&gt;&lt;/Cite&gt;&lt;/EndNote&gt;</w:instrText>
+      </w:r>
+      <w:r>
+        <w:rPr>
+          <w:lang w:eastAsia="en-US"/>
+        </w:rPr>
+        <w:fldChar w:fldCharType="separate"/>
+      </w:r>
+      <w:r>
+        <w:rPr>
+          <w:noProof/>
+          <w:lang w:eastAsia="en-US"/>
+        </w:rPr>
+        <w:t>[27]</w:t>
+      </w:r>
+      <w:r>
+        <w:rPr>
+          <w:lang w:eastAsia="en-US"/>
+        </w:rPr>
+        <w:fldChar w:fldCharType="end"/>
+      </w:r>
+      <w:r>
+        <w:rPr>
+          <w:lang w:eastAsia="en-US"/>
+        </w:rPr>
+        <w:t xml:space="preserve"> </w:t>
+      </w:r>
+      <w:r>
+        <w:rPr>
+          <w:lang w:eastAsia="en-US"/>
+        </w:rPr>
+        <w:t xml:space="preserve">created a load balancer for IOTA light nodes to improve balancing of data traffic among full nodes based on number of current active connections. </w:t>
+      </w:r>
+    </w:p>
+    <w:p>
+      <w:pPr>
+        <w:spacing w:line="360" w:lineRule="auto"/>
+        <w:jc w:val="both"/>
+        <w:rPr>
+          <w:lang w:eastAsia="en-US"/>
+        </w:rPr>
+      </w:pPr>
+    </w:p>
+    <w:p>
+      <w:pPr>
+        <w:spacing w:line="360" w:lineRule="auto"/>
+        <w:jc w:val="both"/>
+        <w:rPr>
+          <w:lang w:eastAsia="en-US"/>
+        </w:rPr>
+      </w:pPr>
+    </w:p>
+    <w:p>
+      <w:pPr>
+        <w:spacing w:line="360" w:lineRule="auto"/>
+        <w:jc w:val="both"/>
+        <w:rPr>
+          <w:lang w:eastAsia="en-US"/>
+        </w:rPr>
+      </w:pPr>
+      <w:r>
+        <w:rPr>
+          <w:lang w:eastAsia="en-US"/>
+        </w:rPr>
+        <w:lastRenderedPageBreak/>
+        <w:t xml:space="preserve">In the context of V2X technologies, vehicles could operate as </w:t>
+      </w:r>
+      <w:r>
+        <w:rPr>
+          <w:lang w:eastAsia="en-US"/>
+        </w:rPr>
+        <w:t xml:space="preserve">either </w:t>
+      </w:r>
+      <w:r>
+        <w:rPr>
+          <w:lang w:eastAsia="en-US"/>
+        </w:rPr>
+        <w:t xml:space="preserve">a </w:t>
+      </w:r>
+      <w:r>
+        <w:rPr>
+          <w:lang w:eastAsia="en-US"/>
+        </w:rPr>
+        <w:t xml:space="preserve">light </w:t>
+      </w:r>
+      <w:r>
+        <w:rPr>
+          <w:lang w:eastAsia="en-US"/>
+        </w:rPr>
+        <w:t xml:space="preserve">node </w:t>
+      </w:r>
+      <w:r>
+        <w:rPr>
+          <w:lang w:eastAsia="en-US"/>
+        </w:rPr>
+        <w:t xml:space="preserve">or a full node </w:t>
+      </w:r>
+      <w:r>
+        <w:rPr>
+          <w:lang w:eastAsia="en-US"/>
+        </w:rPr>
+        <w:t xml:space="preserve">in the IOTA network, allowing themselves to submit transactions to </w:t>
+      </w:r>
+      <w:r>
+        <w:rPr>
+          <w:lang w:eastAsia="en-US"/>
+        </w:rPr>
+        <w:t xml:space="preserve">read and write messages to the tangle. </w:t>
+      </w:r>
+    </w:p>
+    <w:p>
+      <w:pPr>
+        <w:spacing w:line="360" w:lineRule="auto"/>
+        <w:jc w:val="both"/>
+        <w:rPr>
+          <w:lang w:eastAsia="en-US"/>
+        </w:rPr>
+      </w:pPr>
+    </w:p>
+    <w:p>
+      <w:pPr>
+        <w:pStyle w:val="Heading3"/>
+      </w:pPr>
+      <w:r>
+        <w:t xml:space="preserve">IOTA </w:t>
+      </w:r>
+      <w:r>
+        <w:t>Transactions</w:t>
+      </w:r>
+    </w:p>
+    <w:p>
+      <w:pPr>
+        <w:rPr>
+          <w:lang w:eastAsia="en-US"/>
+        </w:rPr>
+      </w:pPr>
+    </w:p>
+    <w:p>
+      <w:pPr>
+        <w:spacing w:line="360" w:lineRule="auto"/>
+        <w:jc w:val="both"/>
+        <w:rPr>
+          <w:b/>
+          <w:bCs/>
+          <w:lang w:eastAsia="en-US"/>
+        </w:rPr>
+      </w:pPr>
+    </w:p>
+    <w:p>
+      <w:pPr>
+        <w:spacing w:line="360" w:lineRule="auto"/>
+        <w:jc w:val="both"/>
+        <w:rPr>
+          <w:b/>
+          <w:bCs/>
+          <w:lang w:eastAsia="en-US"/>
+        </w:rPr>
+      </w:pPr>
+    </w:p>
+    <w:p>
+      <w:pPr>
+        <w:pStyle w:val="Heading3"/>
+      </w:pPr>
+      <w:r>
+        <w:t>The Tangle</w:t>
+      </w:r>
+      <w:r>
+        <w:t xml:space="preserve"> (The IOTA Ledger) </w:t>
+      </w:r>
+      <w:r>
+        <w:t xml:space="preserve"> </w:t>
+      </w:r>
+    </w:p>
+    <w:p>
+      <w:pPr>
+        <w:spacing w:line="360" w:lineRule="auto"/>
+        <w:jc w:val="both"/>
+        <w:rPr>
+          <w:lang w:eastAsia="en-US"/>
+        </w:rPr>
+      </w:pPr>
+      <w:r>
+        <w:rPr>
+          <w:lang w:eastAsia="en-US"/>
+        </w:rPr>
+        <w:t xml:space="preserve">The Tangle is the ledger for storing these transactions in such a way that they become immutably </w:t>
+      </w:r>
+      <w:r>
+        <w:rPr>
+          <w:lang w:eastAsia="en-US"/>
+        </w:rPr>
+        <w:t xml:space="preserve">and cryptographically </w:t>
+      </w:r>
+      <w:r>
+        <w:rPr>
+          <w:lang w:eastAsia="en-US"/>
+        </w:rPr>
+        <w:t xml:space="preserve">linked in a tree-like </w:t>
+      </w:r>
+      <w:r>
+        <w:rPr>
+          <w:lang w:eastAsia="en-US"/>
+        </w:rPr>
+        <w:t>graph</w:t>
+      </w:r>
+      <w:r>
+        <w:rPr>
+          <w:lang w:eastAsia="en-US"/>
+        </w:rPr>
+        <w:t>. Th</w:t>
+      </w:r>
+      <w:r>
+        <w:rPr>
+          <w:lang w:eastAsia="en-US"/>
+        </w:rPr>
+        <w:t>is</w:t>
+      </w:r>
+      <w:r>
+        <w:rPr>
+          <w:lang w:eastAsia="en-US"/>
+        </w:rPr>
+        <w:t xml:space="preserve"> graph </w:t>
+      </w:r>
+      <w:r>
+        <w:rPr>
+          <w:lang w:eastAsia="en-US"/>
+        </w:rPr>
+        <w:t xml:space="preserve">consists of vertices and </w:t>
+      </w:r>
+      <w:r>
+        <w:rPr>
+          <w:lang w:eastAsia="en-US"/>
+        </w:rPr>
+        <w:t xml:space="preserve">directed </w:t>
+      </w:r>
+      <w:r>
+        <w:rPr>
+          <w:lang w:eastAsia="en-US"/>
+        </w:rPr>
+        <w:t xml:space="preserve">edges and </w:t>
+      </w:r>
+      <w:r>
+        <w:rPr>
+          <w:lang w:eastAsia="en-US"/>
+        </w:rPr>
+        <w:t xml:space="preserve">grows in only one direction (“Directed”) </w:t>
+      </w:r>
+      <w:r>
+        <w:rPr>
+          <w:lang w:eastAsia="en-US"/>
+        </w:rPr>
+        <w:t xml:space="preserve">and never connects with its genesis edge </w:t>
+      </w:r>
+      <w:r>
+        <w:rPr>
+          <w:lang w:eastAsia="en-US"/>
+        </w:rPr>
+        <w:t>(“</w:t>
+      </w:r>
+      <w:r>
+        <w:rPr>
+          <w:lang w:eastAsia="en-US"/>
+        </w:rPr>
+        <w:t>Acyclic</w:t>
+      </w:r>
+      <w:r>
+        <w:rPr>
+          <w:lang w:eastAsia="en-US"/>
+        </w:rPr>
+        <w:t>”)</w:t>
+      </w:r>
+      <w:r>
+        <w:rPr>
+          <w:lang w:eastAsia="en-US"/>
+        </w:rPr>
+        <w:t xml:space="preserve">. IOTA takes advantage of this structure, combined with numerous cryptography techniques to create </w:t>
+      </w:r>
+      <w:r>
+        <w:rPr>
+          <w:lang w:eastAsia="en-US"/>
+        </w:rPr>
+        <w:t>its</w:t>
+      </w:r>
+      <w:r>
+        <w:rPr>
+          <w:lang w:eastAsia="en-US"/>
+        </w:rPr>
+        <w:t xml:space="preserve"> ledger of transactions.</w:t>
+      </w:r>
+      <w:r>
+        <w:rPr>
+          <w:lang w:eastAsia="en-US"/>
+        </w:rPr>
+        <w:t xml:space="preserve"> Each vertex in the graph represents a transaction and each directed edge represents a transaction confirmation.</w:t>
+      </w:r>
+    </w:p>
+    <w:p>
+      <w:pPr>
+        <w:spacing w:line="360" w:lineRule="auto"/>
+        <w:jc w:val="both"/>
+        <w:rPr>
+          <w:lang w:eastAsia="en-US"/>
+        </w:rPr>
+      </w:pPr>
+    </w:p>
+    <w:p>
+      <w:pPr>
+        <w:spacing w:line="360" w:lineRule="auto"/>
+        <w:jc w:val="both"/>
+        <w:rPr>
+          <w:lang w:eastAsia="en-US"/>
+        </w:rPr>
+      </w:pPr>
+      <w:r>
+        <w:rPr>
+          <w:lang w:eastAsia="en-US"/>
+        </w:rPr>
+        <w:t>Transactions are added to the Tangle as follows:</w:t>
+      </w:r>
+    </w:p>
+    <w:p>
+      <w:pPr>
+        <w:spacing w:line="360" w:lineRule="auto"/>
+        <w:jc w:val="both"/>
+        <w:rPr>
+          <w:lang w:eastAsia="en-US"/>
+        </w:rPr>
+      </w:pPr>
+      <w:r>
+        <w:rPr>
+          <w:lang w:eastAsia="en-US"/>
+        </w:rPr>
+        <w:t xml:space="preserve">When a new transaction </w:t>
+      </w:r>
+    </w:p>
+    <w:p>
+      <w:pPr>
+        <w:spacing w:line="360" w:lineRule="auto"/>
+        <w:jc w:val="both"/>
+        <w:rPr>
+          <w:lang w:eastAsia="en-US"/>
+        </w:rPr>
+      </w:pPr>
+    </w:p>
+    <w:p>
+      <w:r>
+        <w:rPr>
+          <w:noProof/>
+        </w:rPr>
+        <mc:AlternateContent>
+          <mc:Choice Requires="wps">
+            <w:drawing>
+              <wp:anchor distT="0" distB="0" distL="114300" distR="114300" simplePos="0" relativeHeight="251659264" behindDoc="0" locked="0" layoutInCell="1" allowOverlap="1" wp14:anchorId="0C9C05F8" wp14:editId="41197C77">
+                <wp:simplePos x="0" y="0"/>
+                <wp:positionH relativeFrom="column">
+                  <wp:posOffset>1097074</wp:posOffset>
+                </wp:positionH>
+                <wp:positionV relativeFrom="paragraph">
+                  <wp:posOffset>532</wp:posOffset>
+                </wp:positionV>
+                <wp:extent cx="1037968" cy="626076"/>
+                <wp:effectExtent l="0" t="0" r="3810" b="0"/>
+                <wp:wrapNone/>
+                <wp:docPr id="4" name="Rectangle 4"/>
+                <wp:cNvGraphicFramePr/>
+                <a:graphic xmlns:a="http://schemas.openxmlformats.org/drawingml/2006/main">
+                  <a:graphicData uri="http://schemas.microsoft.com/office/word/2010/wordprocessingShape">
+                    <wps:wsp>
+                      <wps:cNvSpPr/>
+                      <wps:spPr>
+                        <a:xfrm>
+                          <a:off x="0" y="0"/>
+                          <a:ext cx="1037968" cy="626076"/>
+                        </a:xfrm>
+                        <a:prstGeom prst="rect">
+                          <a:avLst/>
+                        </a:prstGeom>
+                        <a:solidFill>
+                          <a:schemeClr val="bg1"/>
+                        </a:solidFill>
+                        <a:ln>
+                          <a:noFill/>
+                        </a:ln>
+                      </wps:spPr>
+                      <wps:style>
+                        <a:lnRef idx="2">
+                          <a:schemeClr val="accent1">
+                            <a:shade val="50000"/>
+                          </a:schemeClr>
+                        </a:lnRef>
+                        <a:fillRef idx="1">
+                          <a:schemeClr val="accent1"/>
+                        </a:fillRef>
+                        <a:effectRef idx="0">
+                          <a:schemeClr val="accent1"/>
+                        </a:effectRef>
+                        <a:fontRef idx="minor">
+                          <a:schemeClr val="lt1"/>
+                        </a:fontRef>
+                      </wps:style>
+                      <wps:bodyPr rot="0" spcFirstLastPara="0" vertOverflow="overflow" horzOverflow="overflow" vert="horz" wrap="square" lIns="91440" tIns="45720" rIns="91440" bIns="45720" numCol="1" spcCol="0" rtlCol="0" fromWordArt="0" anchor="ctr" anchorCtr="0" forceAA="0" compatLnSpc="1">
+                        <a:prstTxWarp prst="textNoShape">
+                          <a:avLst/>
+                        </a:prstTxWarp>
+                        <a:noAutofit/>
+                      </wps:bodyPr>
+                    </wps:wsp>
+                  </a:graphicData>
+                </a:graphic>
+              </wp:anchor>
+            </w:drawing>
+          </mc:Choice>
+          <mc:Fallback>
+            <w:pict>
+              <v:rect w14:anchorId="327ACCDF" id="Rectangle 4" o:spid="_x0000_s1026" style="position:absolute;margin-left:86.4pt;margin-top:.05pt;width:81.75pt;height:49.3pt;z-index:251659264;visibility:visible;mso-wrap-style:square;mso-wrap-distance-left:9pt;mso-wrap-distance-top:0;mso-wrap-distance-right:9pt;mso-wrap-distance-bottom:0;mso-position-horizontal:absolute;mso-position-horizontal-relative:text;mso-position-vertical:absolute;mso-position-vertical-relative:text;v-text-anchor:middle" o:gfxdata="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" fillcolor="white [3212]" stroked="f" strokeweight="2pt"/>
+            </w:pict>
+          </mc:Fallback>
+        </mc:AlternateContent>
+      </w:r>
+      <w:r>
+        <w:fldChar w:fldCharType="begin"/>
+      </w:r>
+      <w:r>
+        <w:instrText xml:space="preserve"> INCLUDEPICTURE "https://camo.githubusercontent.com/0a2ededcc31f7e319712b050d84d139435b7416537ea02b79ddd47ba4a124892/68747470733a2f2f692e696d6775722e636f6d2f6e4a45453647702e706e67" \* MERGEFORMATINET </w:instrText>
+      </w:r>
+      <w:r>
+        <w:fldChar w:fldCharType="separate"/>
+      </w:r>
+      <w:r>
+        <w:rPr>
+          <w:noProof/>
+        </w:rPr>
+        <w:drawing>
+          <wp:inline distT="0" distB="0" distL="0" distR="0" wp14:anchorId="42334EDC" wp14:editId="15DCFAF0">
+            <wp:extent cx="5400040" cy="2599055"/>
+            <wp:effectExtent l="0" t="0" r="0" b="4445"/>
+            <wp:docPr id="3" name="Picture 3" descr="Imgur"/>
+            <wp:cNvGraphicFramePr>
+              <a:graphicFrameLocks xmlns:a="http://schemas.openxmlformats.org/drawingml/2006/main" noChangeAspect="1"/>
+            </wp:cNvGraphicFramePr>
+            <a:graphic xmlns:a="http://schemas.openxmlformats.org/drawingml/2006/main">
+              <a:graphicData uri="http://schemas.openxmlformats.org/drawingml/2006/picture">
+                <pic:pic xmlns:pic="http://schemas.openxmlformats.org/drawingml/2006/picture">
+                  <pic:nvPicPr>
+                    <pic:cNvPr id="0" name="Picture 1" descr="Imgur"/>
+                    <pic:cNvPicPr>
+                      <a:picLocks noChangeAspect="1" noChangeArrowheads="1"/>
+                    </pic:cNvPicPr>
+                  </pic:nvPicPr>
+                  <pic:blipFill>
+                    <a:blip r:embed="rId19" cstate="print">
+                      <a:extLst>
+                        <a:ext uri="{28A0092B-C50C-407E-A947-70E740481C1C}">
+                          <a14:useLocalDpi xmlns:a14="http://schemas.microsoft.com/office/drawing/2010/main" val="0"/>
+                        </a:ext>
+                      </a:extLst>
+                    </a:blip>
+                    <a:srcRect/>
+                    <a:stretch>
+                      <a:fillRect/>
+                    </a:stretch>
+                  </pic:blipFill>
+                  <pic:spPr bwMode="auto">
+                    <a:xfrm>
+                      <a:off x="0" y="0"/>
+                      <a:ext cx="5400040" cy="2599055"/>
+                    </a:xfrm>
+                    <a:prstGeom prst="rect">
+                      <a:avLst/>
+                    </a:prstGeom>
+                    <a:noFill/>
+                    <a:ln>
+                      <a:noFill/>
+                    </a:ln>
+                  </pic:spPr>
+                </pic:pic>
+              </a:graphicData>
+            </a:graphic>
+          </wp:inline>
+        </w:drawing>
+      </w:r>
+      <w:r>
+        <w:fldChar w:fldCharType="end"/>
+      </w:r>
+    </w:p>
+    <w:p>
+      <w:pPr>
+        <w:spacing w:line="360" w:lineRule="auto"/>
+        <w:jc w:val="both"/>
+        <w:rPr>
+          <w:lang w:eastAsia="en-US"/>
+        </w:rPr>
+      </w:pPr>
+      <w:r>
+        <w:rPr>
+          <w:lang w:eastAsia="en-US"/>
+        </w:rPr>
+        <w:t xml:space="preserve">Figure X: </w:t>
+      </w:r>
+      <w:r>
+        <w:rPr>
+          <w:lang w:eastAsia="en-US"/>
+        </w:rPr>
+        <w:t xml:space="preserve">The Tangle structure </w:t>
+      </w:r>
+      <w:r>
+        <w:rPr>
+          <w:lang w:eastAsia="en-US"/>
+        </w:rPr>
+        <w:t xml:space="preserve">  </w:t>
+      </w:r>
+      <w:hyperlink r:id="rId20" w:history="1">
+        <w:r>
+          <w:rPr>
+            <w:rStyle w:val="Hyperlink"/>
+            <w:lang w:eastAsia="en-US"/>
+          </w:rPr>
+          <w:t>Link</w:t>
+        </w:r>
+      </w:hyperlink>
+    </w:p>
+    <w:p>
+      <w:pPr>
+        <w:spacing w:line="360" w:lineRule="auto"/>
+        <w:jc w:val="both"/>
+        <w:rPr>
+          <w:lang w:eastAsia="en-US"/>
+        </w:rPr>
+      </w:pPr>
+    </w:p>
+    <w:p>
+      <w:pPr>
+        <w:spacing w:line="360" w:lineRule="auto"/>
+        <w:jc w:val="both"/>
+        <w:rPr>
+          <w:lang w:eastAsia="en-US"/>
+        </w:rPr>
+      </w:pPr>
+    </w:p>
+    <w:p>
+      <w:pPr>
+        <w:spacing w:line="360" w:lineRule="auto"/>
+        <w:jc w:val="both"/>
+        <w:rPr>
+          <w:lang w:eastAsia="en-US"/>
+        </w:rPr>
+      </w:pPr>
+    </w:p>
+    <w:p>
+      <w:pPr>
+        <w:spacing w:line="360" w:lineRule="auto"/>
+        <w:jc w:val="both"/>
+        <w:rPr>
+          <w:lang w:eastAsia="en-US"/>
+        </w:rPr>
+      </w:pPr>
+    </w:p>
+    <w:p>
+      <w:pPr>
+        <w:spacing w:line="360" w:lineRule="auto"/>
+        <w:jc w:val="both"/>
+        <w:rPr>
+          <w:lang w:eastAsia="en-US"/>
+        </w:rPr>
+      </w:pPr>
+      <w:r>
+        <w:rPr>
+          <w:lang w:eastAsia="en-US"/>
+        </w:rPr>
+        <w:t xml:space="preserve">Participating nodes in the network act as gatekeepers to the Tangle. </w:t>
+      </w:r>
+    </w:p>
+    <w:p>
+      <w:pPr>
+        <w:spacing w:line="360" w:lineRule="auto"/>
+        <w:jc w:val="both"/>
+        <w:rPr>
+          <w:lang w:eastAsia="en-US"/>
+        </w:rPr>
+      </w:pPr>
+    </w:p>
+    <w:p>
+      <w:pPr>
+        <w:spacing w:line="360" w:lineRule="auto"/>
+        <w:jc w:val="both"/>
+        <w:rPr>
+          <w:lang w:eastAsia="en-US"/>
+        </w:rPr>
+      </w:pPr>
+    </w:p>
+    <w:p>
+      <w:pPr>
+        <w:spacing w:line="360" w:lineRule="auto"/>
+        <w:jc w:val="both"/>
+        <w:rPr>
+          <w:lang w:eastAsia="en-US"/>
+        </w:rPr>
+      </w:pPr>
+      <w:r>
+        <w:rPr>
+          <w:lang w:eastAsia="en-US"/>
+        </w:rPr>
+        <w:t xml:space="preserve">  </w:t>
+      </w:r>
+      <w:r>
+        <w:rPr>
+          <w:lang w:eastAsia="en-US"/>
+        </w:rPr>
+        <w:t xml:space="preserve">The ledger for storing transactions  is stored on each node </w:t>
+      </w:r>
+    </w:p>
+    <w:p>
+      <w:pPr>
+        <w:spacing w:line="360" w:lineRule="auto"/>
+        <w:jc w:val="both"/>
+        <w:rPr>
+          <w:lang w:eastAsia="en-US"/>
+        </w:rPr>
+      </w:pPr>
+    </w:p>
+    <w:p>
+      <w:pPr>
+        <w:pStyle w:val="Heading3"/>
+      </w:pPr>
+      <w:r>
+        <w:t>IOTA Products</w:t>
+      </w:r>
+    </w:p>
+    <w:p>
+      <w:pPr>
+        <w:spacing w:line="360" w:lineRule="auto"/>
+        <w:rPr>
+          <w:lang w:eastAsia="en-US"/>
+        </w:rPr>
+      </w:pPr>
+      <w:r>
+        <w:rPr>
+          <w:lang w:eastAsia="en-US"/>
+        </w:rPr>
+        <w:t xml:space="preserve">IOTA has a number of product offerings, layer 2 applications built on top of the framework. </w:t>
+      </w:r>
+    </w:p>
+    <w:p>
+      <w:pPr>
+        <w:rPr>
+          <w:lang w:eastAsia="en-US"/>
+        </w:rPr>
+      </w:pPr>
+    </w:p>
+    <w:p>
+      <w:pPr>
+        <w:pStyle w:val="Heading4"/>
+      </w:pPr>
+      <w:r>
+        <w:t xml:space="preserve">IOTA Access </w:t>
+      </w:r>
+    </w:p>
+    <w:p>
+      <w:pPr>
+        <w:pStyle w:val="Heading4"/>
+      </w:pPr>
+      <w:r>
+        <w:t xml:space="preserve">IOTA Streams </w:t>
+      </w:r>
+    </w:p>
+    <w:p>
+      <w:pPr>
+        <w:pStyle w:val="Heading4"/>
+      </w:pPr>
+      <w:r>
+        <w:t xml:space="preserve">IOTA </w:t>
+      </w:r>
+      <w:r>
+        <w:t>Identity</w:t>
+      </w:r>
+    </w:p>
+    <w:p>
+      <w:pPr>
+        <w:rPr>
+          <w:lang w:eastAsia="en-US"/>
+        </w:rPr>
+      </w:pPr>
+    </w:p>
+    <w:p>
+      <w:pPr>
+        <w:rPr>
+          <w:lang w:eastAsia="en-US"/>
+        </w:rPr>
+      </w:pPr>
+    </w:p>
+    <w:p>
+      <w:pPr>
+        <w:spacing w:line="360" w:lineRule="auto"/>
+        <w:jc w:val="both"/>
+        <w:rPr>
+          <w:lang w:eastAsia="en-US"/>
+        </w:rPr>
+      </w:pPr>
+    </w:p>
+    <w:p>
+      <w:pPr>
+        <w:spacing w:line="360" w:lineRule="auto"/>
+        <w:jc w:val="both"/>
+        <w:rPr>
+          <w:lang w:eastAsia="en-US"/>
+        </w:rPr>
+      </w:pPr>
+    </w:p>
+    <w:p>
+      <w:pPr>
+        <w:spacing w:line="360" w:lineRule="auto"/>
+        <w:jc w:val="both"/>
+        <w:rPr>
+          <w:lang w:eastAsia="en-US"/>
+        </w:rPr>
+      </w:pPr>
+    </w:p>
+    <w:p>
+      <w:pPr>
+        <w:spacing w:line="360" w:lineRule="auto"/>
+        <w:jc w:val="both"/>
+        <w:rPr>
+          <w:lang w:eastAsia="en-US"/>
+        </w:rPr>
+      </w:pPr>
+    </w:p>
+    <w:p>
+      <w:pPr>
+        <w:spacing w:line="360" w:lineRule="auto"/>
+        <w:jc w:val="both"/>
+        <w:rPr>
+          <w:lang w:eastAsia="en-US"/>
+        </w:rPr>
+      </w:pPr>
+    </w:p>
+    <w:p>
+      <w:pPr>
+        <w:spacing w:line="360" w:lineRule="auto"/>
+        <w:jc w:val="both"/>
+        <w:rPr>
+          <w:lang w:eastAsia="en-US"/>
+        </w:rPr>
+      </w:pPr>
+    </w:p>
+    <w:p>
+      <w:pPr>
+        <w:spacing w:line="360" w:lineRule="auto"/>
+        <w:jc w:val="both"/>
+        <w:rPr>
+          <w:lang w:eastAsia="en-US"/>
+        </w:rPr>
+      </w:pPr>
+    </w:p>
+    <w:p>
+      <w:pPr>
+        <w:spacing w:line="360" w:lineRule="auto"/>
+        <w:jc w:val="both"/>
+        <w:rPr>
+          <w:lang w:eastAsia="en-US"/>
+        </w:rPr>
+      </w:pPr>
+    </w:p>
+    <w:p>
+      <w:pPr>
+        <w:spacing w:line="360" w:lineRule="auto"/>
+        <w:jc w:val="both"/>
+        <w:rPr>
+          <w:lang w:eastAsia="en-US"/>
+        </w:rPr>
+      </w:pPr>
+    </w:p>
+    <w:p>
+      <w:pPr>
+        <w:spacing w:line="360" w:lineRule="auto"/>
+        <w:jc w:val="both"/>
+        <w:rPr>
+          <w:lang w:eastAsia="en-US"/>
+        </w:rPr>
+      </w:pPr>
+    </w:p>
+    <w:p>
+      <w:pPr>
+        <w:spacing w:line="360" w:lineRule="auto"/>
+        <w:jc w:val="both"/>
+        <w:rPr>
+          <w:lang w:eastAsia="en-US"/>
+        </w:rPr>
+      </w:pPr>
+    </w:p>
+    <w:p>
+      <w:pPr>
+        <w:spacing w:line="360" w:lineRule="auto"/>
+        <w:jc w:val="both"/>
+        <w:rPr>
+          <w:lang w:eastAsia="en-US"/>
+        </w:rPr>
+      </w:pPr>
+    </w:p>
+    <w:p>
+      <w:pPr>
+        <w:spacing w:line="360" w:lineRule="auto"/>
+        <w:jc w:val="both"/>
+        <w:rPr>
+          <w:lang w:eastAsia="en-US"/>
+        </w:rPr>
+      </w:pPr>
+    </w:p>
+    <w:p>
+      <w:pPr>
+        <w:spacing w:line="360" w:lineRule="auto"/>
+        <w:jc w:val="both"/>
+        <w:rPr>
+          <w:lang w:eastAsia="en-US"/>
+        </w:rPr>
+      </w:pPr>
+    </w:p>
+    <w:p>
+      <w:pPr>
+        <w:spacing w:line="360" w:lineRule="auto"/>
+        <w:jc w:val="both"/>
+        <w:rPr>
+          <w:lang w:eastAsia="en-US"/>
+        </w:rPr>
+      </w:pPr>
+    </w:p>
+    <w:p>
+      <w:pPr>
+        <w:spacing w:line="360" w:lineRule="auto"/>
+        <w:jc w:val="both"/>
+        <w:rPr>
+          <w:lang w:eastAsia="en-US"/>
+        </w:rPr>
+      </w:pPr>
+    </w:p>
+    <w:p>
+      <w:pPr>
+        <w:spacing w:line="360" w:lineRule="auto"/>
+        <w:jc w:val="both"/>
+        <w:rPr>
+          <w:lang w:eastAsia="en-US"/>
+        </w:rPr>
+      </w:pPr>
+    </w:p>
+    <w:p>
+      <w:pPr>
+        <w:spacing w:line="360" w:lineRule="auto"/>
+        <w:jc w:val="both"/>
+        <w:rPr>
+          <w:lang w:eastAsia="en-US"/>
+        </w:rPr>
+      </w:pPr>
+    </w:p>
+    <w:p>
+      <w:pPr>
+        <w:spacing w:line="360" w:lineRule="auto"/>
+        <w:jc w:val="both"/>
+        <w:rPr>
+          <w:lang w:eastAsia="en-US"/>
+        </w:rPr>
+      </w:pPr>
+    </w:p>
+    <w:p>
+      <w:pPr>
+        <w:spacing w:line="360" w:lineRule="auto"/>
+        <w:jc w:val="both"/>
+        <w:rPr>
+          <w:lang w:eastAsia="en-US"/>
+        </w:rPr>
+      </w:pPr>
+    </w:p>
+    <w:p>
+      <w:pPr>
+        <w:spacing w:line="360" w:lineRule="auto"/>
+        <w:jc w:val="both"/>
+        <w:rPr>
+          <w:lang w:eastAsia="en-US"/>
+        </w:rPr>
+      </w:pPr>
+    </w:p>
+    <w:p>
+      <w:pPr>
+        <w:spacing w:line="360" w:lineRule="auto"/>
+        <w:jc w:val="both"/>
+        <w:rPr>
+          <w:lang w:eastAsia="en-US"/>
+        </w:rPr>
+      </w:pPr>
+    </w:p>
+    <w:p>
+      <w:pPr>
+        <w:pStyle w:val="Heading3"/>
+        <w:jc w:val="both"/>
+      </w:pPr>
+      <w:r>
+        <w:t>Current IOTA</w:t>
+      </w:r>
+      <w:r>
+        <w:t xml:space="preserve"> Use Cases</w:t>
+      </w:r>
+    </w:p>
+    <w:p>
+      <w:pPr>
+        <w:spacing w:line="360" w:lineRule="auto"/>
+        <w:jc w:val="both"/>
+        <w:rPr>
+          <w:lang w:eastAsia="en-US"/>
+        </w:rPr>
+      </w:pPr>
+      <w:r>
+        <w:rPr>
+          <w:lang w:eastAsia="en-US"/>
+        </w:rPr>
+        <w:t xml:space="preserve">The IOTA framework has already demonstrated value in a number of areas. In </w:t>
+      </w:r>
+      <w:r>
+        <w:rPr>
+          <w:lang w:eastAsia="en-US"/>
+        </w:rPr>
+        <w:fldChar w:fldCharType="begin"/>
+      </w:r>
+      <w:r>
+        <w:rPr>
+          <w:lang w:eastAsia="en-US"/>
+        </w:rPr>
+        <w:instrText xml:space="preserve"> ADDIN EN.CITE &lt;EndNote&gt;&lt;Cite&gt;&lt;Author&gt;Strugar&lt;/Author&gt;&lt;Year&gt;2018&lt;/Year&gt;&lt;IDText&gt;On M2M Micropayments: A Case Study of Electric Autonomous Vehicles&lt;/IDText&gt;&lt;DisplayText&gt;[28]&lt;/DisplayText&gt;&lt;record&gt;&lt;dates&gt;&lt;pub-dates&gt;&lt;date&gt;2018-07-01&lt;/date&gt;&lt;/pub-dates&gt;&lt;year&gt;2018&lt;/year&gt;&lt;/dates&gt;&lt;titles&gt;&lt;title&gt;On M2M Micropayments: A Case Study of Electric Autonomous Vehicles&lt;/title&gt;&lt;secondary-title&gt;2018 IEEE International Conference on Internet of Things (iThings) and IEEE Green Computing and Communications (GreenCom) and IEEE Cyber, Physical and Social Computing (CPSCom) and IEEE Smart Data (SmartData)&lt;/secondary-title&gt;&lt;/titles&gt;&lt;access-date&gt;2021-10-19T23:19:03&lt;/access-date&gt;&lt;contributors&gt;&lt;authors&gt;&lt;author&gt;Strugar, Dragos&lt;/author&gt;&lt;author&gt;Hussain, Rasheed&lt;/author&gt;&lt;author&gt;Mazzara, Manuel&lt;/author&gt;&lt;author&gt;Rivera, Victor&lt;/author&gt;&lt;author&gt;Young Lee, Joo&lt;/author&gt;&lt;author&gt;Mustafin, Ruslan&lt;/author&gt;&lt;/authors&gt;&lt;/contributors&gt;&lt;added-date format="utc"&gt;1634685587&lt;/added-date&gt;&lt;ref-type name="Conference Proceeding"&gt;10&lt;/ref-type&gt;&lt;rec-number&gt;38&lt;/rec-number&gt;&lt;publisher&gt;IEEE&lt;/publisher&gt;&lt;last-updated-date format="utc"&gt;1634685588&lt;/last-updated-date&gt;&lt;electronic-resource-num&gt;10.1109/cybermatics_2018.2018.00283&lt;/electronic-resource-num&gt;&lt;/record&gt;&lt;/Cite&gt;&lt;/EndNote&gt;</w:instrText>
+      </w:r>
+      <w:r>
+        <w:rPr>
+          <w:lang w:eastAsia="en-US"/>
+        </w:rPr>
+        <w:fldChar w:fldCharType="separate"/>
+      </w:r>
+      <w:r>
+        <w:rPr>
+          <w:noProof/>
+          <w:lang w:eastAsia="en-US"/>
+        </w:rPr>
+        <w:t>[28]</w:t>
+      </w:r>
+      <w:r>
+        <w:rPr>
+          <w:lang w:eastAsia="en-US"/>
+        </w:rPr>
+        <w:fldChar w:fldCharType="end"/>
+      </w:r>
+      <w:r>
+        <w:rPr>
+          <w:lang w:eastAsia="en-US"/>
+        </w:rPr>
+        <w:t xml:space="preserve"> a DLT-based charging and billing mechanism for EAVs was proposed to demonstrate machine-to-machine (M2M) micropayments for electric vehicles. The study conceptualised the charger-to-vehicle relationship using a Raspberry Pi and a temperature sensor; and created a framework that demonstrated the viability of using the Tangle for transferring value from one machine to another. In </w:t>
+      </w:r>
+      <w:r>
+        <w:rPr>
+          <w:lang w:eastAsia="en-US"/>
+        </w:rPr>
+        <w:fldChar w:fldCharType="begin"/>
+      </w:r>
+      <w:r>
+        <w:rPr>
+          <w:lang w:eastAsia="en-US"/>
+        </w:rPr>
+        <w:instrText xml:space="preserve"> ADDIN EN.CITE &lt;EndNote&gt;&lt;Cite&gt;&lt;Author&gt;Bartolomeu&lt;/Author&gt;&lt;Year&gt;2018&lt;/Year&gt;&lt;IDText&gt;IOTA Feasibility and Perspectives for Enabling Vehicular Applications&lt;/IDText&gt;&lt;DisplayText&gt;[29]&lt;/DisplayText&gt;&lt;record&gt;&lt;dates&gt;&lt;pub-dates&gt;&lt;date&gt;2018-12-01&lt;/date&gt;&lt;/pub-dates&gt;&lt;year&gt;2018&lt;/year&gt;&lt;/dates&gt;&lt;titles&gt;&lt;title&gt;IOTA Feasibility and Perspectives for Enabling Vehicular Applications&lt;/title&gt;&lt;secondary-title&gt;2018 IEEE Globecom Workshops (GC Wkshps)&lt;/secondary-title&gt;&lt;/titles&gt;&lt;access-date&gt;2021-10-19T23:33:57&lt;/access-date&gt;&lt;contributors&gt;&lt;authors&gt;&lt;author&gt;Bartolomeu, Paulo C.&lt;/author&gt;&lt;author&gt;Vieira, Emanuel&lt;/author&gt;&lt;author&gt;Ferreira, Joaquim&lt;/author&gt;&lt;/authors&gt;&lt;/contributors&gt;&lt;added-date format="utc"&gt;1634686487&lt;/added-date&gt;&lt;ref-type name="Conference Proceeding"&gt;10&lt;/ref-type&gt;&lt;rec-number&gt;39&lt;/rec-number&gt;&lt;publisher&gt;IEEE&lt;/publisher&gt;&lt;last-updated-date format="utc"&gt;1634686488&lt;/last-updated-date&gt;&lt;electronic-resource-num&gt;10.1109/glocomw.2018.8644201&lt;/electronic-resource-num&gt;&lt;/record&gt;&lt;/Cite&gt;&lt;/EndNote&gt;</w:instrText>
+      </w:r>
+      <w:r>
+        <w:rPr>
+          <w:lang w:eastAsia="en-US"/>
+        </w:rPr>
+        <w:fldChar w:fldCharType="separate"/>
+      </w:r>
+      <w:r>
+        <w:rPr>
+          <w:noProof/>
+          <w:lang w:eastAsia="en-US"/>
+        </w:rPr>
+        <w:t>[29]</w:t>
+      </w:r>
+      <w:r>
+        <w:rPr>
+          <w:lang w:eastAsia="en-US"/>
+        </w:rPr>
+        <w:fldChar w:fldCharType="end"/>
+      </w:r>
+      <w:r>
+        <w:rPr>
+          <w:lang w:eastAsia="en-US"/>
+        </w:rPr>
+        <w:t xml:space="preserve"> the authors examined the Tangle as a viable alternative to the shortcomings of traditional blockchains for vehicular applications, namely large transaction confirmation times, concluding smaller transaction delays as well as high performance using the encryption mechanism provided by the Tangle.  </w:t>
+      </w:r>
+    </w:p>
+    <w:p>
+      <w:pPr>
+        <w:spacing w:line="360" w:lineRule="auto"/>
+        <w:jc w:val="both"/>
+        <w:rPr>
+          <w:lang w:eastAsia="en-US"/>
+        </w:rPr>
+      </w:pPr>
+    </w:p>
+    <w:p>
+      <w:pPr>
+        <w:spacing w:line="360" w:lineRule="auto"/>
+        <w:jc w:val="both"/>
+        <w:rPr>
+          <w:lang w:eastAsia="en-US"/>
+        </w:rPr>
+      </w:pPr>
+      <w:r>
+        <w:rPr>
+          <w:lang w:eastAsia="en-US"/>
+        </w:rPr>
+        <w:t xml:space="preserve">From an implementation perspective, Jaguar Land Rover, in collaboration with the Mobility Open Blockchain Initiative (MOBI) have demonstrated a system using the IOTA framework that allows drivers to earn cryptocurrency by allowing their cars to report useful road conditions including potholes and traffic congestion to authorities and navigation providers </w:t>
+      </w:r>
+      <w:r>
+        <w:rPr>
+          <w:lang w:eastAsia="en-US"/>
+        </w:rPr>
+        <w:fldChar w:fldCharType="begin"/>
+      </w:r>
+      <w:r>
+        <w:rPr>
+          <w:lang w:eastAsia="en-US"/>
+        </w:rPr>
+        <w:instrText xml:space="preserve"> ADDIN EN.CITE &lt;EndNote&gt;&lt;Cite&gt;&lt;Author&gt;Jaguar&lt;/Author&gt;&lt;Year&gt;2019&lt;/Year&gt;&lt;IDText&gt;ON THE MONEY: EARN AS YOU DRIVE WITH JAGUAR LAND ROVER&lt;/IDText&gt;&lt;DisplayText&gt;[30]&lt;/DisplayText&gt;&lt;record&gt;&lt;urls&gt;&lt;related-urls&gt;&lt;url&gt;https://www.jaguarlandrover.com/news/2019/04/money-earn-you-drive-jaguar-land-rover&lt;/url&gt;&lt;/related-urls&gt;&lt;/urls&gt;&lt;titles&gt;&lt;title&gt;ON THE MONEY: EARN AS YOU DRIVE WITH JAGUAR LAND ROVER&lt;/title&gt;&lt;/titles&gt;&lt;number&gt;October 19th&lt;/number&gt;&lt;contributors&gt;&lt;authors&gt;&lt;author&gt;Jaguar Land Rover&lt;/author&gt;&lt;/authors&gt;&lt;/contributors&gt;&lt;added-date format="utc"&gt;1634690244&lt;/added-date&gt;&lt;ref-type name="Web Page"&gt;12&lt;/ref-type&gt;&lt;dates&gt;&lt;year&gt;2019&lt;/year&gt;&lt;/dates&gt;&lt;rec-number&gt;42&lt;/rec-number&gt;&lt;last-updated-date format="utc"&gt;1634690309&lt;/last-updated-date&gt;&lt;volume&gt;2021&lt;/volume&gt;&lt;/record&gt;&lt;/Cite&gt;&lt;/EndNote&gt;</w:instrText>
+      </w:r>
+      <w:r>
+        <w:rPr>
+          <w:lang w:eastAsia="en-US"/>
+        </w:rPr>
+        <w:fldChar w:fldCharType="separate"/>
+      </w:r>
+      <w:r>
+        <w:rPr>
+          <w:noProof/>
+          <w:lang w:eastAsia="en-US"/>
+        </w:rPr>
+        <w:t>[30]</w:t>
+      </w:r>
+      <w:r>
+        <w:rPr>
+          <w:lang w:eastAsia="en-US"/>
+        </w:rPr>
+        <w:fldChar w:fldCharType="end"/>
+      </w:r>
+      <w:r>
+        <w:rPr>
+          <w:lang w:eastAsia="en-US"/>
+        </w:rPr>
+        <w:t xml:space="preserve">. Another interesting project based on the IOTA framework was carried out by the research institute </w:t>
+      </w:r>
+      <w:proofErr w:type="spellStart"/>
+      <w:r>
+        <w:rPr>
+          <w:lang w:eastAsia="en-US"/>
+        </w:rPr>
+        <w:t>ElaadNL</w:t>
+      </w:r>
+      <w:proofErr w:type="spellEnd"/>
+      <w:r>
+        <w:rPr>
+          <w:lang w:eastAsia="en-US"/>
+        </w:rPr>
+        <w:t xml:space="preserve"> who have created “the first ever IOTA-based EV charging station” </w:t>
+      </w:r>
+      <w:r>
+        <w:rPr>
+          <w:lang w:eastAsia="en-US"/>
+        </w:rPr>
+        <w:fldChar w:fldCharType="begin"/>
+      </w:r>
+      <w:r>
+        <w:rPr>
+          <w:lang w:eastAsia="en-US"/>
+        </w:rPr>
+        <w:instrText xml:space="preserve"> ADDIN EN.CITE &lt;EndNote&gt;&lt;Cite&gt;&lt;Author&gt;Elaad&lt;/Author&gt;&lt;Year&gt;2017&lt;/Year&gt;&lt;IDText&gt;IOTA Charging Station&lt;/IDText&gt;&lt;DisplayText&gt;[31]&lt;/DisplayText&gt;&lt;record&gt;&lt;urls&gt;&lt;related-urls&gt;&lt;url&gt;https://www.elaad.nl/projects/iota-charging-station/&lt;/url&gt;&lt;/related-urls&gt;&lt;/urls&gt;&lt;titles&gt;&lt;title&gt;IOTA Charging Station&lt;/title&gt;&lt;/titles&gt;&lt;contributors&gt;&lt;authors&gt;&lt;author&gt;Elaad&lt;/author&gt;&lt;/authors&gt;&lt;/contributors&gt;&lt;added-date format="utc"&gt;1634690892&lt;/added-date&gt;&lt;pub-location&gt;Netherlands&lt;/pub-location&gt;&lt;ref-type name="Web Page"&gt;12&lt;/ref-type&gt;&lt;dates&gt;&lt;year&gt;2017&lt;/year&gt;&lt;/dates&gt;&lt;rec-number&gt;43&lt;/rec-number&gt;&lt;last-updated-date format="utc"&gt;1634690945&lt;/last-updated-date&gt;&lt;/record&gt;&lt;/Cite&gt;&lt;/EndNote&gt;</w:instrText>
+      </w:r>
+      <w:r>
+        <w:rPr>
+          <w:lang w:eastAsia="en-US"/>
+        </w:rPr>
+        <w:fldChar w:fldCharType="separate"/>
+      </w:r>
+      <w:r>
+        <w:rPr>
+          <w:noProof/>
+          <w:lang w:eastAsia="en-US"/>
+        </w:rPr>
+        <w:t>[31]</w:t>
+      </w:r>
+      <w:r>
+        <w:rPr>
+          <w:lang w:eastAsia="en-US"/>
+        </w:rPr>
+        <w:fldChar w:fldCharType="end"/>
+      </w:r>
+      <w:r>
+        <w:rPr>
+          <w:lang w:eastAsia="en-US"/>
+        </w:rPr>
+        <w:t>. This research group built both the charging station hardware as</w:t>
+      </w:r>
+      <w:r>
+        <w:rPr>
+          <w:lang w:eastAsia="en-US"/>
+        </w:rPr>
+        <w:t xml:space="preserve">(information which would traditionally be stored on a centralized server) was investigated. Both studies proved that the framework was lightweight enough to create a decentralized and scalable access control framework solution for IoT devices. </w:t>
+      </w:r>
+    </w:p>
+    <w:p>
+      <w:pPr>
+        <w:jc w:val="both"/>
+        <w:rPr>
+          <w:lang w:eastAsia="en-US"/>
+        </w:rPr>
+      </w:pPr>
+    </w:p>
+    <w:p>
+      <w:pPr>
+        <w:jc w:val="both"/>
+        <w:rPr>
+          <w:lang w:eastAsia="en-US"/>
+        </w:rPr>
+      </w:pPr>
+    </w:p>
+    <w:p>
+      <w:pPr>
+        <w:rPr>
+          <w:rFonts w:ascii="Arial" w:hAnsi="Arial"/>
+          <w:b/>
+          <w:iCs/>
+          <w:szCs w:val="20"/>
+          <w:lang w:eastAsia="en-US"/>
+        </w:rPr>
+      </w:pPr>
+      <w:r>
+        <w:br w:type="page"/>
+      </w:r>
+    </w:p>
+    <w:p>
+      <w:pPr>
+        <w:pStyle w:val="Heading2"/>
+        <w:jc w:val="both"/>
+      </w:pPr>
+      <w:r>
+        <w:lastRenderedPageBreak/>
         <w:t>V2X Technology</w:t>
       </w:r>
     </w:p>
@@ -6407,6 +8352,7 @@
       </w:pPr>
       <w:r>
         <w:rPr>
+          <w:noProof/>
           <w:lang w:eastAsia="en-US"/>
         </w:rPr>
         <w:lastRenderedPageBreak/>
@@ -6426,7 +8372,7 @@
                     <pic:cNvPicPr/>
                   </pic:nvPicPr>
                   <pic:blipFill>
-                    <a:blip r:embed="rId15"/>
+                    <a:blip r:embed="rId21"/>
                     <a:stretch>
                       <a:fillRect/>
                     </a:stretch>
@@ -6669,7 +8615,7 @@
         <w:lastRenderedPageBreak/>
         <w:t>two radical generations, namely 4G-LTE and 5G. For context, 4G is approximately 500 times faster than 3G, and 5G is purported to be 100 times faster than 4G, with higher peak capacity, larger bandwidth and lower latency [</w:t>
       </w:r>
-      <w:hyperlink r:id="rId16" w:history="1">
+      <w:hyperlink r:id="rId22" w:history="1">
         <w:r>
           <w:rPr>
             <w:rStyle w:val="Hyperlink"/>
@@ -6769,7 +8715,7 @@
                     <pic:cNvPicPr/>
                   </pic:nvPicPr>
                   <pic:blipFill>
-                    <a:blip r:embed="rId17"/>
+                    <a:blip r:embed="rId23"/>
                     <a:stretch>
                       <a:fillRect/>
                     </a:stretch>
@@ -6828,7 +8774,7 @@
       <w:r>
         <w:t xml:space="preserve"> [</w:t>
       </w:r>
-      <w:hyperlink r:id="rId18" w:history="1">
+      <w:hyperlink r:id="rId24" w:history="1">
         <w:r>
           <w:rPr>
             <w:rStyle w:val="Hyperlink"/>
@@ -7181,7 +9127,7 @@
                     <pic:cNvPicPr/>
                   </pic:nvPicPr>
                   <pic:blipFill rotWithShape="1">
-                    <a:blip r:embed="rId19"/>
+                    <a:blip r:embed="rId25"/>
                     <a:srcRect t="14791"/>
                     <a:stretch/>
                   </pic:blipFill>
@@ -7227,7 +9173,7 @@
         </w:rPr>
         <w:t>[</w:t>
       </w:r>
-      <w:hyperlink r:id="rId20" w:history="1">
+      <w:hyperlink r:id="rId26" w:history="1">
         <w:r>
           <w:rPr>
             <w:rStyle w:val="Hyperlink"/>
@@ -7316,13 +9262,11 @@
         <w:t>Securing communications is one of the most important elements in V2X communication. Gaining access to a vehicles OBU allows a malicious actor in the network to gain full control of the vehicle. Once a BSM is received from a remote vehicle, the vehicles must establish that a message has come from another trustworthy certified onboard device.</w:t>
       </w:r>
       <w:r>
-        <w:t xml:space="preserve"> Due to the latency requirements of mission-critical V2X systems (sometimes within 5ms)  validating requests using a third-party is not possible. Therefore, pre-validated certificates, called pseudonym or ephemeral certificates are loaded onto these devices and can be used to both  quickly validate BSMs as they are </w:t>
-      </w:r>
-      <w:proofErr w:type="spellStart"/>
-      <w:r>
-        <w:t>rece</w:t>
-      </w:r>
-      <w:proofErr w:type="spellEnd"/>
+        <w:t xml:space="preserve"> Due to the latency requirements of mission-critical V2X systems (sometimes within 5ms)  validating requests using a third-party is not possible. Therefore, pre-validated certificates, called pseudonym or ephemeral certificates are loaded onto these devices and can be used to both  quickly validate BSMs as they are rece</w:t>
+      </w:r>
+      <w:r>
+        <w:t>ived</w:t>
+      </w:r>
       <w:r>
         <w:t>.   T</w:t>
       </w:r>
@@ -7828,13 +9772,7 @@
         <w:rPr>
           <w:lang w:eastAsia="en-US"/>
         </w:rPr>
-        <w:t xml:space="preserve"> that exists in the form of </w:t>
-      </w:r>
-      <w:r>
-        <w:rPr>
-          <w:lang w:eastAsia="en-US"/>
-        </w:rPr>
-        <w:t xml:space="preserve">Certificate </w:t>
+        <w:t xml:space="preserve"> that exists in the form of Certificate </w:t>
       </w:r>
       <w:r>
         <w:rPr>
@@ -7894,13 +9832,7 @@
         <w:rPr>
           <w:lang w:eastAsia="en-US"/>
         </w:rPr>
-        <w:t xml:space="preserve"> Each channel has three modes – Public, Private and Restricted</w:t>
-      </w:r>
-      <w:r>
-        <w:rPr>
-          <w:lang w:eastAsia="en-US"/>
-        </w:rPr>
-        <w:t xml:space="preserve">. The Restricted channel is protected by a key, which the channel owner can use to authorise channel subscribers. </w:t>
+        <w:t xml:space="preserve"> Each channel has three modes – Public, Private and Restricted. The Restricted channel is protected by a key, which the channel owner can use to authorise channel subscribers. </w:t>
       </w:r>
       <w:r>
         <w:rPr>
@@ -8051,25 +9983,7 @@
         <w:rPr>
           <w:lang w:eastAsia="en-US"/>
         </w:rPr>
-        <w:t xml:space="preserve">Once a vehicle is found to be compromised by the MA, this information is published on the IOTA Tangle ledger using a zero-value transaction. This solution managed to reduce the vulnerability window (i.e. time between compromised device and certificate revocation) down to 18.57 second. This is markedly lower than the </w:t>
-      </w:r>
-      <w:r>
-        <w:rPr>
-          <w:lang w:eastAsia="en-US"/>
-        </w:rPr>
-        <w:t>vulnerability window</w:t>
-      </w:r>
-      <w:r>
-        <w:rPr>
-          <w:lang w:eastAsia="en-US"/>
-        </w:rPr>
-        <w:t xml:space="preserve"> in the </w:t>
-      </w:r>
-      <w:r>
-        <w:rPr>
-          <w:lang w:eastAsia="en-US"/>
-        </w:rPr>
-        <w:t>current</w:t>
+        <w:t>Once a vehicle is found to be compromised by the MA, this information is published on the IOTA Tangle ledger using a zero-value transaction. This solution managed to reduce the vulnerability window (i.e. time between compromised device and certificate revocation) down to 18.57 second. This is markedly lower than the vulnerability window in the current</w:t>
       </w:r>
       <w:r>
         <w:rPr>
@@ -8254,31 +10168,7 @@
         <w:rPr>
           <w:lang w:eastAsia="en-US"/>
         </w:rPr>
-        <w:t>The convoluted</w:t>
-      </w:r>
-      <w:r>
-        <w:rPr>
-          <w:lang w:eastAsia="en-US"/>
-        </w:rPr>
-        <w:t xml:space="preserve">, </w:t>
-      </w:r>
-      <w:r>
-        <w:rPr>
-          <w:lang w:eastAsia="en-US"/>
-        </w:rPr>
-        <w:t xml:space="preserve">inefficient </w:t>
-      </w:r>
-      <w:r>
-        <w:rPr>
-          <w:lang w:eastAsia="en-US"/>
-        </w:rPr>
-        <w:t xml:space="preserve">and centralized </w:t>
-      </w:r>
-      <w:r>
-        <w:rPr>
-          <w:lang w:eastAsia="en-US"/>
-        </w:rPr>
-        <w:t xml:space="preserve">structure of the SCMS PKI highlights the needs for an alternative decentralized and </w:t>
+        <w:t xml:space="preserve">The convoluted, inefficient and centralized structure of the SCMS PKI highlights the needs for an alternative decentralized and </w:t>
       </w:r>
       <w:proofErr w:type="spellStart"/>
       <w:r>
@@ -8361,128 +10251,26 @@
     </w:p>
     <w:p>
       <w:pPr>
-        <w:spacing w:line="360" w:lineRule="auto"/>
-        <w:jc w:val="both"/>
-        <w:rPr>
-          <w:lang w:eastAsia="en-US"/>
-        </w:rPr>
-      </w:pPr>
-      <w:r>
-        <w:rPr>
-          <w:lang w:eastAsia="en-US"/>
-        </w:rPr>
-        <w:t xml:space="preserve">The use case for this research is an application that publishes warnings to the Tangle Network, aggregates vehicle data and publishes messages to vehicles to warn about potential road hazards. </w:t>
-      </w:r>
-      <w:r>
-        <w:rPr>
-          <w:lang w:eastAsia="en-US"/>
-        </w:rPr>
-        <w:t xml:space="preserve">Warning messages that are currently available in the OBU include: </w:t>
-      </w:r>
-    </w:p>
-    <w:p>
-      <w:pPr>
-        <w:spacing w:line="360" w:lineRule="auto"/>
-        <w:rPr>
-          <w:lang w:eastAsia="en-US"/>
-        </w:rPr>
-      </w:pPr>
-    </w:p>
-    <w:p>
-      <w:pPr>
-        <w:pStyle w:val="ListParagraph"/>
-        <w:numPr>
-          <w:ilvl w:val="0"/>
-          <w:numId w:val="10"/>
-        </w:numPr>
-        <w:spacing w:line="360" w:lineRule="auto"/>
-      </w:pPr>
-      <w:r>
-        <w:t>Heavy Braking</w:t>
-      </w:r>
-    </w:p>
-    <w:p>
-      <w:pPr>
-        <w:pStyle w:val="ListParagraph"/>
-        <w:numPr>
-          <w:ilvl w:val="0"/>
-          <w:numId w:val="10"/>
-        </w:numPr>
-        <w:spacing w:line="360" w:lineRule="auto"/>
-      </w:pPr>
-      <w:r>
-        <w:t>Wipers – High</w:t>
-      </w:r>
-    </w:p>
-    <w:p>
-      <w:pPr>
-        <w:pStyle w:val="ListParagraph"/>
-        <w:numPr>
-          <w:ilvl w:val="0"/>
-          <w:numId w:val="10"/>
-        </w:numPr>
-        <w:spacing w:line="360" w:lineRule="auto"/>
-      </w:pPr>
-      <w:r>
-        <w:t>Traction Control</w:t>
-      </w:r>
-    </w:p>
-    <w:p>
-      <w:pPr>
-        <w:pStyle w:val="ListParagraph"/>
-        <w:numPr>
-          <w:ilvl w:val="0"/>
-          <w:numId w:val="10"/>
-        </w:numPr>
-        <w:spacing w:line="360" w:lineRule="auto"/>
-      </w:pPr>
-      <w:r>
-        <w:t>Chassis Sensor - Severe Bounce</w:t>
-      </w:r>
-    </w:p>
-    <w:p>
-      <w:pPr>
-        <w:pStyle w:val="ListParagraph"/>
-        <w:numPr>
-          <w:ilvl w:val="0"/>
-          <w:numId w:val="10"/>
-        </w:numPr>
-        <w:spacing w:line="360" w:lineRule="auto"/>
-      </w:pPr>
-      <w:r>
-        <w:t>Antilock Brakes</w:t>
-      </w:r>
-    </w:p>
-    <w:p/>
-    <w:p>
-      <w:pPr>
-        <w:rPr>
-          <w:lang w:eastAsia="en-US"/>
-        </w:rPr>
-      </w:pPr>
-    </w:p>
-    <w:p>
-      <w:pPr>
-        <w:spacing w:line="360" w:lineRule="auto"/>
-        <w:jc w:val="both"/>
-        <w:rPr>
-          <w:lang w:eastAsia="en-US"/>
-        </w:rPr>
-      </w:pPr>
-      <w:r>
-        <w:rPr>
-          <w:lang w:eastAsia="en-US"/>
-        </w:rPr>
-        <w:t xml:space="preserve">It is estimated that 1.3 million people die each year as a result of road traffic crashes which is the leading cause of death for children and young adults aged between 5-29 years </w:t>
-      </w:r>
-      <w:r>
-        <w:rPr>
-          <w:lang w:eastAsia="en-US"/>
-        </w:rPr>
-        <w:lastRenderedPageBreak/>
-        <w:t>[</w:t>
-      </w:r>
-      <w:hyperlink r:id="rId21" w:history="1">
+        <w:rPr>
+          <w:lang w:eastAsia="en-US"/>
+        </w:rPr>
+      </w:pPr>
+    </w:p>
+    <w:p>
+      <w:pPr>
+        <w:spacing w:line="360" w:lineRule="auto"/>
+        <w:jc w:val="both"/>
+        <w:rPr>
+          <w:lang w:eastAsia="en-US"/>
+        </w:rPr>
+      </w:pPr>
+      <w:r>
+        <w:rPr>
+          <w:lang w:eastAsia="en-US"/>
+        </w:rPr>
+        <w:t>It is estimated that 1.3 million people die each year as a result of road traffic crashes which is the leading cause of death for children and young adults aged between 5-29 years [</w:t>
+      </w:r>
+      <w:hyperlink r:id="rId27" w:history="1">
         <w:r>
           <w:rPr>
             <w:rStyle w:val="Hyperlink"/>
@@ -8509,7 +10297,7 @@
         </w:rPr>
         <w:t>with over 1,800 deaths every year due to icy road conditions [</w:t>
       </w:r>
-      <w:hyperlink r:id="rId22" w:history="1">
+      <w:hyperlink r:id="rId28" w:history="1">
         <w:r>
           <w:rPr>
             <w:rStyle w:val="Hyperlink"/>
@@ -8556,7 +10344,14 @@
         <w:rPr>
           <w:lang w:eastAsia="en-US"/>
         </w:rPr>
-        <w:t xml:space="preserve">was first brought to the automotive market in the early 1990s and is incorporated into the majority of vehicles on the market today. Traction control works by sensing when a vehicle is about to lose control by comparing the expected versus actual wheel behaviour, and intervenes accordingly to stabilise the vehicle.  </w:t>
+        <w:t xml:space="preserve">was first brought to the automotive market in the early 1990s and is incorporated into the majority of vehicles on the market today. Traction control works </w:t>
+      </w:r>
+      <w:r>
+        <w:rPr>
+          <w:lang w:eastAsia="en-US"/>
+        </w:rPr>
+        <w:lastRenderedPageBreak/>
+        <w:t xml:space="preserve">by sensing when a vehicle is about to lose control by comparing the expected versus actual wheel behaviour, and intervenes accordingly to stabilise the vehicle.  </w:t>
       </w:r>
     </w:p>
     <w:p>
@@ -8777,7 +10572,7 @@
           <w:lang w:eastAsia="en-US"/>
         </w:rPr>
       </w:pPr>
-      <w:hyperlink r:id="rId23" w:history="1">
+      <w:hyperlink r:id="rId29" w:history="1">
         <w:r>
           <w:rPr>
             <w:rStyle w:val="Hyperlink"/>
@@ -8835,7 +10630,7 @@
         </w:rPr>
         <w:t xml:space="preserve">Route Guidance Decision Scheme -   </w:t>
       </w:r>
-      <w:hyperlink r:id="rId24" w:history="1">
+      <w:hyperlink r:id="rId30" w:history="1">
         <w:r>
           <w:rPr>
             <w:rStyle w:val="Hyperlink"/>
@@ -8862,7 +10657,7 @@
         </w:rPr>
         <w:t xml:space="preserve">Simulator  - </w:t>
       </w:r>
-      <w:hyperlink r:id="rId25" w:history="1">
+      <w:hyperlink r:id="rId31" w:history="1">
         <w:r>
           <w:rPr>
             <w:rStyle w:val="Hyperlink"/>
@@ -8908,8 +10703,8 @@
           <w:lang w:eastAsia="en-US"/>
         </w:rPr>
         <w:sectPr>
-          <w:headerReference w:type="default" r:id="rId26"/>
-          <w:footerReference w:type="default" r:id="rId27"/>
+          <w:headerReference w:type="default" r:id="rId32"/>
+          <w:footerReference w:type="default" r:id="rId33"/>
           <w:pgSz w:w="11906" w:h="16838" w:code="9"/>
           <w:pgMar w:top="1440" w:right="1134" w:bottom="1440" w:left="2268" w:header="709" w:footer="709" w:gutter="0"/>
           <w:cols w:space="708"/>
@@ -8923,7 +10718,7 @@
         </w:rPr>
         <w:t xml:space="preserve">Using smart phones to  emulate OBUs - </w:t>
       </w:r>
-      <w:hyperlink r:id="rId28" w:history="1">
+      <w:hyperlink r:id="rId34" w:history="1">
         <w:r>
           <w:rPr>
             <w:rStyle w:val="Hyperlink"/>
@@ -9005,7 +10800,7 @@
         <w:tab/>
         <w:t xml:space="preserve">ABIResearch. "ABI Research Forecasts 8 Million Vehicles to Ship with SAE Level 3, 4 and 5 Autonomous Technology in 2025." </w:t>
       </w:r>
-      <w:hyperlink r:id="rId29" w:history="1">
+      <w:hyperlink r:id="rId35" w:history="1">
         <w:r>
           <w:rPr>
             <w:rStyle w:val="Hyperlink"/>
@@ -9054,7 +10849,7 @@
         </w:rPr>
         <w:t xml:space="preserve">, S. International, 2021. [Online]. Available: </w:t>
       </w:r>
-      <w:hyperlink r:id="rId30" w:history="1">
+      <w:hyperlink r:id="rId36" w:history="1">
         <w:r>
           <w:rPr>
             <w:rStyle w:val="Hyperlink"/>
@@ -9155,7 +10950,7 @@
         <w:tab/>
         <w:t xml:space="preserve">NHTSA. "Automated Vehicles for Safety." NHTSA. </w:t>
       </w:r>
-      <w:hyperlink r:id="rId31" w:history="1">
+      <w:hyperlink r:id="rId37" w:history="1">
         <w:r>
           <w:rPr>
             <w:rStyle w:val="Hyperlink"/>
@@ -9192,7 +10987,7 @@
         <w:tab/>
         <w:t xml:space="preserve">I. Foundation. "What is IOTA." The IOTA Foundation. </w:t>
       </w:r>
-      <w:hyperlink r:id="rId32" w:history="1">
+      <w:hyperlink r:id="rId38" w:history="1">
         <w:r>
           <w:rPr>
             <w:rStyle w:val="Hyperlink"/>
@@ -9264,7 +11059,7 @@
         <w:tab/>
         <w:t xml:space="preserve">Interestingengineering.com. "IOTA : A Cryptocurrency With Infinite Scalability And No Fees." </w:t>
       </w:r>
-      <w:hyperlink r:id="rId33" w:history="1">
+      <w:hyperlink r:id="rId39" w:history="1">
         <w:r>
           <w:rPr>
             <w:rStyle w:val="Hyperlink"/>
@@ -9441,7 +11236,7 @@
         <w:tab/>
         <w:t xml:space="preserve">T. I. Foundation. "IOTA 2.0: Details on Current Status and Next Steps." </w:t>
       </w:r>
-      <w:hyperlink r:id="rId34" w:history="1">
+      <w:hyperlink r:id="rId40" w:history="1">
         <w:r>
           <w:rPr>
             <w:rStyle w:val="Hyperlink"/>
@@ -9479,7 +11274,7 @@
         <w:tab/>
         <w:t xml:space="preserve">T. I. Foundation. "IOTA Smart Contracts Protocol Alpha Release." The IOTA Foundation. </w:t>
       </w:r>
-      <w:hyperlink r:id="rId35" w:history="1">
+      <w:hyperlink r:id="rId41" w:history="1">
         <w:r>
           <w:rPr>
             <w:rStyle w:val="Hyperlink"/>
@@ -9516,7 +11311,7 @@
         <w:tab/>
         <w:t xml:space="preserve">IBM. "What are smart contracts on blockchain?" IBM. </w:t>
       </w:r>
-      <w:hyperlink r:id="rId36" w:history="1">
+      <w:hyperlink r:id="rId42" w:history="1">
         <w:r>
           <w:rPr>
             <w:rStyle w:val="Hyperlink"/>
@@ -9694,7 +11489,7 @@
         <w:tab/>
         <w:t xml:space="preserve">V. Buterin. "A Next-Generation Smart Contract and Decentralized Application Platform." </w:t>
       </w:r>
-      <w:hyperlink r:id="rId37" w:history="1">
+      <w:hyperlink r:id="rId43" w:history="1">
         <w:r>
           <w:rPr>
             <w:rStyle w:val="Hyperlink"/>
@@ -9836,7 +11631,7 @@
         <w:tab/>
         <w:t xml:space="preserve">T. Review. "Many Cars Have a Hundred Million Lines of Code." </w:t>
       </w:r>
-      <w:hyperlink r:id="rId38" w:history="1">
+      <w:hyperlink r:id="rId44" w:history="1">
         <w:r>
           <w:rPr>
             <w:rStyle w:val="Hyperlink"/>
@@ -9906,21 +11701,17 @@
           <w:noProof/>
         </w:rPr>
         <w:tab/>
-        <w:t xml:space="preserve">D. Strugar, R. Hussain, M. Mazzara, V. Rivera, J. Young Lee, and R. Mustafin, "On M2M Micropayments: A Case Study of Electric Autonomous Vehicles," in </w:t>
-      </w:r>
-      <w:r>
-        <w:rPr>
-          <w:i/>
-          <w:noProof/>
-        </w:rPr>
-        <w:t>2018 IEEE International Conference on Internet of Things (iThings) and IEEE Green Computing and Communications (GreenCom) and IEEE Cyber, Physical and Social Computing (CPSCom) and IEEE Smart Data (SmartData)</w:t>
-      </w:r>
-      <w:r>
-        <w:rPr>
-          <w:noProof/>
-        </w:rPr>
-        <w:t xml:space="preserve">, 2018-07-01 2018: IEEE, doi: 10.1109/cybermatics_2018.2018.00283. </w:t>
-      </w:r>
+        <w:t xml:space="preserve">S. Popov, "The Tangle," Berlin, 2018. [Online]. Available: </w:t>
+      </w:r>
+      <w:hyperlink r:id="rId45" w:history="1">
+        <w:r>
+          <w:rPr>
+            <w:rStyle w:val="Hyperlink"/>
+            <w:noProof/>
+          </w:rPr>
+          <w:t>http://www.descryptions.com/Iota.pdf</w:t>
+        </w:r>
+      </w:hyperlink>
     </w:p>
     <w:p>
       <w:pPr>
@@ -9941,20 +11732,20 @@
           <w:noProof/>
         </w:rPr>
         <w:tab/>
-        <w:t xml:space="preserve">P. C. Bartolomeu, E. Vieira, and J. Ferreira, "IOTA Feasibility and Perspectives for Enabling Vehicular Applications," in </w:t>
+        <w:t xml:space="preserve">H. Hellani, L. Sliman, A. E. Samhat, and E. Exposito, "Computing Resource Allocation Scheme for DAG-Based IOTA Nodes," </w:t>
       </w:r>
       <w:r>
         <w:rPr>
           <w:i/>
           <w:noProof/>
         </w:rPr>
-        <w:t>2018 IEEE Globecom Workshops (GC Wkshps)</w:t>
-      </w:r>
-      <w:r>
-        <w:rPr>
-          <w:noProof/>
-        </w:rPr>
-        <w:t xml:space="preserve">, 2018-12-01 2018: IEEE, doi: 10.1109/glocomw.2018.8644201. </w:t>
+        <w:t xml:space="preserve">Sensors, </w:t>
+      </w:r>
+      <w:r>
+        <w:rPr>
+          <w:noProof/>
+        </w:rPr>
+        <w:t>vol. 21, no. 14, p. 4703, 2021-07-09 2021, doi: 10.3390/s21144703.</w:t>
       </w:r>
     </w:p>
     <w:p>
@@ -9976,9 +11767,80 @@
           <w:noProof/>
         </w:rPr>
         <w:tab/>
+        <w:t xml:space="preserve">D. Strugar, R. Hussain, M. Mazzara, V. Rivera, J. Young Lee, and R. Mustafin, "On M2M Micropayments: A Case Study of Electric Autonomous Vehicles," in </w:t>
+      </w:r>
+      <w:r>
+        <w:rPr>
+          <w:i/>
+          <w:noProof/>
+        </w:rPr>
+        <w:t>2018 IEEE International Conference on Internet of Things (iThings) and IEEE Green Computing and Communications (GreenCom) and IEEE Cyber, Physical and Social Computing (CPSCom) and IEEE Smart Data (SmartData)</w:t>
+      </w:r>
+      <w:r>
+        <w:rPr>
+          <w:noProof/>
+        </w:rPr>
+        <w:t xml:space="preserve">, 2018-07-01 2018: IEEE, doi: 10.1109/cybermatics_2018.2018.00283. </w:t>
+      </w:r>
+    </w:p>
+    <w:p>
+      <w:pPr>
+        <w:pStyle w:val="EndNoteBibliography"/>
+        <w:ind w:left="720" w:hanging="720"/>
+        <w:rPr>
+          <w:noProof/>
+        </w:rPr>
+      </w:pPr>
+      <w:r>
+        <w:rPr>
+          <w:noProof/>
+        </w:rPr>
+        <w:t>[29]</w:t>
+      </w:r>
+      <w:r>
+        <w:rPr>
+          <w:noProof/>
+        </w:rPr>
+        <w:tab/>
+        <w:t xml:space="preserve">P. C. Bartolomeu, E. Vieira, and J. Ferreira, "IOTA Feasibility and Perspectives for Enabling Vehicular Applications," in </w:t>
+      </w:r>
+      <w:r>
+        <w:rPr>
+          <w:i/>
+          <w:noProof/>
+        </w:rPr>
+        <w:t>2018 IEEE Globecom Workshops (GC Wkshps)</w:t>
+      </w:r>
+      <w:r>
+        <w:rPr>
+          <w:noProof/>
+        </w:rPr>
+        <w:t xml:space="preserve">, 2018-12-01 2018: IEEE, doi: 10.1109/glocomw.2018.8644201. </w:t>
+      </w:r>
+    </w:p>
+    <w:p>
+      <w:pPr>
+        <w:pStyle w:val="EndNoteBibliography"/>
+        <w:ind w:left="720" w:hanging="720"/>
+        <w:rPr>
+          <w:noProof/>
+        </w:rPr>
+      </w:pPr>
+      <w:r>
+        <w:rPr>
+          <w:noProof/>
+        </w:rPr>
+        <w:lastRenderedPageBreak/>
+        <w:t>[30]</w:t>
+      </w:r>
+      <w:r>
+        <w:rPr>
+          <w:noProof/>
+        </w:rPr>
+        <w:tab/>
         <w:t xml:space="preserve">J. L. Rover. "ON THE MONEY: EARN AS YOU DRIVE WITH JAGUAR LAND ROVER." </w:t>
       </w:r>
-      <w:hyperlink r:id="rId39" w:history="1">
+      <w:hyperlink r:id="rId46" w:history="1">
         <w:r>
           <w:rPr>
             <w:rStyle w:val="Hyperlink"/>
@@ -10006,7 +11868,7 @@
         <w:rPr>
           <w:noProof/>
         </w:rPr>
-        <w:t>[29]</w:t>
+        <w:t>[31]</w:t>
       </w:r>
       <w:r>
         <w:rPr>
@@ -10015,7 +11877,7 @@
         <w:tab/>
         <w:t xml:space="preserve">Elaad. "IOTA Charging Station." </w:t>
       </w:r>
-      <w:hyperlink r:id="rId40" w:history="1">
+      <w:hyperlink r:id="rId47" w:history="1">
         <w:r>
           <w:rPr>
             <w:rStyle w:val="Hyperlink"/>
@@ -10043,28 +11905,27 @@
         <w:rPr>
           <w:noProof/>
         </w:rPr>
-        <w:lastRenderedPageBreak/>
-        <w:t>[30]</w:t>
+        <w:t>[32]</w:t>
       </w:r>
       <w:r>
         <w:rPr>
           <w:noProof/>
         </w:rPr>
         <w:tab/>
-        <w:t xml:space="preserve">R. Iacobucci, B. Mclellan, and T. Tezuka, "Modeling shared autonomous electric vehicles: Potential for transport and power grid integration," </w:t>
+        <w:t xml:space="preserve">R. Miucic, </w:t>
       </w:r>
       <w:r>
         <w:rPr>
           <w:i/>
           <w:noProof/>
         </w:rPr>
-        <w:t xml:space="preserve">Energy, </w:t>
-      </w:r>
-      <w:r>
-        <w:rPr>
-          <w:noProof/>
-        </w:rPr>
-        <w:t>vol. 158, pp. 148-163, 2018-09-01 2018, doi: 10.1016/j.energy.2018.06.024.</w:t>
+        <w:t>Connected Vehicles: Intelligent Transport Systems</w:t>
+      </w:r>
+      <w:r>
+        <w:rPr>
+          <w:noProof/>
+        </w:rPr>
+        <w:t>. Detroit: Springer, 2019.</w:t>
       </w:r>
     </w:p>
     <w:p>
@@ -10079,27 +11940,27 @@
         <w:rPr>
           <w:noProof/>
         </w:rPr>
-        <w:t>[31]</w:t>
+        <w:t>[33]</w:t>
       </w:r>
       <w:r>
         <w:rPr>
           <w:noProof/>
         </w:rPr>
         <w:tab/>
-        <w:t xml:space="preserve">D. Dallinger and M. Wietschel, "Grid integration of intermittent renewable energy sources using price-responsive plug-in electric vehicles," </w:t>
+        <w:t xml:space="preserve">V. Mannoni, V. Berg, S. Sesia, and E. Perraud, "A Comparison of the V2X Communication Systems: ITS-G5 and C-V2X," in </w:t>
       </w:r>
       <w:r>
         <w:rPr>
           <w:i/>
           <w:noProof/>
         </w:rPr>
-        <w:t xml:space="preserve">Renewable and Sustainable Energy Reviews, </w:t>
-      </w:r>
-      <w:r>
-        <w:rPr>
-          <w:noProof/>
-        </w:rPr>
-        <w:t>vol. 16, no. 5, pp. 3370-3382, 2012-06-01 2012, doi: 10.1016/j.rser.2012.02.019.</w:t>
+        <w:t>2019 IEEE 89th Vehicular Technology Conference (VTC2019-Spring)</w:t>
+      </w:r>
+      <w:r>
+        <w:rPr>
+          <w:noProof/>
+        </w:rPr>
+        <w:t xml:space="preserve">, 2019-04-01 2019: IEEE, doi: 10.1109/vtcspring.2019.8746562. </w:t>
       </w:r>
     </w:p>
     <w:p>
@@ -10114,76 +11975,6 @@
         <w:rPr>
           <w:noProof/>
         </w:rPr>
-        <w:t>[32]</w:t>
-      </w:r>
-      <w:r>
-        <w:rPr>
-          <w:noProof/>
-        </w:rPr>
-        <w:tab/>
-        <w:t xml:space="preserve">R. Miucic, </w:t>
-      </w:r>
-      <w:r>
-        <w:rPr>
-          <w:i/>
-          <w:noProof/>
-        </w:rPr>
-        <w:t>Connected Vehicles: Intelligent Transport Systems</w:t>
-      </w:r>
-      <w:r>
-        <w:rPr>
-          <w:noProof/>
-        </w:rPr>
-        <w:t>. Detroit: Springer, 2019.</w:t>
-      </w:r>
-    </w:p>
-    <w:p>
-      <w:pPr>
-        <w:pStyle w:val="EndNoteBibliography"/>
-        <w:ind w:left="720" w:hanging="720"/>
-        <w:rPr>
-          <w:noProof/>
-        </w:rPr>
-      </w:pPr>
-      <w:r>
-        <w:rPr>
-          <w:noProof/>
-        </w:rPr>
-        <w:t>[33]</w:t>
-      </w:r>
-      <w:r>
-        <w:rPr>
-          <w:noProof/>
-        </w:rPr>
-        <w:tab/>
-        <w:t xml:space="preserve">V. Mannoni, V. Berg, S. Sesia, and E. Perraud, "A Comparison of the V2X Communication Systems: ITS-G5 and C-V2X," in </w:t>
-      </w:r>
-      <w:r>
-        <w:rPr>
-          <w:i/>
-          <w:noProof/>
-        </w:rPr>
-        <w:t>2019 IEEE 89th Vehicular Technology Conference (VTC2019-Spring)</w:t>
-      </w:r>
-      <w:r>
-        <w:rPr>
-          <w:noProof/>
-        </w:rPr>
-        <w:t xml:space="preserve">, 2019-04-01 2019: IEEE, doi: 10.1109/vtcspring.2019.8746562. </w:t>
-      </w:r>
-    </w:p>
-    <w:p>
-      <w:pPr>
-        <w:pStyle w:val="EndNoteBibliography"/>
-        <w:ind w:left="720" w:hanging="720"/>
-        <w:rPr>
-          <w:noProof/>
-        </w:rPr>
-      </w:pPr>
-      <w:r>
-        <w:rPr>
-          <w:noProof/>
-        </w:rPr>
         <w:t>[34]</w:t>
       </w:r>
       <w:r>
@@ -10193,7 +11984,7 @@
         <w:tab/>
         <w:t xml:space="preserve">Continental. "Continental Invests in Cellular-V2X Technology and Announces C-V2X Trials." </w:t>
       </w:r>
-      <w:hyperlink r:id="rId41" w:history="1">
+      <w:hyperlink r:id="rId48" w:history="1">
         <w:r>
           <w:rPr>
             <w:rStyle w:val="Hyperlink"/>
@@ -10378,7 +12169,7 @@
         </w:rPr>
         <w:t xml:space="preserve">. [Online] Available: </w:t>
       </w:r>
-      <w:hyperlink r:id="rId42" w:history="1">
+      <w:hyperlink r:id="rId49" w:history="1">
         <w:r>
           <w:rPr>
             <w:rStyle w:val="Hyperlink"/>
@@ -10544,7 +12335,7 @@
       </w:r>
     </w:p>
     <w:sectPr>
-      <w:headerReference w:type="default" r:id="rId43"/>
+      <w:headerReference w:type="default" r:id="rId50"/>
       <w:pgSz w:w="11906" w:h="16838" w:code="9"/>
       <w:pgMar w:top="1440" w:right="1134" w:bottom="1440" w:left="2268" w:header="709" w:footer="709" w:gutter="0"/>
       <w:pgNumType w:start="1"/>
@@ -11309,6 +13100,95 @@
     </w:lvl>
   </w:abstractNum>
   <w:abstractNum w:abstractNumId="4" w15:restartNumberingAfterBreak="0">
+    <w:nsid w:val="3C7E6F68"/>
+    <w:multiLevelType w:val="hybridMultilevel"/>
+    <w:tmpl w:val="8B6AEC88"/>
+    <w:lvl w:ilvl="0" w:tplc="08090011">
+      <w:start w:val="1"/>
+      <w:numFmt w:val="decimal"/>
+      <w:lvlText w:val="%1)"/>
+      <w:lvlJc w:val="left"/>
+      <w:pPr>
+        <w:ind w:left="720" w:hanging="360"/>
+      </w:pPr>
+      <w:rPr>
+        <w:rFonts w:hint="default"/>
+      </w:rPr>
+    </w:lvl>
+    <w:lvl w:ilvl="1" w:tplc="08090019" w:tentative="1">
+      <w:start w:val="1"/>
+      <w:numFmt w:val="lowerLetter"/>
+      <w:lvlText w:val="%2."/>
+      <w:lvlJc w:val="left"/>
+      <w:pPr>
+        <w:ind w:left="1440" w:hanging="360"/>
+      </w:pPr>
+    </w:lvl>
+    <w:lvl w:ilvl="2" w:tplc="0809001B" w:tentative="1">
+      <w:start w:val="1"/>
+      <w:numFmt w:val="lowerRoman"/>
+      <w:lvlText w:val="%3."/>
+      <w:lvlJc w:val="right"/>
+      <w:pPr>
+        <w:ind w:left="2160" w:hanging="180"/>
+      </w:pPr>
+    </w:lvl>
+    <w:lvl w:ilvl="3" w:tplc="0809000F" w:tentative="1">
+      <w:start w:val="1"/>
+      <w:numFmt w:val="decimal"/>
+      <w:lvlText w:val="%4."/>
+      <w:lvlJc w:val="left"/>
+      <w:pPr>
+        <w:ind w:left="2880" w:hanging="360"/>
+      </w:pPr>
+    </w:lvl>
+    <w:lvl w:ilvl="4" w:tplc="08090019" w:tentative="1">
+      <w:start w:val="1"/>
+      <w:numFmt w:val="lowerLetter"/>
+      <w:lvlText w:val="%5."/>
+      <w:lvlJc w:val="left"/>
+      <w:pPr>
+        <w:ind w:left="3600" w:hanging="360"/>
+      </w:pPr>
+    </w:lvl>
+    <w:lvl w:ilvl="5" w:tplc="0809001B" w:tentative="1">
+      <w:start w:val="1"/>
+      <w:numFmt w:val="lowerRoman"/>
+      <w:lvlText w:val="%6."/>
+      <w:lvlJc w:val="right"/>
+      <w:pPr>
+        <w:ind w:left="4320" w:hanging="180"/>
+      </w:pPr>
+    </w:lvl>
+    <w:lvl w:ilvl="6" w:tplc="0809000F" w:tentative="1">
+      <w:start w:val="1"/>
+      <w:numFmt w:val="decimal"/>
+      <w:lvlText w:val="%7."/>
+      <w:lvlJc w:val="left"/>
+      <w:pPr>
+        <w:ind w:left="5040" w:hanging="360"/>
+      </w:pPr>
+    </w:lvl>
+    <w:lvl w:ilvl="7" w:tplc="08090019" w:tentative="1">
+      <w:start w:val="1"/>
+      <w:numFmt w:val="lowerLetter"/>
+      <w:lvlText w:val="%8."/>
+      <w:lvlJc w:val="left"/>
+      <w:pPr>
+        <w:ind w:left="5760" w:hanging="360"/>
+      </w:pPr>
+    </w:lvl>
+    <w:lvl w:ilvl="8" w:tplc="0809001B" w:tentative="1">
+      <w:start w:val="1"/>
+      <w:numFmt w:val="lowerRoman"/>
+      <w:lvlText w:val="%9."/>
+      <w:lvlJc w:val="right"/>
+      <w:pPr>
+        <w:ind w:left="6480" w:hanging="180"/>
+      </w:pPr>
+    </w:lvl>
+  </w:abstractNum>
+  <w:abstractNum w:abstractNumId="5" w15:restartNumberingAfterBreak="0">
     <w:nsid w:val="463D5E32"/>
     <w:multiLevelType w:val="hybridMultilevel"/>
     <w:tmpl w:val="F94444C6"/>
@@ -11421,7 +13301,7 @@
       </w:rPr>
     </w:lvl>
   </w:abstractNum>
-  <w:abstractNum w:abstractNumId="5" w15:restartNumberingAfterBreak="0">
+  <w:abstractNum w:abstractNumId="6" w15:restartNumberingAfterBreak="0">
     <w:nsid w:val="497F5018"/>
     <w:multiLevelType w:val="hybridMultilevel"/>
     <w:tmpl w:val="E75A1104"/>
@@ -11534,7 +13414,7 @@
       </w:rPr>
     </w:lvl>
   </w:abstractNum>
-  <w:abstractNum w:abstractNumId="6" w15:restartNumberingAfterBreak="0">
+  <w:abstractNum w:abstractNumId="7" w15:restartNumberingAfterBreak="0">
     <w:nsid w:val="567521BC"/>
     <w:multiLevelType w:val="multilevel"/>
     <w:tmpl w:val="540CAE42"/>
@@ -11730,7 +13610,7 @@
       </w:rPr>
     </w:lvl>
   </w:abstractNum>
-  <w:abstractNum w:abstractNumId="7" w15:restartNumberingAfterBreak="0">
+  <w:abstractNum w:abstractNumId="8" w15:restartNumberingAfterBreak="0">
     <w:nsid w:val="679C1B24"/>
     <w:multiLevelType w:val="hybridMultilevel"/>
     <w:tmpl w:val="8E16868C"/>
@@ -11850,7 +13730,7 @@
       </w:pPr>
     </w:lvl>
   </w:abstractNum>
-  <w:abstractNum w:abstractNumId="8" w15:restartNumberingAfterBreak="0">
+  <w:abstractNum w:abstractNumId="9" w15:restartNumberingAfterBreak="0">
     <w:nsid w:val="6D6C0D69"/>
     <w:multiLevelType w:val="hybridMultilevel"/>
     <w:tmpl w:val="57642320"/>
@@ -11963,7 +13843,7 @@
       </w:rPr>
     </w:lvl>
   </w:abstractNum>
-  <w:abstractNum w:abstractNumId="9" w15:restartNumberingAfterBreak="0">
+  <w:abstractNum w:abstractNumId="10" w15:restartNumberingAfterBreak="0">
     <w:nsid w:val="78147C02"/>
     <w:multiLevelType w:val="hybridMultilevel"/>
     <w:tmpl w:val="39086B9E"/>
@@ -12052,7 +13932,7 @@
       </w:pPr>
     </w:lvl>
   </w:abstractNum>
-  <w:abstractNum w:abstractNumId="10" w15:restartNumberingAfterBreak="0">
+  <w:abstractNum w:abstractNumId="11" w15:restartNumberingAfterBreak="0">
     <w:nsid w:val="79B43EA0"/>
     <w:multiLevelType w:val="hybridMultilevel"/>
     <w:tmpl w:val="0892487C"/>
@@ -12145,34 +14025,37 @@
     <w:abstractNumId w:val="0"/>
   </w:num>
   <w:num w:numId="2">
-    <w:abstractNumId w:val="7"/>
+    <w:abstractNumId w:val="8"/>
   </w:num>
   <w:num w:numId="3">
     <w:abstractNumId w:val="3"/>
   </w:num>
   <w:num w:numId="4">
-    <w:abstractNumId w:val="6"/>
+    <w:abstractNumId w:val="7"/>
   </w:num>
   <w:num w:numId="5">
+    <w:abstractNumId w:val="11"/>
+  </w:num>
+  <w:num w:numId="6">
     <w:abstractNumId w:val="10"/>
   </w:num>
-  <w:num w:numId="6">
+  <w:num w:numId="7">
     <w:abstractNumId w:val="9"/>
-  </w:num>
-  <w:num w:numId="7">
-    <w:abstractNumId w:val="8"/>
   </w:num>
   <w:num w:numId="8">
     <w:abstractNumId w:val="1"/>
   </w:num>
   <w:num w:numId="9">
-    <w:abstractNumId w:val="5"/>
+    <w:abstractNumId w:val="6"/>
   </w:num>
   <w:num w:numId="10">
-    <w:abstractNumId w:val="4"/>
+    <w:abstractNumId w:val="5"/>
   </w:num>
   <w:num w:numId="11">
     <w:abstractNumId w:val="2"/>
+  </w:num>
+  <w:num w:numId="12">
+    <w:abstractNumId w:val="4"/>
   </w:num>
   <w:numIdMacAtCleanup w:val="9"/>
 </w:numbering>

</xml_diff>